<commit_message>
finished WEEK 1 codelab
</commit_message>
<xml_diff>
--- a/codelab/Problems.docx
+++ b/codelab/Problems.docx
@@ -73,6 +73,11 @@
       <w:r>
         <w:t>Check Permutation: Given two strings, write a method to decide if one is a permutation of the other</w:t>
       </w:r>
+      <w:r>
+        <w:t xml:space="preserve"> - done</w:t>
+      </w:r>
+      <w:bookmarkStart w:id="0" w:name="_GoBack"/>
+      <w:bookmarkEnd w:id="0"/>
     </w:p>
     <w:p>
       <w:pPr>
@@ -88,8 +93,6 @@
       <w:r>
         <w:t xml:space="preserve"> - done</w:t>
       </w:r>
-      <w:bookmarkStart w:id="0" w:name="_GoBack"/>
-      <w:bookmarkEnd w:id="0"/>
     </w:p>
     <w:p>
       <w:pPr>

</xml_diff>

<commit_message>
Insert into linked list and Binary complete
</commit_message>
<xml_diff>
--- a/codelab/Problems.docx
+++ b/codelab/Problems.docx
@@ -13,6 +13,9 @@
       <w:r>
         <w:t>Sum of two Strings: Given two non-negative integers num1 and num2 represented as string, return the sum of num1 and num2</w:t>
       </w:r>
+      <w:r>
+        <w:t xml:space="preserve"> - done</w:t>
+      </w:r>
     </w:p>
     <w:p>
       <w:pPr>
@@ -23,15 +26,10 @@
         </w:numPr>
       </w:pPr>
       <w:r>
-        <w:t xml:space="preserve">Two Sum Problem: Given an array of integers </w:t>
-      </w:r>
-      <w:proofErr w:type="spellStart"/>
-      <w:r>
-        <w:t>nums</w:t>
-      </w:r>
-      <w:proofErr w:type="spellEnd"/>
-      <w:r>
-        <w:t xml:space="preserve"> and an integer target, return indices of the two numbers such that they add up to target.</w:t>
+        <w:t>Two Sum Problem: Given an array of integers nums and an integer target, return indices of the two numbers such that they add up to target.</w:t>
+      </w:r>
+      <w:r>
+        <w:t xml:space="preserve"> - done</w:t>
       </w:r>
     </w:p>
     <w:p>
@@ -45,6 +43,9 @@
       <w:r>
         <w:t>Rotate and array: Given an array, rotate the array to the right by k steps, where k is non-negative</w:t>
       </w:r>
+      <w:r>
+        <w:t xml:space="preserve"> - done</w:t>
+      </w:r>
     </w:p>
     <w:p>
       <w:pPr>
@@ -57,6 +58,9 @@
       <w:r>
         <w:t>Is Unique: Implement an algorithm to determine if a string has all unique characters.</w:t>
       </w:r>
+      <w:r>
+        <w:t xml:space="preserve"> - done</w:t>
+      </w:r>
     </w:p>
     <w:p>
       <w:pPr>
@@ -78,13 +82,8 @@
           <w:numId w:val="2"/>
         </w:numPr>
       </w:pPr>
-      <w:proofErr w:type="spellStart"/>
-      <w:r>
-        <w:t>LeetCode</w:t>
-      </w:r>
-      <w:proofErr w:type="spellEnd"/>
-      <w:r>
-        <w:t xml:space="preserve"> 19 - Remove Nth node from End of List</w:t>
+      <w:r>
+        <w:t>LeetCode 19 - Remove Nth node from End of List</w:t>
       </w:r>
     </w:p>
     <w:p>
@@ -95,13 +94,8 @@
           <w:numId w:val="2"/>
         </w:numPr>
       </w:pPr>
-      <w:proofErr w:type="spellStart"/>
-      <w:r>
-        <w:t>LeetCode</w:t>
-      </w:r>
-      <w:proofErr w:type="spellEnd"/>
-      <w:r>
-        <w:t xml:space="preserve"> 83 - Remove duplicates from sorted Link List</w:t>
+      <w:r>
+        <w:t>LeetCode 83 - Remove duplicates from sorted Link List</w:t>
       </w:r>
     </w:p>
     <w:p>
@@ -112,13 +106,11 @@
           <w:numId w:val="2"/>
         </w:numPr>
       </w:pPr>
-      <w:proofErr w:type="spellStart"/>
-      <w:r>
-        <w:t>LeetCode</w:t>
-      </w:r>
-      <w:proofErr w:type="spellEnd"/>
-      <w:r>
-        <w:t xml:space="preserve"> 86 - Partition List around a value X</w:t>
+      <w:r>
+        <w:t>LeetCode 86 - Partition List around a value X</w:t>
+      </w:r>
+      <w:r>
+        <w:t xml:space="preserve"> - done</w:t>
       </w:r>
     </w:p>
     <w:p>
@@ -129,14 +121,17 @@
           <w:numId w:val="2"/>
         </w:numPr>
       </w:pPr>
-      <w:proofErr w:type="spellStart"/>
-      <w:r>
-        <w:t>LeetCode</w:t>
-      </w:r>
-      <w:proofErr w:type="spellEnd"/>
-      <w:r>
-        <w:t xml:space="preserve"> 708 - Insert into a Sorted Circular Linked List</w:t>
-      </w:r>
+      <w:r>
+        <w:t>LeetCode 708 - Insert into a Sorted Circular Linked List</w:t>
+      </w:r>
+      <w:r>
+        <w:t xml:space="preserve"> - </w:t>
+      </w:r>
+      <w:r>
+        <w:t>done</w:t>
+      </w:r>
+      <w:bookmarkStart w:id="0" w:name="_GoBack"/>
+      <w:bookmarkEnd w:id="0"/>
     </w:p>
     <w:p>
       <w:pPr>
@@ -146,18 +141,11 @@
           <w:numId w:val="2"/>
         </w:numPr>
       </w:pPr>
-      <w:proofErr w:type="spellStart"/>
-      <w:r>
-        <w:t>LeetCode</w:t>
-      </w:r>
-      <w:proofErr w:type="spellEnd"/>
-      <w:r>
-        <w:t xml:space="preserve"> 1290 - Convert B</w:t>
-      </w:r>
-      <w:bookmarkStart w:id="0" w:name="_GoBack"/>
-      <w:bookmarkEnd w:id="0"/>
-      <w:r>
-        <w:t>inary Number in a Linked List to Integer</w:t>
+      <w:r>
+        <w:t>LeetCode 1290 - Convert Binary Number in a Linked List to Integer</w:t>
+      </w:r>
+      <w:r>
+        <w:t xml:space="preserve"> - done</w:t>
       </w:r>
     </w:p>
     <w:sectPr>

</xml_diff>

<commit_message>
delete n node completed
</commit_message>
<xml_diff>
--- a/codelab/Problems.docx
+++ b/codelab/Problems.docx
@@ -97,6 +97,11 @@
       <w:r>
         <w:t>LeetCode 83 - Remove duplicates from sorted Link List</w:t>
       </w:r>
+      <w:r>
+        <w:t xml:space="preserve"> - done</w:t>
+      </w:r>
+      <w:bookmarkStart w:id="0" w:name="_GoBack"/>
+      <w:bookmarkEnd w:id="0"/>
     </w:p>
     <w:p>
       <w:pPr>
@@ -130,8 +135,6 @@
       <w:r>
         <w:t>done</w:t>
       </w:r>
-      <w:bookmarkStart w:id="0" w:name="_GoBack"/>
-      <w:bookmarkEnd w:id="0"/>
     </w:p>
     <w:p>
       <w:pPr>

</xml_diff>

<commit_message>
permutation of 3 strings completed
</commit_message>
<xml_diff>
--- a/codelab/Problems.docx
+++ b/codelab/Problems.docx
@@ -85,6 +85,11 @@
       <w:r>
         <w:t>LeetCode 19 - Remove Nth node from End of List</w:t>
       </w:r>
+      <w:r>
+        <w:t xml:space="preserve"> - done</w:t>
+      </w:r>
+      <w:bookmarkStart w:id="0" w:name="_GoBack"/>
+      <w:bookmarkEnd w:id="0"/>
     </w:p>
     <w:p>
       <w:pPr>
@@ -100,8 +105,6 @@
       <w:r>
         <w:t xml:space="preserve"> - done</w:t>
       </w:r>
-      <w:bookmarkStart w:id="0" w:name="_GoBack"/>
-      <w:bookmarkEnd w:id="0"/>
     </w:p>
     <w:p>
       <w:pPr>

</xml_diff>

<commit_message>
week 2 - problem 1 and 2 completed
</commit_message>
<xml_diff>
--- a/codelab/Problems.docx
+++ b/codelab/Problems.docx
@@ -4,6 +4,36 @@
   <w:body>
     <w:p>
       <w:pPr>
+        <w:ind w:left="360"/>
+      </w:pPr>
+    </w:p>
+    <w:p>
+      <w:pPr>
+        <w:ind w:left="360"/>
+      </w:pPr>
+      <w:r>
+        <w:t xml:space="preserve">WEEK </w:t>
+      </w:r>
+      <w:r>
+        <w:t>–</w:t>
+      </w:r>
+      <w:r>
+        <w:t xml:space="preserve"> 1</w:t>
+      </w:r>
+    </w:p>
+    <w:p>
+      <w:pPr>
+        <w:ind w:left="360"/>
+      </w:pPr>
+      <w:r>
+        <w:t>Sum of two Strings: Given two non-negative integers num1 and num2 represented as string, return the sum of num1 and num2</w:t>
+      </w:r>
+      <w:r>
+        <w:t xml:space="preserve"> - done</w:t>
+      </w:r>
+    </w:p>
+    <w:p>
+      <w:pPr>
         <w:pStyle w:val="ListParagraph"/>
         <w:numPr>
           <w:ilvl w:val="0"/>
@@ -11,7 +41,7 @@
         </w:numPr>
       </w:pPr>
       <w:r>
-        <w:t>Sum of two Strings: Given two non-negative integers num1 and num2 represented as string, return the sum of num1 and num2</w:t>
+        <w:t>Two Sum Problem: Given an array of integers nums and an integer target, return indices of the two numbers such that they add up to target.</w:t>
       </w:r>
       <w:r>
         <w:t xml:space="preserve"> - done</w:t>
@@ -26,7 +56,7 @@
         </w:numPr>
       </w:pPr>
       <w:r>
-        <w:t>Two Sum Problem: Given an array of integers nums and an integer target, return indices of the two numbers such that they add up to target.</w:t>
+        <w:t>Rotate and array: Given an array, rotate the array to the right by k steps, where k is non-negative</w:t>
       </w:r>
       <w:r>
         <w:t xml:space="preserve"> - done</w:t>
@@ -41,7 +71,7 @@
         </w:numPr>
       </w:pPr>
       <w:r>
-        <w:t>Rotate and array: Given an array, rotate the array to the right by k steps, where k is non-negative</w:t>
+        <w:t>Is Unique: Implement an algorithm to determine if a string has all unique characters.</w:t>
       </w:r>
       <w:r>
         <w:t xml:space="preserve"> - done</w:t>
@@ -56,7 +86,7 @@
         </w:numPr>
       </w:pPr>
       <w:r>
-        <w:t>Is Unique: Implement an algorithm to determine if a string has all unique characters.</w:t>
+        <w:t>Check Permutation: Given two strings, write a method to decide if one is a permutation of the other</w:t>
       </w:r>
       <w:r>
         <w:t xml:space="preserve"> - done</w:t>
@@ -71,9 +101,176 @@
         </w:numPr>
       </w:pPr>
       <w:r>
-        <w:t>Check Permutation: Given two strings, write a method to decide if one is a permutation of the other</w:t>
-      </w:r>
-      <w:r>
+        <w:t>LeetCode 19 - Remove Nth node from End of List</w:t>
+      </w:r>
+      <w:r>
+        <w:t xml:space="preserve"> - done</w:t>
+      </w:r>
+    </w:p>
+    <w:p>
+      <w:pPr>
+        <w:pStyle w:val="ListParagraph"/>
+        <w:numPr>
+          <w:ilvl w:val="0"/>
+          <w:numId w:val="2"/>
+        </w:numPr>
+      </w:pPr>
+      <w:r>
+        <w:t>LeetCode 83 - Remove duplicates from sorted Link List</w:t>
+      </w:r>
+      <w:r>
+        <w:t xml:space="preserve"> - done</w:t>
+      </w:r>
+    </w:p>
+    <w:p>
+      <w:pPr>
+        <w:pStyle w:val="ListParagraph"/>
+        <w:numPr>
+          <w:ilvl w:val="0"/>
+          <w:numId w:val="2"/>
+        </w:numPr>
+      </w:pPr>
+      <w:r>
+        <w:t>LeetCode 86 - Partition List around a value X</w:t>
+      </w:r>
+      <w:r>
+        <w:t xml:space="preserve"> - done</w:t>
+      </w:r>
+    </w:p>
+    <w:p>
+      <w:pPr>
+        <w:pStyle w:val="ListParagraph"/>
+        <w:numPr>
+          <w:ilvl w:val="0"/>
+          <w:numId w:val="2"/>
+        </w:numPr>
+      </w:pPr>
+      <w:r>
+        <w:t>LeetCode 708 - Insert into a Sorted Circular Linked List</w:t>
+      </w:r>
+      <w:r>
+        <w:t xml:space="preserve"> - </w:t>
+      </w:r>
+      <w:r>
+        <w:t>done</w:t>
+      </w:r>
+    </w:p>
+    <w:p>
+      <w:pPr>
+        <w:pStyle w:val="ListParagraph"/>
+        <w:numPr>
+          <w:ilvl w:val="0"/>
+          <w:numId w:val="2"/>
+        </w:numPr>
+      </w:pPr>
+      <w:r>
+        <w:t>LeetCode 1290 - Convert Binary Number in a Linked List to Integer</w:t>
+      </w:r>
+      <w:r>
+        <w:t xml:space="preserve"> </w:t>
+      </w:r>
+      <w:r>
+        <w:t>–</w:t>
+      </w:r>
+      <w:r>
+        <w:t xml:space="preserve"> done</w:t>
+      </w:r>
+    </w:p>
+    <w:p/>
+    <w:p>
+      <w:r>
+        <w:t>WEEK -2</w:t>
+      </w:r>
+    </w:p>
+    <w:p>
+      <w:pPr>
+        <w:numPr>
+          <w:ilvl w:val="0"/>
+          <w:numId w:val="3"/>
+        </w:numPr>
+        <w:shd w:val="clear" w:color="auto" w:fill="FFFFFF"/>
+        <w:spacing w:before="100" w:beforeAutospacing="1" w:after="100" w:afterAutospacing="1" w:line="240" w:lineRule="auto"/>
+        <w:rPr>
+          <w:rFonts w:ascii="Segoe UI" w:eastAsia="Times New Roman" w:hAnsi="Segoe UI" w:cs="Segoe UI"/>
+          <w:color w:val="24292E"/>
+          <w:sz w:val="24"/>
+          <w:szCs w:val="24"/>
+        </w:rPr>
+      </w:pPr>
+      <w:r>
+        <w:rPr>
+          <w:rFonts w:ascii="Segoe UI" w:eastAsia="Times New Roman" w:hAnsi="Segoe UI" w:cs="Segoe UI"/>
+          <w:color w:val="24292E"/>
+          <w:sz w:val="24"/>
+          <w:szCs w:val="24"/>
+        </w:rPr>
+        <w:t>Odd Even Linked List: </w:t>
+      </w:r>
+      <w:hyperlink r:id="rId7" w:history="1">
+        <w:r>
+          <w:rPr>
+            <w:rFonts w:ascii="Segoe UI" w:eastAsia="Times New Roman" w:hAnsi="Segoe UI" w:cs="Segoe UI"/>
+            <w:color w:val="0366D6"/>
+            <w:sz w:val="24"/>
+            <w:szCs w:val="24"/>
+            <w:u w:val="single"/>
+          </w:rPr>
+          <w:t>Leet code 328</w:t>
+        </w:r>
+      </w:hyperlink>
+      <w:r>
+        <w:rPr>
+          <w:rFonts w:ascii="Segoe UI" w:eastAsia="Times New Roman" w:hAnsi="Segoe UI" w:cs="Segoe UI"/>
+          <w:color w:val="24292E"/>
+          <w:sz w:val="24"/>
+          <w:szCs w:val="24"/>
+        </w:rPr>
+        <w:t xml:space="preserve"> - done</w:t>
+      </w:r>
+    </w:p>
+    <w:p>
+      <w:pPr>
+        <w:numPr>
+          <w:ilvl w:val="0"/>
+          <w:numId w:val="3"/>
+        </w:numPr>
+        <w:shd w:val="clear" w:color="auto" w:fill="FFFFFF"/>
+        <w:spacing w:before="60" w:after="100" w:afterAutospacing="1" w:line="240" w:lineRule="auto"/>
+        <w:rPr>
+          <w:rFonts w:ascii="Segoe UI" w:eastAsia="Times New Roman" w:hAnsi="Segoe UI" w:cs="Segoe UI"/>
+          <w:color w:val="24292E"/>
+          <w:sz w:val="24"/>
+          <w:szCs w:val="24"/>
+        </w:rPr>
+      </w:pPr>
+      <w:r>
+        <w:rPr>
+          <w:rFonts w:ascii="Segoe UI" w:eastAsia="Times New Roman" w:hAnsi="Segoe UI" w:cs="Segoe UI"/>
+          <w:color w:val="24292E"/>
+          <w:sz w:val="24"/>
+          <w:szCs w:val="24"/>
+        </w:rPr>
+        <w:t>Delete N Nodes After M Nodes of a Linked List: </w:t>
+      </w:r>
+      <w:hyperlink r:id="rId8" w:history="1">
+        <w:r>
+          <w:rPr>
+            <w:rFonts w:ascii="Segoe UI" w:eastAsia="Times New Roman" w:hAnsi="Segoe UI" w:cs="Segoe UI"/>
+            <w:color w:val="0366D6"/>
+            <w:sz w:val="24"/>
+            <w:szCs w:val="24"/>
+            <w:u w:val="single"/>
+          </w:rPr>
+          <w:t>Leet code 1474</w:t>
+        </w:r>
+      </w:hyperlink>
+      <w:r>
+        <w:rPr>
+          <w:rFonts w:ascii="Segoe UI" w:eastAsia="Times New Roman" w:hAnsi="Segoe UI" w:cs="Segoe UI"/>
+          <w:color w:val="24292E"/>
+          <w:sz w:val="24"/>
+          <w:szCs w:val="24"/>
+        </w:rPr>
         <w:t xml:space="preserve"> - done</w:t>
       </w:r>
       <w:bookmarkStart w:id="0" w:name="_GoBack"/>
@@ -81,84 +278,1106 @@
     </w:p>
     <w:p>
       <w:pPr>
-        <w:pStyle w:val="ListParagraph"/>
-        <w:numPr>
-          <w:ilvl w:val="0"/>
-          <w:numId w:val="2"/>
-        </w:numPr>
-      </w:pPr>
-      <w:r>
-        <w:t>LeetCode 19 - Remove Nth node from End of List</w:t>
-      </w:r>
-      <w:r>
-        <w:t xml:space="preserve"> - done</w:t>
-      </w:r>
-    </w:p>
-    <w:p>
-      <w:pPr>
-        <w:pStyle w:val="ListParagraph"/>
-        <w:numPr>
-          <w:ilvl w:val="0"/>
-          <w:numId w:val="2"/>
-        </w:numPr>
-      </w:pPr>
-      <w:r>
-        <w:t>LeetCode 83 - Remove duplicates from sorted Link List</w:t>
-      </w:r>
-      <w:r>
-        <w:t xml:space="preserve"> - done</w:t>
-      </w:r>
-    </w:p>
-    <w:p>
-      <w:pPr>
-        <w:pStyle w:val="ListParagraph"/>
-        <w:numPr>
-          <w:ilvl w:val="0"/>
-          <w:numId w:val="2"/>
-        </w:numPr>
-      </w:pPr>
-      <w:r>
-        <w:t>LeetCode 86 - Partition List around a value X</w:t>
-      </w:r>
-      <w:r>
-        <w:t xml:space="preserve"> - done</w:t>
-      </w:r>
-    </w:p>
-    <w:p>
-      <w:pPr>
-        <w:pStyle w:val="ListParagraph"/>
-        <w:numPr>
-          <w:ilvl w:val="0"/>
-          <w:numId w:val="2"/>
-        </w:numPr>
-      </w:pPr>
-      <w:r>
-        <w:t>LeetCode 708 - Insert into a Sorted Circular Linked List</w:t>
-      </w:r>
-      <w:r>
-        <w:t xml:space="preserve"> - </w:t>
-      </w:r>
-      <w:r>
-        <w:t>done</w:t>
-      </w:r>
-    </w:p>
-    <w:p>
-      <w:pPr>
-        <w:pStyle w:val="ListParagraph"/>
-        <w:numPr>
-          <w:ilvl w:val="0"/>
-          <w:numId w:val="2"/>
-        </w:numPr>
-      </w:pPr>
-      <w:r>
-        <w:t>LeetCode 1290 - Convert Binary Number in a Linked List to Integer</w:t>
-      </w:r>
-      <w:r>
-        <w:t xml:space="preserve"> - done</w:t>
-      </w:r>
-    </w:p>
+        <w:numPr>
+          <w:ilvl w:val="0"/>
+          <w:numId w:val="3"/>
+        </w:numPr>
+        <w:shd w:val="clear" w:color="auto" w:fill="FFFFFF"/>
+        <w:spacing w:before="60" w:after="100" w:afterAutospacing="1" w:line="240" w:lineRule="auto"/>
+        <w:rPr>
+          <w:rFonts w:ascii="Segoe UI" w:eastAsia="Times New Roman" w:hAnsi="Segoe UI" w:cs="Segoe UI"/>
+          <w:color w:val="24292E"/>
+          <w:sz w:val="24"/>
+          <w:szCs w:val="24"/>
+        </w:rPr>
+      </w:pPr>
+      <w:r>
+        <w:rPr>
+          <w:rFonts w:ascii="Segoe UI" w:eastAsia="Times New Roman" w:hAnsi="Segoe UI" w:cs="Segoe UI"/>
+          <w:color w:val="24292E"/>
+          <w:sz w:val="24"/>
+          <w:szCs w:val="24"/>
+        </w:rPr>
+        <w:t>Delete Node in a Linked List: </w:t>
+      </w:r>
+      <w:hyperlink r:id="rId9" w:history="1">
+        <w:r>
+          <w:rPr>
+            <w:rFonts w:ascii="Segoe UI" w:eastAsia="Times New Roman" w:hAnsi="Segoe UI" w:cs="Segoe UI"/>
+            <w:color w:val="0366D6"/>
+            <w:sz w:val="24"/>
+            <w:szCs w:val="24"/>
+            <w:u w:val="single"/>
+          </w:rPr>
+          <w:t>Leet code 237</w:t>
+        </w:r>
+      </w:hyperlink>
+    </w:p>
+    <w:p>
+      <w:pPr>
+        <w:numPr>
+          <w:ilvl w:val="0"/>
+          <w:numId w:val="3"/>
+        </w:numPr>
+        <w:shd w:val="clear" w:color="auto" w:fill="FFFFFF"/>
+        <w:spacing w:before="60" w:after="100" w:afterAutospacing="1" w:line="240" w:lineRule="auto"/>
+        <w:rPr>
+          <w:rFonts w:ascii="Segoe UI" w:eastAsia="Times New Roman" w:hAnsi="Segoe UI" w:cs="Segoe UI"/>
+          <w:color w:val="24292E"/>
+          <w:sz w:val="24"/>
+          <w:szCs w:val="24"/>
+        </w:rPr>
+      </w:pPr>
+      <w:r>
+        <w:rPr>
+          <w:rFonts w:ascii="Segoe UI" w:eastAsia="Times New Roman" w:hAnsi="Segoe UI" w:cs="Segoe UI"/>
+          <w:color w:val="24292E"/>
+          <w:sz w:val="24"/>
+          <w:szCs w:val="24"/>
+        </w:rPr>
+        <w:t>Split Linked List in Parts: </w:t>
+      </w:r>
+      <w:hyperlink r:id="rId10" w:history="1">
+        <w:r>
+          <w:rPr>
+            <w:rFonts w:ascii="Segoe UI" w:eastAsia="Times New Roman" w:hAnsi="Segoe UI" w:cs="Segoe UI"/>
+            <w:color w:val="0366D6"/>
+            <w:sz w:val="24"/>
+            <w:szCs w:val="24"/>
+            <w:u w:val="single"/>
+          </w:rPr>
+          <w:t>Leet code 725</w:t>
+        </w:r>
+      </w:hyperlink>
+    </w:p>
+    <w:p>
+      <w:pPr>
+        <w:numPr>
+          <w:ilvl w:val="0"/>
+          <w:numId w:val="3"/>
+        </w:numPr>
+        <w:shd w:val="clear" w:color="auto" w:fill="FFFFFF"/>
+        <w:spacing w:before="60" w:after="100" w:afterAutospacing="1" w:line="240" w:lineRule="auto"/>
+        <w:rPr>
+          <w:rFonts w:ascii="Segoe UI" w:eastAsia="Times New Roman" w:hAnsi="Segoe UI" w:cs="Segoe UI"/>
+          <w:color w:val="24292E"/>
+          <w:sz w:val="24"/>
+          <w:szCs w:val="24"/>
+        </w:rPr>
+      </w:pPr>
+      <w:r>
+        <w:rPr>
+          <w:rFonts w:ascii="Segoe UI" w:eastAsia="Times New Roman" w:hAnsi="Segoe UI" w:cs="Segoe UI"/>
+          <w:color w:val="24292E"/>
+          <w:sz w:val="24"/>
+          <w:szCs w:val="24"/>
+        </w:rPr>
+        <w:t>Remove Duplicates from Sorted List II: </w:t>
+      </w:r>
+      <w:hyperlink r:id="rId11" w:history="1">
+        <w:r>
+          <w:rPr>
+            <w:rFonts w:ascii="Segoe UI" w:eastAsia="Times New Roman" w:hAnsi="Segoe UI" w:cs="Segoe UI"/>
+            <w:color w:val="0366D6"/>
+            <w:sz w:val="24"/>
+            <w:szCs w:val="24"/>
+            <w:u w:val="single"/>
+          </w:rPr>
+          <w:t>Leet code 82</w:t>
+        </w:r>
+      </w:hyperlink>
+    </w:p>
+    <w:p>
+      <w:pPr>
+        <w:numPr>
+          <w:ilvl w:val="0"/>
+          <w:numId w:val="3"/>
+        </w:numPr>
+        <w:shd w:val="clear" w:color="auto" w:fill="FFFFFF"/>
+        <w:spacing w:before="60" w:after="100" w:afterAutospacing="1" w:line="240" w:lineRule="auto"/>
+        <w:rPr>
+          <w:rFonts w:ascii="Segoe UI" w:eastAsia="Times New Roman" w:hAnsi="Segoe UI" w:cs="Segoe UI"/>
+          <w:color w:val="24292E"/>
+          <w:sz w:val="24"/>
+          <w:szCs w:val="24"/>
+        </w:rPr>
+      </w:pPr>
+      <w:r>
+        <w:rPr>
+          <w:rFonts w:ascii="Segoe UI" w:eastAsia="Times New Roman" w:hAnsi="Segoe UI" w:cs="Segoe UI"/>
+          <w:color w:val="24292E"/>
+          <w:sz w:val="24"/>
+          <w:szCs w:val="24"/>
+        </w:rPr>
+        <w:t>Reverse Nodes in k-Group: </w:t>
+      </w:r>
+      <w:hyperlink r:id="rId12" w:history="1">
+        <w:r>
+          <w:rPr>
+            <w:rFonts w:ascii="Segoe UI" w:eastAsia="Times New Roman" w:hAnsi="Segoe UI" w:cs="Segoe UI"/>
+            <w:color w:val="0366D6"/>
+            <w:sz w:val="24"/>
+            <w:szCs w:val="24"/>
+            <w:u w:val="single"/>
+          </w:rPr>
+          <w:t>Leet code 25</w:t>
+        </w:r>
+      </w:hyperlink>
+    </w:p>
+    <w:p>
+      <w:pPr>
+        <w:numPr>
+          <w:ilvl w:val="0"/>
+          <w:numId w:val="3"/>
+        </w:numPr>
+        <w:shd w:val="clear" w:color="auto" w:fill="FFFFFF"/>
+        <w:spacing w:before="60" w:after="100" w:afterAutospacing="1" w:line="240" w:lineRule="auto"/>
+        <w:rPr>
+          <w:rFonts w:ascii="Segoe UI" w:eastAsia="Times New Roman" w:hAnsi="Segoe UI" w:cs="Segoe UI"/>
+          <w:color w:val="24292E"/>
+          <w:sz w:val="24"/>
+          <w:szCs w:val="24"/>
+        </w:rPr>
+      </w:pPr>
+      <w:r>
+        <w:rPr>
+          <w:rFonts w:ascii="Segoe UI" w:eastAsia="Times New Roman" w:hAnsi="Segoe UI" w:cs="Segoe UI"/>
+          <w:color w:val="24292E"/>
+          <w:sz w:val="24"/>
+          <w:szCs w:val="24"/>
+        </w:rPr>
+        <w:t>Reorder List: [Leet code 143](Reorder List)</w:t>
+      </w:r>
+    </w:p>
+    <w:p>
+      <w:pPr>
+        <w:numPr>
+          <w:ilvl w:val="0"/>
+          <w:numId w:val="3"/>
+        </w:numPr>
+        <w:shd w:val="clear" w:color="auto" w:fill="FFFFFF"/>
+        <w:spacing w:before="60" w:after="100" w:afterAutospacing="1" w:line="240" w:lineRule="auto"/>
+        <w:rPr>
+          <w:rFonts w:ascii="Segoe UI" w:eastAsia="Times New Roman" w:hAnsi="Segoe UI" w:cs="Segoe UI"/>
+          <w:color w:val="24292E"/>
+          <w:sz w:val="24"/>
+          <w:szCs w:val="24"/>
+        </w:rPr>
+      </w:pPr>
+      <w:r>
+        <w:rPr>
+          <w:rFonts w:ascii="Segoe UI" w:eastAsia="Times New Roman" w:hAnsi="Segoe UI" w:cs="Segoe UI"/>
+          <w:color w:val="24292E"/>
+          <w:sz w:val="24"/>
+          <w:szCs w:val="24"/>
+        </w:rPr>
+        <w:t>Next Greater Node In Linked List: </w:t>
+      </w:r>
+      <w:hyperlink r:id="rId13" w:history="1">
+        <w:r>
+          <w:rPr>
+            <w:rFonts w:ascii="Segoe UI" w:eastAsia="Times New Roman" w:hAnsi="Segoe UI" w:cs="Segoe UI"/>
+            <w:color w:val="0366D6"/>
+            <w:sz w:val="24"/>
+            <w:szCs w:val="24"/>
+            <w:u w:val="single"/>
+          </w:rPr>
+          <w:t>Leet code 1019</w:t>
+        </w:r>
+      </w:hyperlink>
+    </w:p>
+    <w:p>
+      <w:pPr>
+        <w:numPr>
+          <w:ilvl w:val="0"/>
+          <w:numId w:val="3"/>
+        </w:numPr>
+        <w:shd w:val="clear" w:color="auto" w:fill="FFFFFF"/>
+        <w:spacing w:before="60" w:after="100" w:afterAutospacing="1" w:line="240" w:lineRule="auto"/>
+        <w:rPr>
+          <w:rFonts w:ascii="Segoe UI" w:eastAsia="Times New Roman" w:hAnsi="Segoe UI" w:cs="Segoe UI"/>
+          <w:color w:val="24292E"/>
+          <w:sz w:val="24"/>
+          <w:szCs w:val="24"/>
+        </w:rPr>
+      </w:pPr>
+      <w:r>
+        <w:rPr>
+          <w:rFonts w:ascii="Segoe UI" w:eastAsia="Times New Roman" w:hAnsi="Segoe UI" w:cs="Segoe UI"/>
+          <w:color w:val="24292E"/>
+          <w:sz w:val="24"/>
+          <w:szCs w:val="24"/>
+        </w:rPr>
+        <w:t>Swap Nodes in Pairs: </w:t>
+      </w:r>
+      <w:hyperlink r:id="rId14" w:history="1">
+        <w:r>
+          <w:rPr>
+            <w:rFonts w:ascii="Segoe UI" w:eastAsia="Times New Roman" w:hAnsi="Segoe UI" w:cs="Segoe UI"/>
+            <w:color w:val="0366D6"/>
+            <w:sz w:val="24"/>
+            <w:szCs w:val="24"/>
+            <w:u w:val="single"/>
+          </w:rPr>
+          <w:t>Leet code 24</w:t>
+        </w:r>
+      </w:hyperlink>
+    </w:p>
+    <w:p>
+      <w:pPr>
+        <w:numPr>
+          <w:ilvl w:val="0"/>
+          <w:numId w:val="3"/>
+        </w:numPr>
+        <w:shd w:val="clear" w:color="auto" w:fill="FFFFFF"/>
+        <w:spacing w:before="60" w:after="100" w:afterAutospacing="1" w:line="240" w:lineRule="auto"/>
+        <w:rPr>
+          <w:rFonts w:ascii="Segoe UI" w:eastAsia="Times New Roman" w:hAnsi="Segoe UI" w:cs="Segoe UI"/>
+          <w:color w:val="24292E"/>
+          <w:sz w:val="24"/>
+          <w:szCs w:val="24"/>
+        </w:rPr>
+      </w:pPr>
+      <w:r>
+        <w:rPr>
+          <w:rFonts w:ascii="Segoe UI" w:eastAsia="Times New Roman" w:hAnsi="Segoe UI" w:cs="Segoe UI"/>
+          <w:color w:val="24292E"/>
+          <w:sz w:val="24"/>
+          <w:szCs w:val="24"/>
+        </w:rPr>
+        <w:t>Reverse Nodes in k-Group:</w:t>
+      </w:r>
+      <w:hyperlink r:id="rId15" w:history="1">
+        <w:r>
+          <w:rPr>
+            <w:rFonts w:ascii="Segoe UI" w:eastAsia="Times New Roman" w:hAnsi="Segoe UI" w:cs="Segoe UI"/>
+            <w:color w:val="0366D6"/>
+            <w:sz w:val="24"/>
+            <w:szCs w:val="24"/>
+            <w:u w:val="single"/>
+          </w:rPr>
+          <w:t>Leet code 25</w:t>
+        </w:r>
+      </w:hyperlink>
+    </w:p>
+    <w:p>
+      <w:pPr>
+        <w:numPr>
+          <w:ilvl w:val="0"/>
+          <w:numId w:val="3"/>
+        </w:numPr>
+        <w:shd w:val="clear" w:color="auto" w:fill="FFFFFF"/>
+        <w:spacing w:before="60" w:after="100" w:afterAutospacing="1" w:line="240" w:lineRule="auto"/>
+        <w:rPr>
+          <w:rFonts w:ascii="Segoe UI" w:eastAsia="Times New Roman" w:hAnsi="Segoe UI" w:cs="Segoe UI"/>
+          <w:color w:val="24292E"/>
+          <w:sz w:val="24"/>
+          <w:szCs w:val="24"/>
+        </w:rPr>
+      </w:pPr>
+      <w:r>
+        <w:rPr>
+          <w:rFonts w:ascii="Segoe UI" w:eastAsia="Times New Roman" w:hAnsi="Segoe UI" w:cs="Segoe UI"/>
+          <w:color w:val="24292E"/>
+          <w:sz w:val="24"/>
+          <w:szCs w:val="24"/>
+        </w:rPr>
+        <w:t>Remove Linked List Elements: </w:t>
+      </w:r>
+      <w:hyperlink r:id="rId16" w:history="1">
+        <w:r>
+          <w:rPr>
+            <w:rFonts w:ascii="Segoe UI" w:eastAsia="Times New Roman" w:hAnsi="Segoe UI" w:cs="Segoe UI"/>
+            <w:color w:val="0366D6"/>
+            <w:sz w:val="24"/>
+            <w:szCs w:val="24"/>
+            <w:u w:val="single"/>
+          </w:rPr>
+          <w:t>Leet code 203</w:t>
+        </w:r>
+      </w:hyperlink>
+    </w:p>
+    <w:p>
+      <w:pPr>
+        <w:numPr>
+          <w:ilvl w:val="0"/>
+          <w:numId w:val="3"/>
+        </w:numPr>
+        <w:shd w:val="clear" w:color="auto" w:fill="FFFFFF"/>
+        <w:spacing w:before="60" w:after="100" w:afterAutospacing="1" w:line="240" w:lineRule="auto"/>
+        <w:rPr>
+          <w:rFonts w:ascii="Segoe UI" w:eastAsia="Times New Roman" w:hAnsi="Segoe UI" w:cs="Segoe UI"/>
+          <w:color w:val="24292E"/>
+          <w:sz w:val="24"/>
+          <w:szCs w:val="24"/>
+        </w:rPr>
+      </w:pPr>
+      <w:r>
+        <w:rPr>
+          <w:rFonts w:ascii="Segoe UI" w:eastAsia="Times New Roman" w:hAnsi="Segoe UI" w:cs="Segoe UI"/>
+          <w:color w:val="24292E"/>
+          <w:sz w:val="24"/>
+          <w:szCs w:val="24"/>
+        </w:rPr>
+        <w:t>Valid Parentheses: </w:t>
+      </w:r>
+      <w:hyperlink r:id="rId17" w:history="1">
+        <w:r>
+          <w:rPr>
+            <w:rFonts w:ascii="Segoe UI" w:eastAsia="Times New Roman" w:hAnsi="Segoe UI" w:cs="Segoe UI"/>
+            <w:color w:val="0366D6"/>
+            <w:sz w:val="24"/>
+            <w:szCs w:val="24"/>
+            <w:u w:val="single"/>
+          </w:rPr>
+          <w:t>Leet code 20</w:t>
+        </w:r>
+      </w:hyperlink>
+    </w:p>
+    <w:p>
+      <w:pPr>
+        <w:numPr>
+          <w:ilvl w:val="0"/>
+          <w:numId w:val="3"/>
+        </w:numPr>
+        <w:shd w:val="clear" w:color="auto" w:fill="FFFFFF"/>
+        <w:spacing w:before="60" w:after="100" w:afterAutospacing="1" w:line="240" w:lineRule="auto"/>
+        <w:rPr>
+          <w:rFonts w:ascii="Segoe UI" w:eastAsia="Times New Roman" w:hAnsi="Segoe UI" w:cs="Segoe UI"/>
+          <w:color w:val="24292E"/>
+          <w:sz w:val="24"/>
+          <w:szCs w:val="24"/>
+        </w:rPr>
+      </w:pPr>
+      <w:r>
+        <w:rPr>
+          <w:rFonts w:ascii="Segoe UI" w:eastAsia="Times New Roman" w:hAnsi="Segoe UI" w:cs="Segoe UI"/>
+          <w:color w:val="24292E"/>
+          <w:sz w:val="24"/>
+          <w:szCs w:val="24"/>
+        </w:rPr>
+        <w:t>Simplify Path: </w:t>
+      </w:r>
+      <w:hyperlink r:id="rId18" w:history="1">
+        <w:r>
+          <w:rPr>
+            <w:rFonts w:ascii="Segoe UI" w:eastAsia="Times New Roman" w:hAnsi="Segoe UI" w:cs="Segoe UI"/>
+            <w:color w:val="0366D6"/>
+            <w:sz w:val="24"/>
+            <w:szCs w:val="24"/>
+            <w:u w:val="single"/>
+          </w:rPr>
+          <w:t>Leet code 71</w:t>
+        </w:r>
+      </w:hyperlink>
+    </w:p>
+    <w:p>
+      <w:pPr>
+        <w:numPr>
+          <w:ilvl w:val="0"/>
+          <w:numId w:val="3"/>
+        </w:numPr>
+        <w:shd w:val="clear" w:color="auto" w:fill="FFFFFF"/>
+        <w:spacing w:before="60" w:after="100" w:afterAutospacing="1" w:line="240" w:lineRule="auto"/>
+        <w:rPr>
+          <w:rFonts w:ascii="Segoe UI" w:eastAsia="Times New Roman" w:hAnsi="Segoe UI" w:cs="Segoe UI"/>
+          <w:color w:val="24292E"/>
+          <w:sz w:val="24"/>
+          <w:szCs w:val="24"/>
+        </w:rPr>
+      </w:pPr>
+      <w:r>
+        <w:rPr>
+          <w:rFonts w:ascii="Segoe UI" w:eastAsia="Times New Roman" w:hAnsi="Segoe UI" w:cs="Segoe UI"/>
+          <w:color w:val="24292E"/>
+          <w:sz w:val="24"/>
+          <w:szCs w:val="24"/>
+        </w:rPr>
+        <w:t>Min Stack: </w:t>
+      </w:r>
+      <w:hyperlink r:id="rId19" w:history="1">
+        <w:r>
+          <w:rPr>
+            <w:rFonts w:ascii="Segoe UI" w:eastAsia="Times New Roman" w:hAnsi="Segoe UI" w:cs="Segoe UI"/>
+            <w:color w:val="0366D6"/>
+            <w:sz w:val="24"/>
+            <w:szCs w:val="24"/>
+            <w:u w:val="single"/>
+          </w:rPr>
+          <w:t>Leet code 155</w:t>
+        </w:r>
+      </w:hyperlink>
+    </w:p>
+    <w:p>
+      <w:pPr>
+        <w:numPr>
+          <w:ilvl w:val="0"/>
+          <w:numId w:val="3"/>
+        </w:numPr>
+        <w:shd w:val="clear" w:color="auto" w:fill="FFFFFF"/>
+        <w:spacing w:before="60" w:after="100" w:afterAutospacing="1" w:line="240" w:lineRule="auto"/>
+        <w:rPr>
+          <w:rFonts w:ascii="Segoe UI" w:eastAsia="Times New Roman" w:hAnsi="Segoe UI" w:cs="Segoe UI"/>
+          <w:color w:val="24292E"/>
+          <w:sz w:val="24"/>
+          <w:szCs w:val="24"/>
+        </w:rPr>
+      </w:pPr>
+      <w:r>
+        <w:rPr>
+          <w:rFonts w:ascii="Segoe UI" w:eastAsia="Times New Roman" w:hAnsi="Segoe UI" w:cs="Segoe UI"/>
+          <w:color w:val="24292E"/>
+          <w:sz w:val="24"/>
+          <w:szCs w:val="24"/>
+        </w:rPr>
+        <w:t>Basic Calculator: </w:t>
+      </w:r>
+      <w:hyperlink r:id="rId20" w:history="1">
+        <w:r>
+          <w:rPr>
+            <w:rFonts w:ascii="Segoe UI" w:eastAsia="Times New Roman" w:hAnsi="Segoe UI" w:cs="Segoe UI"/>
+            <w:color w:val="0366D6"/>
+            <w:sz w:val="24"/>
+            <w:szCs w:val="24"/>
+            <w:u w:val="single"/>
+          </w:rPr>
+          <w:t>Leet code 224</w:t>
+        </w:r>
+      </w:hyperlink>
+    </w:p>
+    <w:p>
+      <w:pPr>
+        <w:numPr>
+          <w:ilvl w:val="0"/>
+          <w:numId w:val="3"/>
+        </w:numPr>
+        <w:shd w:val="clear" w:color="auto" w:fill="FFFFFF"/>
+        <w:spacing w:before="60" w:after="100" w:afterAutospacing="1" w:line="240" w:lineRule="auto"/>
+        <w:rPr>
+          <w:rFonts w:ascii="Segoe UI" w:eastAsia="Times New Roman" w:hAnsi="Segoe UI" w:cs="Segoe UI"/>
+          <w:color w:val="24292E"/>
+          <w:sz w:val="24"/>
+          <w:szCs w:val="24"/>
+        </w:rPr>
+      </w:pPr>
+      <w:r>
+        <w:rPr>
+          <w:rFonts w:ascii="Segoe UI" w:eastAsia="Times New Roman" w:hAnsi="Segoe UI" w:cs="Segoe UI"/>
+          <w:color w:val="24292E"/>
+          <w:sz w:val="24"/>
+          <w:szCs w:val="24"/>
+        </w:rPr>
+        <w:t>Remove Duplicate Letters: </w:t>
+      </w:r>
+      <w:hyperlink r:id="rId21" w:history="1">
+        <w:r>
+          <w:rPr>
+            <w:rFonts w:ascii="Segoe UI" w:eastAsia="Times New Roman" w:hAnsi="Segoe UI" w:cs="Segoe UI"/>
+            <w:color w:val="0366D6"/>
+            <w:sz w:val="24"/>
+            <w:szCs w:val="24"/>
+            <w:u w:val="single"/>
+          </w:rPr>
+          <w:t>Leet code 316</w:t>
+        </w:r>
+      </w:hyperlink>
+    </w:p>
+    <w:p>
+      <w:pPr>
+        <w:numPr>
+          <w:ilvl w:val="0"/>
+          <w:numId w:val="3"/>
+        </w:numPr>
+        <w:shd w:val="clear" w:color="auto" w:fill="FFFFFF"/>
+        <w:spacing w:before="60" w:after="100" w:afterAutospacing="1" w:line="240" w:lineRule="auto"/>
+        <w:rPr>
+          <w:rFonts w:ascii="Segoe UI" w:eastAsia="Times New Roman" w:hAnsi="Segoe UI" w:cs="Segoe UI"/>
+          <w:color w:val="24292E"/>
+          <w:sz w:val="24"/>
+          <w:szCs w:val="24"/>
+        </w:rPr>
+      </w:pPr>
+      <w:r>
+        <w:rPr>
+          <w:rFonts w:ascii="Segoe UI" w:eastAsia="Times New Roman" w:hAnsi="Segoe UI" w:cs="Segoe UI"/>
+          <w:color w:val="24292E"/>
+          <w:sz w:val="24"/>
+          <w:szCs w:val="24"/>
+        </w:rPr>
+        <w:t>Mini Parser: </w:t>
+      </w:r>
+      <w:hyperlink r:id="rId22" w:history="1">
+        <w:r>
+          <w:rPr>
+            <w:rFonts w:ascii="Segoe UI" w:eastAsia="Times New Roman" w:hAnsi="Segoe UI" w:cs="Segoe UI"/>
+            <w:color w:val="0366D6"/>
+            <w:sz w:val="24"/>
+            <w:szCs w:val="24"/>
+            <w:u w:val="single"/>
+          </w:rPr>
+          <w:t>Leet code 385</w:t>
+        </w:r>
+      </w:hyperlink>
+    </w:p>
+    <w:p>
+      <w:pPr>
+        <w:numPr>
+          <w:ilvl w:val="0"/>
+          <w:numId w:val="3"/>
+        </w:numPr>
+        <w:shd w:val="clear" w:color="auto" w:fill="FFFFFF"/>
+        <w:spacing w:before="60" w:after="100" w:afterAutospacing="1" w:line="240" w:lineRule="auto"/>
+        <w:rPr>
+          <w:rFonts w:ascii="Segoe UI" w:eastAsia="Times New Roman" w:hAnsi="Segoe UI" w:cs="Segoe UI"/>
+          <w:color w:val="24292E"/>
+          <w:sz w:val="24"/>
+          <w:szCs w:val="24"/>
+        </w:rPr>
+      </w:pPr>
+      <w:r>
+        <w:rPr>
+          <w:rFonts w:ascii="Segoe UI" w:eastAsia="Times New Roman" w:hAnsi="Segoe UI" w:cs="Segoe UI"/>
+          <w:color w:val="24292E"/>
+          <w:sz w:val="24"/>
+          <w:szCs w:val="24"/>
+        </w:rPr>
+        <w:lastRenderedPageBreak/>
+        <w:t>Decode String: </w:t>
+      </w:r>
+      <w:hyperlink r:id="rId23" w:history="1">
+        <w:r>
+          <w:rPr>
+            <w:rFonts w:ascii="Segoe UI" w:eastAsia="Times New Roman" w:hAnsi="Segoe UI" w:cs="Segoe UI"/>
+            <w:color w:val="0366D6"/>
+            <w:sz w:val="24"/>
+            <w:szCs w:val="24"/>
+            <w:u w:val="single"/>
+          </w:rPr>
+          <w:t>Leet code 394</w:t>
+        </w:r>
+      </w:hyperlink>
+    </w:p>
+    <w:p>
+      <w:pPr>
+        <w:numPr>
+          <w:ilvl w:val="0"/>
+          <w:numId w:val="3"/>
+        </w:numPr>
+        <w:shd w:val="clear" w:color="auto" w:fill="FFFFFF"/>
+        <w:spacing w:before="60" w:after="100" w:afterAutospacing="1" w:line="240" w:lineRule="auto"/>
+        <w:rPr>
+          <w:rFonts w:ascii="Segoe UI" w:eastAsia="Times New Roman" w:hAnsi="Segoe UI" w:cs="Segoe UI"/>
+          <w:color w:val="24292E"/>
+          <w:sz w:val="24"/>
+          <w:szCs w:val="24"/>
+        </w:rPr>
+      </w:pPr>
+      <w:r>
+        <w:rPr>
+          <w:rFonts w:ascii="Segoe UI" w:eastAsia="Times New Roman" w:hAnsi="Segoe UI" w:cs="Segoe UI"/>
+          <w:color w:val="24292E"/>
+          <w:sz w:val="24"/>
+          <w:szCs w:val="24"/>
+        </w:rPr>
+        <w:t>Remove K Digits: </w:t>
+      </w:r>
+      <w:hyperlink r:id="rId24" w:history="1">
+        <w:r>
+          <w:rPr>
+            <w:rFonts w:ascii="Segoe UI" w:eastAsia="Times New Roman" w:hAnsi="Segoe UI" w:cs="Segoe UI"/>
+            <w:color w:val="0366D6"/>
+            <w:sz w:val="24"/>
+            <w:szCs w:val="24"/>
+            <w:u w:val="single"/>
+          </w:rPr>
+          <w:t>Leet code 402</w:t>
+        </w:r>
+      </w:hyperlink>
+    </w:p>
+    <w:p>
+      <w:pPr>
+        <w:numPr>
+          <w:ilvl w:val="0"/>
+          <w:numId w:val="3"/>
+        </w:numPr>
+        <w:shd w:val="clear" w:color="auto" w:fill="FFFFFF"/>
+        <w:spacing w:before="60" w:after="100" w:afterAutospacing="1" w:line="240" w:lineRule="auto"/>
+        <w:rPr>
+          <w:rFonts w:ascii="Segoe UI" w:eastAsia="Times New Roman" w:hAnsi="Segoe UI" w:cs="Segoe UI"/>
+          <w:color w:val="24292E"/>
+          <w:sz w:val="24"/>
+          <w:szCs w:val="24"/>
+        </w:rPr>
+      </w:pPr>
+      <w:r>
+        <w:rPr>
+          <w:rFonts w:ascii="Segoe UI" w:eastAsia="Times New Roman" w:hAnsi="Segoe UI" w:cs="Segoe UI"/>
+          <w:color w:val="24292E"/>
+          <w:sz w:val="24"/>
+          <w:szCs w:val="24"/>
+        </w:rPr>
+        <w:t>132 Pattern: </w:t>
+      </w:r>
+      <w:hyperlink r:id="rId25" w:history="1">
+        <w:r>
+          <w:rPr>
+            <w:rFonts w:ascii="Segoe UI" w:eastAsia="Times New Roman" w:hAnsi="Segoe UI" w:cs="Segoe UI"/>
+            <w:color w:val="0366D6"/>
+            <w:sz w:val="24"/>
+            <w:szCs w:val="24"/>
+            <w:u w:val="single"/>
+          </w:rPr>
+          <w:t>Leet code 456</w:t>
+        </w:r>
+      </w:hyperlink>
+    </w:p>
+    <w:p>
+      <w:pPr>
+        <w:numPr>
+          <w:ilvl w:val="0"/>
+          <w:numId w:val="3"/>
+        </w:numPr>
+        <w:shd w:val="clear" w:color="auto" w:fill="FFFFFF"/>
+        <w:spacing w:before="60" w:after="100" w:afterAutospacing="1" w:line="240" w:lineRule="auto"/>
+        <w:rPr>
+          <w:rFonts w:ascii="Segoe UI" w:eastAsia="Times New Roman" w:hAnsi="Segoe UI" w:cs="Segoe UI"/>
+          <w:color w:val="24292E"/>
+          <w:sz w:val="24"/>
+          <w:szCs w:val="24"/>
+        </w:rPr>
+      </w:pPr>
+      <w:r>
+        <w:rPr>
+          <w:rFonts w:ascii="Segoe UI" w:eastAsia="Times New Roman" w:hAnsi="Segoe UI" w:cs="Segoe UI"/>
+          <w:color w:val="24292E"/>
+          <w:sz w:val="24"/>
+          <w:szCs w:val="24"/>
+        </w:rPr>
+        <w:t>Next Greater Element I: </w:t>
+      </w:r>
+      <w:hyperlink r:id="rId26" w:history="1">
+        <w:r>
+          <w:rPr>
+            <w:rFonts w:ascii="Segoe UI" w:eastAsia="Times New Roman" w:hAnsi="Segoe UI" w:cs="Segoe UI"/>
+            <w:color w:val="0366D6"/>
+            <w:sz w:val="24"/>
+            <w:szCs w:val="24"/>
+            <w:u w:val="single"/>
+          </w:rPr>
+          <w:t>Leet code 496</w:t>
+        </w:r>
+      </w:hyperlink>
+    </w:p>
+    <w:p>
+      <w:pPr>
+        <w:numPr>
+          <w:ilvl w:val="0"/>
+          <w:numId w:val="3"/>
+        </w:numPr>
+        <w:shd w:val="clear" w:color="auto" w:fill="FFFFFF"/>
+        <w:spacing w:before="60" w:after="100" w:afterAutospacing="1" w:line="240" w:lineRule="auto"/>
+        <w:rPr>
+          <w:rFonts w:ascii="Segoe UI" w:eastAsia="Times New Roman" w:hAnsi="Segoe UI" w:cs="Segoe UI"/>
+          <w:color w:val="24292E"/>
+          <w:sz w:val="24"/>
+          <w:szCs w:val="24"/>
+        </w:rPr>
+      </w:pPr>
+      <w:r>
+        <w:rPr>
+          <w:rFonts w:ascii="Segoe UI" w:eastAsia="Times New Roman" w:hAnsi="Segoe UI" w:cs="Segoe UI"/>
+          <w:color w:val="24292E"/>
+          <w:sz w:val="24"/>
+          <w:szCs w:val="24"/>
+        </w:rPr>
+        <w:t>Next Greater Element II: </w:t>
+      </w:r>
+      <w:hyperlink r:id="rId27" w:history="1">
+        <w:r>
+          <w:rPr>
+            <w:rFonts w:ascii="Segoe UI" w:eastAsia="Times New Roman" w:hAnsi="Segoe UI" w:cs="Segoe UI"/>
+            <w:color w:val="0366D6"/>
+            <w:sz w:val="24"/>
+            <w:szCs w:val="24"/>
+            <w:u w:val="single"/>
+          </w:rPr>
+          <w:t>Leet code 503</w:t>
+        </w:r>
+      </w:hyperlink>
+    </w:p>
+    <w:p>
+      <w:pPr>
+        <w:numPr>
+          <w:ilvl w:val="0"/>
+          <w:numId w:val="3"/>
+        </w:numPr>
+        <w:shd w:val="clear" w:color="auto" w:fill="FFFFFF"/>
+        <w:spacing w:before="60" w:after="100" w:afterAutospacing="1" w:line="240" w:lineRule="auto"/>
+        <w:rPr>
+          <w:rFonts w:ascii="Segoe UI" w:eastAsia="Times New Roman" w:hAnsi="Segoe UI" w:cs="Segoe UI"/>
+          <w:color w:val="24292E"/>
+          <w:sz w:val="24"/>
+          <w:szCs w:val="24"/>
+        </w:rPr>
+      </w:pPr>
+      <w:r>
+        <w:rPr>
+          <w:rFonts w:ascii="Segoe UI" w:eastAsia="Times New Roman" w:hAnsi="Segoe UI" w:cs="Segoe UI"/>
+          <w:color w:val="24292E"/>
+          <w:sz w:val="24"/>
+          <w:szCs w:val="24"/>
+        </w:rPr>
+        <w:t>Number of Atoms: </w:t>
+      </w:r>
+      <w:hyperlink r:id="rId28" w:history="1">
+        <w:r>
+          <w:rPr>
+            <w:rFonts w:ascii="Segoe UI" w:eastAsia="Times New Roman" w:hAnsi="Segoe UI" w:cs="Segoe UI"/>
+            <w:color w:val="0366D6"/>
+            <w:sz w:val="24"/>
+            <w:szCs w:val="24"/>
+            <w:u w:val="single"/>
+          </w:rPr>
+          <w:t>Leet code 726</w:t>
+        </w:r>
+      </w:hyperlink>
+    </w:p>
+    <w:p>
+      <w:pPr>
+        <w:numPr>
+          <w:ilvl w:val="0"/>
+          <w:numId w:val="3"/>
+        </w:numPr>
+        <w:shd w:val="clear" w:color="auto" w:fill="FFFFFF"/>
+        <w:spacing w:before="60" w:after="100" w:afterAutospacing="1" w:line="240" w:lineRule="auto"/>
+        <w:rPr>
+          <w:rFonts w:ascii="Segoe UI" w:eastAsia="Times New Roman" w:hAnsi="Segoe UI" w:cs="Segoe UI"/>
+          <w:color w:val="24292E"/>
+          <w:sz w:val="24"/>
+          <w:szCs w:val="24"/>
+        </w:rPr>
+      </w:pPr>
+      <w:r>
+        <w:rPr>
+          <w:rFonts w:ascii="Segoe UI" w:eastAsia="Times New Roman" w:hAnsi="Segoe UI" w:cs="Segoe UI"/>
+          <w:color w:val="24292E"/>
+          <w:sz w:val="24"/>
+          <w:szCs w:val="24"/>
+        </w:rPr>
+        <w:t>Asteroid Collision: </w:t>
+      </w:r>
+      <w:hyperlink r:id="rId29" w:history="1">
+        <w:r>
+          <w:rPr>
+            <w:rFonts w:ascii="Segoe UI" w:eastAsia="Times New Roman" w:hAnsi="Segoe UI" w:cs="Segoe UI"/>
+            <w:color w:val="0366D6"/>
+            <w:sz w:val="24"/>
+            <w:szCs w:val="24"/>
+            <w:u w:val="single"/>
+          </w:rPr>
+          <w:t>Leet code 735</w:t>
+        </w:r>
+      </w:hyperlink>
+    </w:p>
+    <w:p>
+      <w:pPr>
+        <w:numPr>
+          <w:ilvl w:val="0"/>
+          <w:numId w:val="3"/>
+        </w:numPr>
+        <w:shd w:val="clear" w:color="auto" w:fill="FFFFFF"/>
+        <w:spacing w:before="60" w:after="100" w:afterAutospacing="1" w:line="240" w:lineRule="auto"/>
+        <w:rPr>
+          <w:rFonts w:ascii="Segoe UI" w:eastAsia="Times New Roman" w:hAnsi="Segoe UI" w:cs="Segoe UI"/>
+          <w:color w:val="24292E"/>
+          <w:sz w:val="24"/>
+          <w:szCs w:val="24"/>
+        </w:rPr>
+      </w:pPr>
+      <w:r>
+        <w:rPr>
+          <w:rFonts w:ascii="Segoe UI" w:eastAsia="Times New Roman" w:hAnsi="Segoe UI" w:cs="Segoe UI"/>
+          <w:color w:val="24292E"/>
+          <w:sz w:val="24"/>
+          <w:szCs w:val="24"/>
+        </w:rPr>
+        <w:t>Daily Temperatures: </w:t>
+      </w:r>
+      <w:hyperlink r:id="rId30" w:history="1">
+        <w:r>
+          <w:rPr>
+            <w:rFonts w:ascii="Segoe UI" w:eastAsia="Times New Roman" w:hAnsi="Segoe UI" w:cs="Segoe UI"/>
+            <w:color w:val="0366D6"/>
+            <w:sz w:val="24"/>
+            <w:szCs w:val="24"/>
+            <w:u w:val="single"/>
+          </w:rPr>
+          <w:t>Leet code 739</w:t>
+        </w:r>
+      </w:hyperlink>
+    </w:p>
+    <w:p>
+      <w:pPr>
+        <w:numPr>
+          <w:ilvl w:val="0"/>
+          <w:numId w:val="3"/>
+        </w:numPr>
+        <w:shd w:val="clear" w:color="auto" w:fill="FFFFFF"/>
+        <w:spacing w:before="60" w:after="100" w:afterAutospacing="1" w:line="240" w:lineRule="auto"/>
+        <w:rPr>
+          <w:rFonts w:ascii="Segoe UI" w:eastAsia="Times New Roman" w:hAnsi="Segoe UI" w:cs="Segoe UI"/>
+          <w:color w:val="24292E"/>
+          <w:sz w:val="24"/>
+          <w:szCs w:val="24"/>
+        </w:rPr>
+      </w:pPr>
+      <w:r>
+        <w:rPr>
+          <w:rFonts w:ascii="Segoe UI" w:eastAsia="Times New Roman" w:hAnsi="Segoe UI" w:cs="Segoe UI"/>
+          <w:color w:val="24292E"/>
+          <w:sz w:val="24"/>
+          <w:szCs w:val="24"/>
+        </w:rPr>
+        <w:t>Backspace String Compare: </w:t>
+      </w:r>
+      <w:hyperlink r:id="rId31" w:history="1">
+        <w:r>
+          <w:rPr>
+            <w:rFonts w:ascii="Segoe UI" w:eastAsia="Times New Roman" w:hAnsi="Segoe UI" w:cs="Segoe UI"/>
+            <w:color w:val="0366D6"/>
+            <w:sz w:val="24"/>
+            <w:szCs w:val="24"/>
+            <w:u w:val="single"/>
+          </w:rPr>
+          <w:t>Leet code 844</w:t>
+        </w:r>
+      </w:hyperlink>
+    </w:p>
+    <w:p>
+      <w:pPr>
+        <w:numPr>
+          <w:ilvl w:val="0"/>
+          <w:numId w:val="3"/>
+        </w:numPr>
+        <w:shd w:val="clear" w:color="auto" w:fill="FFFFFF"/>
+        <w:spacing w:before="60" w:after="100" w:afterAutospacing="1" w:line="240" w:lineRule="auto"/>
+        <w:rPr>
+          <w:rFonts w:ascii="Segoe UI" w:eastAsia="Times New Roman" w:hAnsi="Segoe UI" w:cs="Segoe UI"/>
+          <w:color w:val="24292E"/>
+          <w:sz w:val="24"/>
+          <w:szCs w:val="24"/>
+        </w:rPr>
+      </w:pPr>
+      <w:r>
+        <w:rPr>
+          <w:rFonts w:ascii="Segoe UI" w:eastAsia="Times New Roman" w:hAnsi="Segoe UI" w:cs="Segoe UI"/>
+          <w:color w:val="24292E"/>
+          <w:sz w:val="24"/>
+          <w:szCs w:val="24"/>
+        </w:rPr>
+        <w:t>Score of Parentheses: </w:t>
+      </w:r>
+      <w:hyperlink r:id="rId32" w:history="1">
+        <w:r>
+          <w:rPr>
+            <w:rFonts w:ascii="Segoe UI" w:eastAsia="Times New Roman" w:hAnsi="Segoe UI" w:cs="Segoe UI"/>
+            <w:color w:val="0366D6"/>
+            <w:sz w:val="24"/>
+            <w:szCs w:val="24"/>
+            <w:u w:val="single"/>
+          </w:rPr>
+          <w:t>Leet code 856</w:t>
+        </w:r>
+      </w:hyperlink>
+    </w:p>
+    <w:p>
+      <w:pPr>
+        <w:numPr>
+          <w:ilvl w:val="0"/>
+          <w:numId w:val="3"/>
+        </w:numPr>
+        <w:shd w:val="clear" w:color="auto" w:fill="FFFFFF"/>
+        <w:spacing w:before="60" w:after="100" w:afterAutospacing="1" w:line="240" w:lineRule="auto"/>
+        <w:rPr>
+          <w:rFonts w:ascii="Segoe UI" w:eastAsia="Times New Roman" w:hAnsi="Segoe UI" w:cs="Segoe UI"/>
+          <w:color w:val="24292E"/>
+          <w:sz w:val="24"/>
+          <w:szCs w:val="24"/>
+        </w:rPr>
+      </w:pPr>
+      <w:r>
+        <w:rPr>
+          <w:rFonts w:ascii="Segoe UI" w:eastAsia="Times New Roman" w:hAnsi="Segoe UI" w:cs="Segoe UI"/>
+          <w:color w:val="24292E"/>
+          <w:sz w:val="24"/>
+          <w:szCs w:val="24"/>
+        </w:rPr>
+        <w:t>Decoded String at Index: </w:t>
+      </w:r>
+      <w:hyperlink r:id="rId33" w:history="1">
+        <w:r>
+          <w:rPr>
+            <w:rFonts w:ascii="Segoe UI" w:eastAsia="Times New Roman" w:hAnsi="Segoe UI" w:cs="Segoe UI"/>
+            <w:color w:val="0366D6"/>
+            <w:sz w:val="24"/>
+            <w:szCs w:val="24"/>
+            <w:u w:val="single"/>
+          </w:rPr>
+          <w:t>Leet code 880</w:t>
+        </w:r>
+      </w:hyperlink>
+    </w:p>
+    <w:p>
+      <w:pPr>
+        <w:numPr>
+          <w:ilvl w:val="0"/>
+          <w:numId w:val="3"/>
+        </w:numPr>
+        <w:shd w:val="clear" w:color="auto" w:fill="FFFFFF"/>
+        <w:spacing w:before="60" w:after="100" w:afterAutospacing="1" w:line="240" w:lineRule="auto"/>
+        <w:rPr>
+          <w:rFonts w:ascii="Segoe UI" w:eastAsia="Times New Roman" w:hAnsi="Segoe UI" w:cs="Segoe UI"/>
+          <w:color w:val="24292E"/>
+          <w:sz w:val="24"/>
+          <w:szCs w:val="24"/>
+        </w:rPr>
+      </w:pPr>
+      <w:r>
+        <w:rPr>
+          <w:rFonts w:ascii="Segoe UI" w:eastAsia="Times New Roman" w:hAnsi="Segoe UI" w:cs="Segoe UI"/>
+          <w:color w:val="24292E"/>
+          <w:sz w:val="24"/>
+          <w:szCs w:val="24"/>
+        </w:rPr>
+        <w:t>Maximum Frequency Stack: </w:t>
+      </w:r>
+      <w:hyperlink r:id="rId34" w:history="1">
+        <w:r>
+          <w:rPr>
+            <w:rFonts w:ascii="Segoe UI" w:eastAsia="Times New Roman" w:hAnsi="Segoe UI" w:cs="Segoe UI"/>
+            <w:color w:val="0366D6"/>
+            <w:sz w:val="24"/>
+            <w:szCs w:val="24"/>
+            <w:u w:val="single"/>
+          </w:rPr>
+          <w:t>Leet code 895</w:t>
+        </w:r>
+      </w:hyperlink>
+    </w:p>
+    <w:p>
+      <w:pPr>
+        <w:numPr>
+          <w:ilvl w:val="0"/>
+          <w:numId w:val="3"/>
+        </w:numPr>
+        <w:shd w:val="clear" w:color="auto" w:fill="FFFFFF"/>
+        <w:spacing w:before="60" w:after="100" w:afterAutospacing="1" w:line="240" w:lineRule="auto"/>
+        <w:rPr>
+          <w:rFonts w:ascii="Segoe UI" w:eastAsia="Times New Roman" w:hAnsi="Segoe UI" w:cs="Segoe UI"/>
+          <w:color w:val="24292E"/>
+          <w:sz w:val="24"/>
+          <w:szCs w:val="24"/>
+        </w:rPr>
+      </w:pPr>
+      <w:r>
+        <w:rPr>
+          <w:rFonts w:ascii="Segoe UI" w:eastAsia="Times New Roman" w:hAnsi="Segoe UI" w:cs="Segoe UI"/>
+          <w:color w:val="24292E"/>
+          <w:sz w:val="24"/>
+          <w:szCs w:val="24"/>
+        </w:rPr>
+        <w:t>Minimum Add to Make Parentheses Valid: </w:t>
+      </w:r>
+      <w:hyperlink r:id="rId35" w:history="1">
+        <w:r>
+          <w:rPr>
+            <w:rFonts w:ascii="Segoe UI" w:eastAsia="Times New Roman" w:hAnsi="Segoe UI" w:cs="Segoe UI"/>
+            <w:color w:val="0366D6"/>
+            <w:sz w:val="24"/>
+            <w:szCs w:val="24"/>
+            <w:u w:val="single"/>
+          </w:rPr>
+          <w:t>Leet code 921</w:t>
+        </w:r>
+      </w:hyperlink>
+    </w:p>
+    <w:p>
+      <w:pPr>
+        <w:numPr>
+          <w:ilvl w:val="0"/>
+          <w:numId w:val="3"/>
+        </w:numPr>
+        <w:shd w:val="clear" w:color="auto" w:fill="FFFFFF"/>
+        <w:spacing w:before="60" w:after="100" w:afterAutospacing="1" w:line="240" w:lineRule="auto"/>
+        <w:rPr>
+          <w:rFonts w:ascii="Segoe UI" w:eastAsia="Times New Roman" w:hAnsi="Segoe UI" w:cs="Segoe UI"/>
+          <w:color w:val="24292E"/>
+          <w:sz w:val="24"/>
+          <w:szCs w:val="24"/>
+        </w:rPr>
+      </w:pPr>
+      <w:r>
+        <w:rPr>
+          <w:rFonts w:ascii="Segoe UI" w:eastAsia="Times New Roman" w:hAnsi="Segoe UI" w:cs="Segoe UI"/>
+          <w:color w:val="24292E"/>
+          <w:sz w:val="24"/>
+          <w:szCs w:val="24"/>
+        </w:rPr>
+        <w:t>Next Greater Node In Linked List: </w:t>
+      </w:r>
+      <w:hyperlink r:id="rId36" w:history="1">
+        <w:r>
+          <w:rPr>
+            <w:rFonts w:ascii="Segoe UI" w:eastAsia="Times New Roman" w:hAnsi="Segoe UI" w:cs="Segoe UI"/>
+            <w:color w:val="0366D6"/>
+            <w:sz w:val="24"/>
+            <w:szCs w:val="24"/>
+            <w:u w:val="single"/>
+          </w:rPr>
+          <w:t>Leet code 1019</w:t>
+        </w:r>
+      </w:hyperlink>
+    </w:p>
+    <w:p>
+      <w:pPr>
+        <w:numPr>
+          <w:ilvl w:val="0"/>
+          <w:numId w:val="3"/>
+        </w:numPr>
+        <w:shd w:val="clear" w:color="auto" w:fill="FFFFFF"/>
+        <w:spacing w:before="60" w:after="100" w:afterAutospacing="1" w:line="240" w:lineRule="auto"/>
+        <w:rPr>
+          <w:rFonts w:ascii="Segoe UI" w:eastAsia="Times New Roman" w:hAnsi="Segoe UI" w:cs="Segoe UI"/>
+          <w:color w:val="24292E"/>
+          <w:sz w:val="24"/>
+          <w:szCs w:val="24"/>
+        </w:rPr>
+      </w:pPr>
+      <w:r>
+        <w:rPr>
+          <w:rFonts w:ascii="Segoe UI" w:eastAsia="Times New Roman" w:hAnsi="Segoe UI" w:cs="Segoe UI"/>
+          <w:color w:val="24292E"/>
+          <w:sz w:val="24"/>
+          <w:szCs w:val="24"/>
+        </w:rPr>
+        <w:t>Remove Outermost Parentheses: </w:t>
+      </w:r>
+      <w:hyperlink r:id="rId37" w:history="1">
+        <w:r>
+          <w:rPr>
+            <w:rFonts w:ascii="Segoe UI" w:eastAsia="Times New Roman" w:hAnsi="Segoe UI" w:cs="Segoe UI"/>
+            <w:color w:val="0366D6"/>
+            <w:sz w:val="24"/>
+            <w:szCs w:val="24"/>
+            <w:u w:val="single"/>
+          </w:rPr>
+          <w:t>Leet code 1021</w:t>
+        </w:r>
+      </w:hyperlink>
+    </w:p>
+    <w:p/>
     <w:sectPr>
-      <w:headerReference w:type="default" r:id="rId7"/>
+      <w:headerReference w:type="default" r:id="rId38"/>
       <w:pgSz w:w="12240" w:h="15840"/>
       <w:pgMar w:top="1440" w:right="1440" w:bottom="1440" w:left="1440" w:header="720" w:footer="720" w:gutter="0"/>
       <w:cols w:space="720"/>
@@ -231,6 +1450,119 @@
 <file path=word/numbering.xml><?xml version="1.0" encoding="utf-8"?>
 <w:numbering xmlns:wpc="http://schemas.microsoft.com/office/word/2010/wordprocessingCanvas" xmlns:cx="http://schemas.microsoft.com/office/drawing/2014/chartex" xmlns:cx1="http://schemas.microsoft.com/office/drawing/2015/9/8/chartex" xmlns:cx2="http://schemas.microsoft.com/office/drawing/2015/10/21/chartex" xmlns:cx3="http://schemas.microsoft.com/office/drawing/2016/5/9/chartex" xmlns:cx4="http://schemas.microsoft.com/office/drawing/2016/5/10/chartex" xmlns:cx5="http://schemas.microsoft.com/office/drawing/2016/5/11/chartex" xmlns:cx6="http://schemas.microsoft.com/office/drawing/2016/5/12/chartex" xmlns:cx7="http://schemas.microsoft.com/office/drawing/2016/5/13/chartex" xmlns:cx8="http://schemas.microsoft.com/office/drawing/2016/5/14/chartex" xmlns:mc="http://schemas.openxmlformats.org/markup-compatibility/2006" xmlns:aink="http://schemas.microsoft.com/office/drawing/2016/ink" xmlns:am3d="http://schemas.microsoft.com/office/drawing/2017/model3d" xmlns:o="urn:schemas-microsoft-com:office:office" xmlns:r="http://schemas.openxmlformats.org/officeDocument/2006/relationships" xmlns:m="http://schemas.openxmlformats.org/officeDocument/2006/math" xmlns:v="urn:schemas-microsoft-com:vml" xmlns:wp14="http://schemas.microsoft.com/office/word/2010/wordprocessingDrawing" xmlns:wp="http://schemas.openxmlformats.org/drawingml/2006/wordprocessingDrawing" xmlns:w10="urn:schemas-microsoft-com:office:word" xmlns:w="http://schemas.openxmlformats.org/wordprocessingml/2006/main" xmlns:w14="http://schemas.microsoft.com/office/word/2010/wordml" xmlns:w15="http://schemas.microsoft.com/office/word/2012/wordml" xmlns:w16cid="http://schemas.microsoft.com/office/word/2016/wordml/cid" xmlns:w16se="http://schemas.microsoft.com/office/word/2015/wordml/symex" xmlns:wpg="http://schemas.microsoft.com/office/word/2010/wordprocessingGroup" xmlns:wpi="http://schemas.microsoft.com/office/word/2010/wordprocessingInk" xmlns:wne="http://schemas.microsoft.com/office/word/2006/wordml" xmlns:wps="http://schemas.microsoft.com/office/word/2010/wordprocessingShape" mc:Ignorable="w14 w15 w16se w16cid wp14">
   <w:abstractNum w:abstractNumId="0" w15:restartNumberingAfterBreak="0">
+    <w:nsid w:val="0677223F"/>
+    <w:multiLevelType w:val="multilevel"/>
+    <w:tmpl w:val="19DEDA66"/>
+    <w:lvl w:ilvl="0">
+      <w:start w:val="1"/>
+      <w:numFmt w:val="decimal"/>
+      <w:lvlText w:val="%1."/>
+      <w:lvlJc w:val="left"/>
+      <w:pPr>
+        <w:tabs>
+          <w:tab w:val="num" w:pos="720"/>
+        </w:tabs>
+        <w:ind w:left="720" w:hanging="360"/>
+      </w:pPr>
+    </w:lvl>
+    <w:lvl w:ilvl="1" w:tentative="1">
+      <w:start w:val="1"/>
+      <w:numFmt w:val="decimal"/>
+      <w:lvlText w:val="%2."/>
+      <w:lvlJc w:val="left"/>
+      <w:pPr>
+        <w:tabs>
+          <w:tab w:val="num" w:pos="1440"/>
+        </w:tabs>
+        <w:ind w:left="1440" w:hanging="360"/>
+      </w:pPr>
+    </w:lvl>
+    <w:lvl w:ilvl="2" w:tentative="1">
+      <w:start w:val="1"/>
+      <w:numFmt w:val="decimal"/>
+      <w:lvlText w:val="%3."/>
+      <w:lvlJc w:val="left"/>
+      <w:pPr>
+        <w:tabs>
+          <w:tab w:val="num" w:pos="2160"/>
+        </w:tabs>
+        <w:ind w:left="2160" w:hanging="360"/>
+      </w:pPr>
+    </w:lvl>
+    <w:lvl w:ilvl="3" w:tentative="1">
+      <w:start w:val="1"/>
+      <w:numFmt w:val="decimal"/>
+      <w:lvlText w:val="%4."/>
+      <w:lvlJc w:val="left"/>
+      <w:pPr>
+        <w:tabs>
+          <w:tab w:val="num" w:pos="2880"/>
+        </w:tabs>
+        <w:ind w:left="2880" w:hanging="360"/>
+      </w:pPr>
+    </w:lvl>
+    <w:lvl w:ilvl="4" w:tentative="1">
+      <w:start w:val="1"/>
+      <w:numFmt w:val="decimal"/>
+      <w:lvlText w:val="%5."/>
+      <w:lvlJc w:val="left"/>
+      <w:pPr>
+        <w:tabs>
+          <w:tab w:val="num" w:pos="3600"/>
+        </w:tabs>
+        <w:ind w:left="3600" w:hanging="360"/>
+      </w:pPr>
+    </w:lvl>
+    <w:lvl w:ilvl="5" w:tentative="1">
+      <w:start w:val="1"/>
+      <w:numFmt w:val="decimal"/>
+      <w:lvlText w:val="%6."/>
+      <w:lvlJc w:val="left"/>
+      <w:pPr>
+        <w:tabs>
+          <w:tab w:val="num" w:pos="4320"/>
+        </w:tabs>
+        <w:ind w:left="4320" w:hanging="360"/>
+      </w:pPr>
+    </w:lvl>
+    <w:lvl w:ilvl="6" w:tentative="1">
+      <w:start w:val="1"/>
+      <w:numFmt w:val="decimal"/>
+      <w:lvlText w:val="%7."/>
+      <w:lvlJc w:val="left"/>
+      <w:pPr>
+        <w:tabs>
+          <w:tab w:val="num" w:pos="5040"/>
+        </w:tabs>
+        <w:ind w:left="5040" w:hanging="360"/>
+      </w:pPr>
+    </w:lvl>
+    <w:lvl w:ilvl="7" w:tentative="1">
+      <w:start w:val="1"/>
+      <w:numFmt w:val="decimal"/>
+      <w:lvlText w:val="%8."/>
+      <w:lvlJc w:val="left"/>
+      <w:pPr>
+        <w:tabs>
+          <w:tab w:val="num" w:pos="5760"/>
+        </w:tabs>
+        <w:ind w:left="5760" w:hanging="360"/>
+      </w:pPr>
+    </w:lvl>
+    <w:lvl w:ilvl="8" w:tentative="1">
+      <w:start w:val="1"/>
+      <w:numFmt w:val="decimal"/>
+      <w:lvlText w:val="%9."/>
+      <w:lvlJc w:val="left"/>
+      <w:pPr>
+        <w:tabs>
+          <w:tab w:val="num" w:pos="6480"/>
+        </w:tabs>
+        <w:ind w:left="6480" w:hanging="360"/>
+      </w:pPr>
+    </w:lvl>
+  </w:abstractNum>
+  <w:abstractNum w:abstractNumId="1" w15:restartNumberingAfterBreak="0">
     <w:nsid w:val="160A3D1C"/>
     <w:multiLevelType w:val="hybridMultilevel"/>
     <w:tmpl w:val="1B862518"/>
@@ -316,11 +1648,11 @@
       </w:pPr>
     </w:lvl>
   </w:abstractNum>
-  <w:abstractNum w:abstractNumId="1" w15:restartNumberingAfterBreak="0">
+  <w:abstractNum w:abstractNumId="2" w15:restartNumberingAfterBreak="0">
     <w:nsid w:val="1E107F9E"/>
     <w:multiLevelType w:val="hybridMultilevel"/>
-    <w:tmpl w:val="87008572"/>
-    <w:lvl w:ilvl="0" w:tplc="0409000F">
+    <w:tmpl w:val="2CF29736"/>
+    <w:lvl w:ilvl="0" w:tplc="7C44DAB2">
       <w:start w:val="1"/>
       <w:numFmt w:val="decimal"/>
       <w:lvlText w:val="%1."/>
@@ -329,7 +1661,7 @@
         <w:ind w:left="720" w:hanging="360"/>
       </w:pPr>
       <w:rPr>
-        <w:rFonts w:hint="default"/>
+        <w:rFonts w:asciiTheme="minorHAnsi" w:eastAsiaTheme="minorHAnsi" w:hAnsiTheme="minorHAnsi" w:cstheme="minorBidi"/>
       </w:rPr>
     </w:lvl>
     <w:lvl w:ilvl="1" w:tplc="04090019" w:tentative="1">
@@ -406,10 +1738,13 @@
     </w:lvl>
   </w:abstractNum>
   <w:num w:numId="1">
-    <w:abstractNumId w:val="0"/>
+    <w:abstractNumId w:val="1"/>
   </w:num>
   <w:num w:numId="2">
-    <w:abstractNumId w:val="1"/>
+    <w:abstractNumId w:val="2"/>
+  </w:num>
+  <w:num w:numId="3">
+    <w:abstractNumId w:val="0"/>
   </w:num>
 </w:numbering>
 </file>
@@ -895,6 +2230,18 @@
       <w:contextualSpacing/>
     </w:pPr>
   </w:style>
+  <w:style w:type="character" w:styleId="Hyperlink">
+    <w:name w:val="Hyperlink"/>
+    <w:basedOn w:val="DefaultParagraphFont"/>
+    <w:uiPriority w:val="99"/>
+    <w:semiHidden/>
+    <w:unhideWhenUsed/>
+    <w:rsid w:val="00E20944"/>
+    <w:rPr>
+      <w:color w:val="0000FF"/>
+      <w:u w:val="single"/>
+    </w:rPr>
+  </w:style>
 </w:styles>
 </file>
 

</xml_diff>

<commit_message>
week 2 - problem 1,2,3,4,31,32 completed
</commit_message>
<xml_diff>
--- a/codelab/Problems.docx
+++ b/codelab/Problems.docx
@@ -273,6 +273,465 @@
         </w:rPr>
         <w:t xml:space="preserve"> - done</w:t>
       </w:r>
+    </w:p>
+    <w:p>
+      <w:pPr>
+        <w:numPr>
+          <w:ilvl w:val="0"/>
+          <w:numId w:val="3"/>
+        </w:numPr>
+        <w:shd w:val="clear" w:color="auto" w:fill="FFFFFF"/>
+        <w:spacing w:before="60" w:after="100" w:afterAutospacing="1" w:line="240" w:lineRule="auto"/>
+        <w:rPr>
+          <w:rFonts w:ascii="Segoe UI" w:eastAsia="Times New Roman" w:hAnsi="Segoe UI" w:cs="Segoe UI"/>
+          <w:color w:val="24292E"/>
+          <w:sz w:val="24"/>
+          <w:szCs w:val="24"/>
+        </w:rPr>
+      </w:pPr>
+      <w:r>
+        <w:rPr>
+          <w:rFonts w:ascii="Segoe UI" w:eastAsia="Times New Roman" w:hAnsi="Segoe UI" w:cs="Segoe UI"/>
+          <w:color w:val="24292E"/>
+          <w:sz w:val="24"/>
+          <w:szCs w:val="24"/>
+        </w:rPr>
+        <w:t>Delete Node in a Linked List: </w:t>
+      </w:r>
+      <w:hyperlink r:id="rId9" w:history="1">
+        <w:r>
+          <w:rPr>
+            <w:rFonts w:ascii="Segoe UI" w:eastAsia="Times New Roman" w:hAnsi="Segoe UI" w:cs="Segoe UI"/>
+            <w:color w:val="0366D6"/>
+            <w:sz w:val="24"/>
+            <w:szCs w:val="24"/>
+            <w:u w:val="single"/>
+          </w:rPr>
+          <w:t>Leet code 237</w:t>
+        </w:r>
+      </w:hyperlink>
+      <w:r>
+        <w:rPr>
+          <w:rFonts w:ascii="Segoe UI" w:eastAsia="Times New Roman" w:hAnsi="Segoe UI" w:cs="Segoe UI"/>
+          <w:color w:val="24292E"/>
+          <w:sz w:val="24"/>
+          <w:szCs w:val="24"/>
+        </w:rPr>
+        <w:t xml:space="preserve"> - done</w:t>
+      </w:r>
+    </w:p>
+    <w:p>
+      <w:pPr>
+        <w:numPr>
+          <w:ilvl w:val="0"/>
+          <w:numId w:val="3"/>
+        </w:numPr>
+        <w:shd w:val="clear" w:color="auto" w:fill="FFFFFF"/>
+        <w:spacing w:before="60" w:after="100" w:afterAutospacing="1" w:line="240" w:lineRule="auto"/>
+        <w:rPr>
+          <w:rFonts w:ascii="Segoe UI" w:eastAsia="Times New Roman" w:hAnsi="Segoe UI" w:cs="Segoe UI"/>
+          <w:color w:val="24292E"/>
+          <w:sz w:val="24"/>
+          <w:szCs w:val="24"/>
+        </w:rPr>
+      </w:pPr>
+      <w:r>
+        <w:rPr>
+          <w:rFonts w:ascii="Segoe UI" w:eastAsia="Times New Roman" w:hAnsi="Segoe UI" w:cs="Segoe UI"/>
+          <w:color w:val="24292E"/>
+          <w:sz w:val="24"/>
+          <w:szCs w:val="24"/>
+        </w:rPr>
+        <w:t>Split Linked List in Parts: </w:t>
+      </w:r>
+      <w:hyperlink r:id="rId10" w:history="1">
+        <w:r>
+          <w:rPr>
+            <w:rFonts w:ascii="Segoe UI" w:eastAsia="Times New Roman" w:hAnsi="Segoe UI" w:cs="Segoe UI"/>
+            <w:color w:val="0366D6"/>
+            <w:sz w:val="24"/>
+            <w:szCs w:val="24"/>
+            <w:u w:val="single"/>
+          </w:rPr>
+          <w:t>Leet code 725</w:t>
+        </w:r>
+      </w:hyperlink>
+      <w:r>
+        <w:rPr>
+          <w:rFonts w:ascii="Segoe UI" w:eastAsia="Times New Roman" w:hAnsi="Segoe UI" w:cs="Segoe UI"/>
+          <w:color w:val="24292E"/>
+          <w:sz w:val="24"/>
+          <w:szCs w:val="24"/>
+        </w:rPr>
+        <w:t xml:space="preserve"> - done</w:t>
+      </w:r>
+    </w:p>
+    <w:p>
+      <w:pPr>
+        <w:numPr>
+          <w:ilvl w:val="0"/>
+          <w:numId w:val="3"/>
+        </w:numPr>
+        <w:shd w:val="clear" w:color="auto" w:fill="FFFFFF"/>
+        <w:spacing w:before="60" w:after="100" w:afterAutospacing="1" w:line="240" w:lineRule="auto"/>
+        <w:rPr>
+          <w:rFonts w:ascii="Segoe UI" w:eastAsia="Times New Roman" w:hAnsi="Segoe UI" w:cs="Segoe UI"/>
+          <w:color w:val="24292E"/>
+          <w:sz w:val="24"/>
+          <w:szCs w:val="24"/>
+        </w:rPr>
+      </w:pPr>
+      <w:r>
+        <w:rPr>
+          <w:rFonts w:ascii="Segoe UI" w:eastAsia="Times New Roman" w:hAnsi="Segoe UI" w:cs="Segoe UI"/>
+          <w:color w:val="24292E"/>
+          <w:sz w:val="24"/>
+          <w:szCs w:val="24"/>
+        </w:rPr>
+        <w:t>Remove Duplicates from Sorted List II: </w:t>
+      </w:r>
+      <w:hyperlink r:id="rId11" w:history="1">
+        <w:r>
+          <w:rPr>
+            <w:rFonts w:ascii="Segoe UI" w:eastAsia="Times New Roman" w:hAnsi="Segoe UI" w:cs="Segoe UI"/>
+            <w:color w:val="0366D6"/>
+            <w:sz w:val="24"/>
+            <w:szCs w:val="24"/>
+            <w:u w:val="single"/>
+          </w:rPr>
+          <w:t>Leet code 82</w:t>
+        </w:r>
+      </w:hyperlink>
+    </w:p>
+    <w:p>
+      <w:pPr>
+        <w:numPr>
+          <w:ilvl w:val="0"/>
+          <w:numId w:val="3"/>
+        </w:numPr>
+        <w:shd w:val="clear" w:color="auto" w:fill="FFFFFF"/>
+        <w:spacing w:before="60" w:after="100" w:afterAutospacing="1" w:line="240" w:lineRule="auto"/>
+        <w:rPr>
+          <w:rFonts w:ascii="Segoe UI" w:eastAsia="Times New Roman" w:hAnsi="Segoe UI" w:cs="Segoe UI"/>
+          <w:color w:val="24292E"/>
+          <w:sz w:val="24"/>
+          <w:szCs w:val="24"/>
+        </w:rPr>
+      </w:pPr>
+      <w:r>
+        <w:rPr>
+          <w:rFonts w:ascii="Segoe UI" w:eastAsia="Times New Roman" w:hAnsi="Segoe UI" w:cs="Segoe UI"/>
+          <w:color w:val="24292E"/>
+          <w:sz w:val="24"/>
+          <w:szCs w:val="24"/>
+        </w:rPr>
+        <w:t>Reverse Nodes in k-Group: </w:t>
+      </w:r>
+      <w:hyperlink r:id="rId12" w:history="1">
+        <w:r>
+          <w:rPr>
+            <w:rFonts w:ascii="Segoe UI" w:eastAsia="Times New Roman" w:hAnsi="Segoe UI" w:cs="Segoe UI"/>
+            <w:color w:val="0366D6"/>
+            <w:sz w:val="24"/>
+            <w:szCs w:val="24"/>
+            <w:u w:val="single"/>
+          </w:rPr>
+          <w:t>Leet code 25</w:t>
+        </w:r>
+      </w:hyperlink>
+    </w:p>
+    <w:p>
+      <w:pPr>
+        <w:numPr>
+          <w:ilvl w:val="0"/>
+          <w:numId w:val="3"/>
+        </w:numPr>
+        <w:shd w:val="clear" w:color="auto" w:fill="FFFFFF"/>
+        <w:spacing w:before="60" w:after="100" w:afterAutospacing="1" w:line="240" w:lineRule="auto"/>
+        <w:rPr>
+          <w:rFonts w:ascii="Segoe UI" w:eastAsia="Times New Roman" w:hAnsi="Segoe UI" w:cs="Segoe UI"/>
+          <w:color w:val="24292E"/>
+          <w:sz w:val="24"/>
+          <w:szCs w:val="24"/>
+        </w:rPr>
+      </w:pPr>
+      <w:r>
+        <w:rPr>
+          <w:rFonts w:ascii="Segoe UI" w:eastAsia="Times New Roman" w:hAnsi="Segoe UI" w:cs="Segoe UI"/>
+          <w:color w:val="24292E"/>
+          <w:sz w:val="24"/>
+          <w:szCs w:val="24"/>
+        </w:rPr>
+        <w:t>Reorder List: [Leet code 143](Reorder List)</w:t>
+      </w:r>
+    </w:p>
+    <w:p>
+      <w:pPr>
+        <w:numPr>
+          <w:ilvl w:val="0"/>
+          <w:numId w:val="3"/>
+        </w:numPr>
+        <w:shd w:val="clear" w:color="auto" w:fill="FFFFFF"/>
+        <w:spacing w:before="60" w:after="100" w:afterAutospacing="1" w:line="240" w:lineRule="auto"/>
+        <w:rPr>
+          <w:rFonts w:ascii="Segoe UI" w:eastAsia="Times New Roman" w:hAnsi="Segoe UI" w:cs="Segoe UI"/>
+          <w:color w:val="24292E"/>
+          <w:sz w:val="24"/>
+          <w:szCs w:val="24"/>
+        </w:rPr>
+      </w:pPr>
+      <w:r>
+        <w:rPr>
+          <w:rFonts w:ascii="Segoe UI" w:eastAsia="Times New Roman" w:hAnsi="Segoe UI" w:cs="Segoe UI"/>
+          <w:color w:val="24292E"/>
+          <w:sz w:val="24"/>
+          <w:szCs w:val="24"/>
+        </w:rPr>
+        <w:t>Next Greater Node In Linked List: </w:t>
+      </w:r>
+      <w:hyperlink r:id="rId13" w:history="1">
+        <w:r>
+          <w:rPr>
+            <w:rFonts w:ascii="Segoe UI" w:eastAsia="Times New Roman" w:hAnsi="Segoe UI" w:cs="Segoe UI"/>
+            <w:color w:val="0366D6"/>
+            <w:sz w:val="24"/>
+            <w:szCs w:val="24"/>
+            <w:u w:val="single"/>
+          </w:rPr>
+          <w:t>Leet code 1019</w:t>
+        </w:r>
+      </w:hyperlink>
+    </w:p>
+    <w:p>
+      <w:pPr>
+        <w:numPr>
+          <w:ilvl w:val="0"/>
+          <w:numId w:val="3"/>
+        </w:numPr>
+        <w:shd w:val="clear" w:color="auto" w:fill="FFFFFF"/>
+        <w:spacing w:before="60" w:after="100" w:afterAutospacing="1" w:line="240" w:lineRule="auto"/>
+        <w:rPr>
+          <w:rFonts w:ascii="Segoe UI" w:eastAsia="Times New Roman" w:hAnsi="Segoe UI" w:cs="Segoe UI"/>
+          <w:color w:val="24292E"/>
+          <w:sz w:val="24"/>
+          <w:szCs w:val="24"/>
+        </w:rPr>
+      </w:pPr>
+      <w:r>
+        <w:rPr>
+          <w:rFonts w:ascii="Segoe UI" w:eastAsia="Times New Roman" w:hAnsi="Segoe UI" w:cs="Segoe UI"/>
+          <w:color w:val="24292E"/>
+          <w:sz w:val="24"/>
+          <w:szCs w:val="24"/>
+        </w:rPr>
+        <w:t>Swap Nodes in Pairs: </w:t>
+      </w:r>
+      <w:hyperlink r:id="rId14" w:history="1">
+        <w:r>
+          <w:rPr>
+            <w:rFonts w:ascii="Segoe UI" w:eastAsia="Times New Roman" w:hAnsi="Segoe UI" w:cs="Segoe UI"/>
+            <w:color w:val="0366D6"/>
+            <w:sz w:val="24"/>
+            <w:szCs w:val="24"/>
+            <w:u w:val="single"/>
+          </w:rPr>
+          <w:t>Leet code 24</w:t>
+        </w:r>
+      </w:hyperlink>
+    </w:p>
+    <w:p>
+      <w:pPr>
+        <w:numPr>
+          <w:ilvl w:val="0"/>
+          <w:numId w:val="3"/>
+        </w:numPr>
+        <w:shd w:val="clear" w:color="auto" w:fill="FFFFFF"/>
+        <w:spacing w:before="60" w:after="100" w:afterAutospacing="1" w:line="240" w:lineRule="auto"/>
+        <w:rPr>
+          <w:rFonts w:ascii="Segoe UI" w:eastAsia="Times New Roman" w:hAnsi="Segoe UI" w:cs="Segoe UI"/>
+          <w:color w:val="24292E"/>
+          <w:sz w:val="24"/>
+          <w:szCs w:val="24"/>
+        </w:rPr>
+      </w:pPr>
+      <w:r>
+        <w:rPr>
+          <w:rFonts w:ascii="Segoe UI" w:eastAsia="Times New Roman" w:hAnsi="Segoe UI" w:cs="Segoe UI"/>
+          <w:color w:val="24292E"/>
+          <w:sz w:val="24"/>
+          <w:szCs w:val="24"/>
+        </w:rPr>
+        <w:t>Reverse Nodes in k-Group:</w:t>
+      </w:r>
+      <w:hyperlink r:id="rId15" w:history="1">
+        <w:r>
+          <w:rPr>
+            <w:rFonts w:ascii="Segoe UI" w:eastAsia="Times New Roman" w:hAnsi="Segoe UI" w:cs="Segoe UI"/>
+            <w:color w:val="0366D6"/>
+            <w:sz w:val="24"/>
+            <w:szCs w:val="24"/>
+            <w:u w:val="single"/>
+          </w:rPr>
+          <w:t>Leet code 25</w:t>
+        </w:r>
+      </w:hyperlink>
+    </w:p>
+    <w:p>
+      <w:pPr>
+        <w:numPr>
+          <w:ilvl w:val="0"/>
+          <w:numId w:val="3"/>
+        </w:numPr>
+        <w:shd w:val="clear" w:color="auto" w:fill="FFFFFF"/>
+        <w:spacing w:before="60" w:after="100" w:afterAutospacing="1" w:line="240" w:lineRule="auto"/>
+        <w:rPr>
+          <w:rFonts w:ascii="Segoe UI" w:eastAsia="Times New Roman" w:hAnsi="Segoe UI" w:cs="Segoe UI"/>
+          <w:color w:val="24292E"/>
+          <w:sz w:val="24"/>
+          <w:szCs w:val="24"/>
+        </w:rPr>
+      </w:pPr>
+      <w:r>
+        <w:rPr>
+          <w:rFonts w:ascii="Segoe UI" w:eastAsia="Times New Roman" w:hAnsi="Segoe UI" w:cs="Segoe UI"/>
+          <w:color w:val="24292E"/>
+          <w:sz w:val="24"/>
+          <w:szCs w:val="24"/>
+        </w:rPr>
+        <w:t>Remove Linked List Elements: </w:t>
+      </w:r>
+      <w:hyperlink r:id="rId16" w:history="1">
+        <w:r>
+          <w:rPr>
+            <w:rFonts w:ascii="Segoe UI" w:eastAsia="Times New Roman" w:hAnsi="Segoe UI" w:cs="Segoe UI"/>
+            <w:color w:val="0366D6"/>
+            <w:sz w:val="24"/>
+            <w:szCs w:val="24"/>
+            <w:u w:val="single"/>
+          </w:rPr>
+          <w:t>Leet code 203</w:t>
+        </w:r>
+      </w:hyperlink>
+    </w:p>
+    <w:p>
+      <w:pPr>
+        <w:numPr>
+          <w:ilvl w:val="0"/>
+          <w:numId w:val="3"/>
+        </w:numPr>
+        <w:shd w:val="clear" w:color="auto" w:fill="FFFFFF"/>
+        <w:spacing w:before="60" w:after="100" w:afterAutospacing="1" w:line="240" w:lineRule="auto"/>
+        <w:rPr>
+          <w:rFonts w:ascii="Segoe UI" w:eastAsia="Times New Roman" w:hAnsi="Segoe UI" w:cs="Segoe UI"/>
+          <w:color w:val="24292E"/>
+          <w:sz w:val="24"/>
+          <w:szCs w:val="24"/>
+        </w:rPr>
+      </w:pPr>
+      <w:r>
+        <w:rPr>
+          <w:rFonts w:ascii="Segoe UI" w:eastAsia="Times New Roman" w:hAnsi="Segoe UI" w:cs="Segoe UI"/>
+          <w:color w:val="24292E"/>
+          <w:sz w:val="24"/>
+          <w:szCs w:val="24"/>
+        </w:rPr>
+        <w:t>Valid Parentheses: </w:t>
+      </w:r>
+      <w:hyperlink r:id="rId17" w:history="1">
+        <w:r>
+          <w:rPr>
+            <w:rFonts w:ascii="Segoe UI" w:eastAsia="Times New Roman" w:hAnsi="Segoe UI" w:cs="Segoe UI"/>
+            <w:color w:val="0366D6"/>
+            <w:sz w:val="24"/>
+            <w:szCs w:val="24"/>
+            <w:u w:val="single"/>
+          </w:rPr>
+          <w:t>Leet code 20</w:t>
+        </w:r>
+      </w:hyperlink>
+    </w:p>
+    <w:p>
+      <w:pPr>
+        <w:numPr>
+          <w:ilvl w:val="0"/>
+          <w:numId w:val="3"/>
+        </w:numPr>
+        <w:shd w:val="clear" w:color="auto" w:fill="FFFFFF"/>
+        <w:spacing w:before="60" w:after="100" w:afterAutospacing="1" w:line="240" w:lineRule="auto"/>
+        <w:rPr>
+          <w:rFonts w:ascii="Segoe UI" w:eastAsia="Times New Roman" w:hAnsi="Segoe UI" w:cs="Segoe UI"/>
+          <w:color w:val="24292E"/>
+          <w:sz w:val="24"/>
+          <w:szCs w:val="24"/>
+        </w:rPr>
+      </w:pPr>
+      <w:r>
+        <w:rPr>
+          <w:rFonts w:ascii="Segoe UI" w:eastAsia="Times New Roman" w:hAnsi="Segoe UI" w:cs="Segoe UI"/>
+          <w:color w:val="24292E"/>
+          <w:sz w:val="24"/>
+          <w:szCs w:val="24"/>
+        </w:rPr>
+        <w:t>Simplify Path: </w:t>
+      </w:r>
+      <w:hyperlink r:id="rId18" w:history="1">
+        <w:r>
+          <w:rPr>
+            <w:rFonts w:ascii="Segoe UI" w:eastAsia="Times New Roman" w:hAnsi="Segoe UI" w:cs="Segoe UI"/>
+            <w:color w:val="0366D6"/>
+            <w:sz w:val="24"/>
+            <w:szCs w:val="24"/>
+            <w:u w:val="single"/>
+          </w:rPr>
+          <w:t>Leet code 71</w:t>
+        </w:r>
+      </w:hyperlink>
+    </w:p>
+    <w:p>
+      <w:pPr>
+        <w:numPr>
+          <w:ilvl w:val="0"/>
+          <w:numId w:val="3"/>
+        </w:numPr>
+        <w:shd w:val="clear" w:color="auto" w:fill="FFFFFF"/>
+        <w:spacing w:before="60" w:after="100" w:afterAutospacing="1" w:line="240" w:lineRule="auto"/>
+        <w:rPr>
+          <w:rFonts w:ascii="Segoe UI" w:eastAsia="Times New Roman" w:hAnsi="Segoe UI" w:cs="Segoe UI"/>
+          <w:color w:val="24292E"/>
+          <w:sz w:val="24"/>
+          <w:szCs w:val="24"/>
+        </w:rPr>
+      </w:pPr>
+      <w:r>
+        <w:rPr>
+          <w:rFonts w:ascii="Segoe UI" w:eastAsia="Times New Roman" w:hAnsi="Segoe UI" w:cs="Segoe UI"/>
+          <w:color w:val="24292E"/>
+          <w:sz w:val="24"/>
+          <w:szCs w:val="24"/>
+        </w:rPr>
+        <w:t>Min Stack: </w:t>
+      </w:r>
+      <w:hyperlink r:id="rId19" w:history="1">
+        <w:r>
+          <w:rPr>
+            <w:rFonts w:ascii="Segoe UI" w:eastAsia="Times New Roman" w:hAnsi="Segoe UI" w:cs="Segoe UI"/>
+            <w:color w:val="0366D6"/>
+            <w:sz w:val="24"/>
+            <w:szCs w:val="24"/>
+            <w:u w:val="single"/>
+          </w:rPr>
+          <w:t>Leet code 155</w:t>
+        </w:r>
+      </w:hyperlink>
+      <w:r>
+        <w:rPr>
+          <w:rFonts w:ascii="Segoe UI" w:eastAsia="Times New Roman" w:hAnsi="Segoe UI" w:cs="Segoe UI"/>
+          <w:color w:val="24292E"/>
+          <w:sz w:val="24"/>
+          <w:szCs w:val="24"/>
+        </w:rPr>
+        <w:t xml:space="preserve"> - done</w:t>
+      </w:r>
       <w:bookmarkStart w:id="0" w:name="_GoBack"/>
       <w:bookmarkEnd w:id="0"/>
     </w:p>
@@ -298,438 +757,6 @@
           <w:sz w:val="24"/>
           <w:szCs w:val="24"/>
         </w:rPr>
-        <w:t>Delete Node in a Linked List: </w:t>
-      </w:r>
-      <w:hyperlink r:id="rId9" w:history="1">
-        <w:r>
-          <w:rPr>
-            <w:rFonts w:ascii="Segoe UI" w:eastAsia="Times New Roman" w:hAnsi="Segoe UI" w:cs="Segoe UI"/>
-            <w:color w:val="0366D6"/>
-            <w:sz w:val="24"/>
-            <w:szCs w:val="24"/>
-            <w:u w:val="single"/>
-          </w:rPr>
-          <w:t>Leet code 237</w:t>
-        </w:r>
-      </w:hyperlink>
-    </w:p>
-    <w:p>
-      <w:pPr>
-        <w:numPr>
-          <w:ilvl w:val="0"/>
-          <w:numId w:val="3"/>
-        </w:numPr>
-        <w:shd w:val="clear" w:color="auto" w:fill="FFFFFF"/>
-        <w:spacing w:before="60" w:after="100" w:afterAutospacing="1" w:line="240" w:lineRule="auto"/>
-        <w:rPr>
-          <w:rFonts w:ascii="Segoe UI" w:eastAsia="Times New Roman" w:hAnsi="Segoe UI" w:cs="Segoe UI"/>
-          <w:color w:val="24292E"/>
-          <w:sz w:val="24"/>
-          <w:szCs w:val="24"/>
-        </w:rPr>
-      </w:pPr>
-      <w:r>
-        <w:rPr>
-          <w:rFonts w:ascii="Segoe UI" w:eastAsia="Times New Roman" w:hAnsi="Segoe UI" w:cs="Segoe UI"/>
-          <w:color w:val="24292E"/>
-          <w:sz w:val="24"/>
-          <w:szCs w:val="24"/>
-        </w:rPr>
-        <w:t>Split Linked List in Parts: </w:t>
-      </w:r>
-      <w:hyperlink r:id="rId10" w:history="1">
-        <w:r>
-          <w:rPr>
-            <w:rFonts w:ascii="Segoe UI" w:eastAsia="Times New Roman" w:hAnsi="Segoe UI" w:cs="Segoe UI"/>
-            <w:color w:val="0366D6"/>
-            <w:sz w:val="24"/>
-            <w:szCs w:val="24"/>
-            <w:u w:val="single"/>
-          </w:rPr>
-          <w:t>Leet code 725</w:t>
-        </w:r>
-      </w:hyperlink>
-    </w:p>
-    <w:p>
-      <w:pPr>
-        <w:numPr>
-          <w:ilvl w:val="0"/>
-          <w:numId w:val="3"/>
-        </w:numPr>
-        <w:shd w:val="clear" w:color="auto" w:fill="FFFFFF"/>
-        <w:spacing w:before="60" w:after="100" w:afterAutospacing="1" w:line="240" w:lineRule="auto"/>
-        <w:rPr>
-          <w:rFonts w:ascii="Segoe UI" w:eastAsia="Times New Roman" w:hAnsi="Segoe UI" w:cs="Segoe UI"/>
-          <w:color w:val="24292E"/>
-          <w:sz w:val="24"/>
-          <w:szCs w:val="24"/>
-        </w:rPr>
-      </w:pPr>
-      <w:r>
-        <w:rPr>
-          <w:rFonts w:ascii="Segoe UI" w:eastAsia="Times New Roman" w:hAnsi="Segoe UI" w:cs="Segoe UI"/>
-          <w:color w:val="24292E"/>
-          <w:sz w:val="24"/>
-          <w:szCs w:val="24"/>
-        </w:rPr>
-        <w:t>Remove Duplicates from Sorted List II: </w:t>
-      </w:r>
-      <w:hyperlink r:id="rId11" w:history="1">
-        <w:r>
-          <w:rPr>
-            <w:rFonts w:ascii="Segoe UI" w:eastAsia="Times New Roman" w:hAnsi="Segoe UI" w:cs="Segoe UI"/>
-            <w:color w:val="0366D6"/>
-            <w:sz w:val="24"/>
-            <w:szCs w:val="24"/>
-            <w:u w:val="single"/>
-          </w:rPr>
-          <w:t>Leet code 82</w:t>
-        </w:r>
-      </w:hyperlink>
-    </w:p>
-    <w:p>
-      <w:pPr>
-        <w:numPr>
-          <w:ilvl w:val="0"/>
-          <w:numId w:val="3"/>
-        </w:numPr>
-        <w:shd w:val="clear" w:color="auto" w:fill="FFFFFF"/>
-        <w:spacing w:before="60" w:after="100" w:afterAutospacing="1" w:line="240" w:lineRule="auto"/>
-        <w:rPr>
-          <w:rFonts w:ascii="Segoe UI" w:eastAsia="Times New Roman" w:hAnsi="Segoe UI" w:cs="Segoe UI"/>
-          <w:color w:val="24292E"/>
-          <w:sz w:val="24"/>
-          <w:szCs w:val="24"/>
-        </w:rPr>
-      </w:pPr>
-      <w:r>
-        <w:rPr>
-          <w:rFonts w:ascii="Segoe UI" w:eastAsia="Times New Roman" w:hAnsi="Segoe UI" w:cs="Segoe UI"/>
-          <w:color w:val="24292E"/>
-          <w:sz w:val="24"/>
-          <w:szCs w:val="24"/>
-        </w:rPr>
-        <w:t>Reverse Nodes in k-Group: </w:t>
-      </w:r>
-      <w:hyperlink r:id="rId12" w:history="1">
-        <w:r>
-          <w:rPr>
-            <w:rFonts w:ascii="Segoe UI" w:eastAsia="Times New Roman" w:hAnsi="Segoe UI" w:cs="Segoe UI"/>
-            <w:color w:val="0366D6"/>
-            <w:sz w:val="24"/>
-            <w:szCs w:val="24"/>
-            <w:u w:val="single"/>
-          </w:rPr>
-          <w:t>Leet code 25</w:t>
-        </w:r>
-      </w:hyperlink>
-    </w:p>
-    <w:p>
-      <w:pPr>
-        <w:numPr>
-          <w:ilvl w:val="0"/>
-          <w:numId w:val="3"/>
-        </w:numPr>
-        <w:shd w:val="clear" w:color="auto" w:fill="FFFFFF"/>
-        <w:spacing w:before="60" w:after="100" w:afterAutospacing="1" w:line="240" w:lineRule="auto"/>
-        <w:rPr>
-          <w:rFonts w:ascii="Segoe UI" w:eastAsia="Times New Roman" w:hAnsi="Segoe UI" w:cs="Segoe UI"/>
-          <w:color w:val="24292E"/>
-          <w:sz w:val="24"/>
-          <w:szCs w:val="24"/>
-        </w:rPr>
-      </w:pPr>
-      <w:r>
-        <w:rPr>
-          <w:rFonts w:ascii="Segoe UI" w:eastAsia="Times New Roman" w:hAnsi="Segoe UI" w:cs="Segoe UI"/>
-          <w:color w:val="24292E"/>
-          <w:sz w:val="24"/>
-          <w:szCs w:val="24"/>
-        </w:rPr>
-        <w:t>Reorder List: [Leet code 143](Reorder List)</w:t>
-      </w:r>
-    </w:p>
-    <w:p>
-      <w:pPr>
-        <w:numPr>
-          <w:ilvl w:val="0"/>
-          <w:numId w:val="3"/>
-        </w:numPr>
-        <w:shd w:val="clear" w:color="auto" w:fill="FFFFFF"/>
-        <w:spacing w:before="60" w:after="100" w:afterAutospacing="1" w:line="240" w:lineRule="auto"/>
-        <w:rPr>
-          <w:rFonts w:ascii="Segoe UI" w:eastAsia="Times New Roman" w:hAnsi="Segoe UI" w:cs="Segoe UI"/>
-          <w:color w:val="24292E"/>
-          <w:sz w:val="24"/>
-          <w:szCs w:val="24"/>
-        </w:rPr>
-      </w:pPr>
-      <w:r>
-        <w:rPr>
-          <w:rFonts w:ascii="Segoe UI" w:eastAsia="Times New Roman" w:hAnsi="Segoe UI" w:cs="Segoe UI"/>
-          <w:color w:val="24292E"/>
-          <w:sz w:val="24"/>
-          <w:szCs w:val="24"/>
-        </w:rPr>
-        <w:t>Next Greater Node In Linked List: </w:t>
-      </w:r>
-      <w:hyperlink r:id="rId13" w:history="1">
-        <w:r>
-          <w:rPr>
-            <w:rFonts w:ascii="Segoe UI" w:eastAsia="Times New Roman" w:hAnsi="Segoe UI" w:cs="Segoe UI"/>
-            <w:color w:val="0366D6"/>
-            <w:sz w:val="24"/>
-            <w:szCs w:val="24"/>
-            <w:u w:val="single"/>
-          </w:rPr>
-          <w:t>Leet code 1019</w:t>
-        </w:r>
-      </w:hyperlink>
-    </w:p>
-    <w:p>
-      <w:pPr>
-        <w:numPr>
-          <w:ilvl w:val="0"/>
-          <w:numId w:val="3"/>
-        </w:numPr>
-        <w:shd w:val="clear" w:color="auto" w:fill="FFFFFF"/>
-        <w:spacing w:before="60" w:after="100" w:afterAutospacing="1" w:line="240" w:lineRule="auto"/>
-        <w:rPr>
-          <w:rFonts w:ascii="Segoe UI" w:eastAsia="Times New Roman" w:hAnsi="Segoe UI" w:cs="Segoe UI"/>
-          <w:color w:val="24292E"/>
-          <w:sz w:val="24"/>
-          <w:szCs w:val="24"/>
-        </w:rPr>
-      </w:pPr>
-      <w:r>
-        <w:rPr>
-          <w:rFonts w:ascii="Segoe UI" w:eastAsia="Times New Roman" w:hAnsi="Segoe UI" w:cs="Segoe UI"/>
-          <w:color w:val="24292E"/>
-          <w:sz w:val="24"/>
-          <w:szCs w:val="24"/>
-        </w:rPr>
-        <w:t>Swap Nodes in Pairs: </w:t>
-      </w:r>
-      <w:hyperlink r:id="rId14" w:history="1">
-        <w:r>
-          <w:rPr>
-            <w:rFonts w:ascii="Segoe UI" w:eastAsia="Times New Roman" w:hAnsi="Segoe UI" w:cs="Segoe UI"/>
-            <w:color w:val="0366D6"/>
-            <w:sz w:val="24"/>
-            <w:szCs w:val="24"/>
-            <w:u w:val="single"/>
-          </w:rPr>
-          <w:t>Leet code 24</w:t>
-        </w:r>
-      </w:hyperlink>
-    </w:p>
-    <w:p>
-      <w:pPr>
-        <w:numPr>
-          <w:ilvl w:val="0"/>
-          <w:numId w:val="3"/>
-        </w:numPr>
-        <w:shd w:val="clear" w:color="auto" w:fill="FFFFFF"/>
-        <w:spacing w:before="60" w:after="100" w:afterAutospacing="1" w:line="240" w:lineRule="auto"/>
-        <w:rPr>
-          <w:rFonts w:ascii="Segoe UI" w:eastAsia="Times New Roman" w:hAnsi="Segoe UI" w:cs="Segoe UI"/>
-          <w:color w:val="24292E"/>
-          <w:sz w:val="24"/>
-          <w:szCs w:val="24"/>
-        </w:rPr>
-      </w:pPr>
-      <w:r>
-        <w:rPr>
-          <w:rFonts w:ascii="Segoe UI" w:eastAsia="Times New Roman" w:hAnsi="Segoe UI" w:cs="Segoe UI"/>
-          <w:color w:val="24292E"/>
-          <w:sz w:val="24"/>
-          <w:szCs w:val="24"/>
-        </w:rPr>
-        <w:t>Reverse Nodes in k-Group:</w:t>
-      </w:r>
-      <w:hyperlink r:id="rId15" w:history="1">
-        <w:r>
-          <w:rPr>
-            <w:rFonts w:ascii="Segoe UI" w:eastAsia="Times New Roman" w:hAnsi="Segoe UI" w:cs="Segoe UI"/>
-            <w:color w:val="0366D6"/>
-            <w:sz w:val="24"/>
-            <w:szCs w:val="24"/>
-            <w:u w:val="single"/>
-          </w:rPr>
-          <w:t>Leet code 25</w:t>
-        </w:r>
-      </w:hyperlink>
-    </w:p>
-    <w:p>
-      <w:pPr>
-        <w:numPr>
-          <w:ilvl w:val="0"/>
-          <w:numId w:val="3"/>
-        </w:numPr>
-        <w:shd w:val="clear" w:color="auto" w:fill="FFFFFF"/>
-        <w:spacing w:before="60" w:after="100" w:afterAutospacing="1" w:line="240" w:lineRule="auto"/>
-        <w:rPr>
-          <w:rFonts w:ascii="Segoe UI" w:eastAsia="Times New Roman" w:hAnsi="Segoe UI" w:cs="Segoe UI"/>
-          <w:color w:val="24292E"/>
-          <w:sz w:val="24"/>
-          <w:szCs w:val="24"/>
-        </w:rPr>
-      </w:pPr>
-      <w:r>
-        <w:rPr>
-          <w:rFonts w:ascii="Segoe UI" w:eastAsia="Times New Roman" w:hAnsi="Segoe UI" w:cs="Segoe UI"/>
-          <w:color w:val="24292E"/>
-          <w:sz w:val="24"/>
-          <w:szCs w:val="24"/>
-        </w:rPr>
-        <w:t>Remove Linked List Elements: </w:t>
-      </w:r>
-      <w:hyperlink r:id="rId16" w:history="1">
-        <w:r>
-          <w:rPr>
-            <w:rFonts w:ascii="Segoe UI" w:eastAsia="Times New Roman" w:hAnsi="Segoe UI" w:cs="Segoe UI"/>
-            <w:color w:val="0366D6"/>
-            <w:sz w:val="24"/>
-            <w:szCs w:val="24"/>
-            <w:u w:val="single"/>
-          </w:rPr>
-          <w:t>Leet code 203</w:t>
-        </w:r>
-      </w:hyperlink>
-    </w:p>
-    <w:p>
-      <w:pPr>
-        <w:numPr>
-          <w:ilvl w:val="0"/>
-          <w:numId w:val="3"/>
-        </w:numPr>
-        <w:shd w:val="clear" w:color="auto" w:fill="FFFFFF"/>
-        <w:spacing w:before="60" w:after="100" w:afterAutospacing="1" w:line="240" w:lineRule="auto"/>
-        <w:rPr>
-          <w:rFonts w:ascii="Segoe UI" w:eastAsia="Times New Roman" w:hAnsi="Segoe UI" w:cs="Segoe UI"/>
-          <w:color w:val="24292E"/>
-          <w:sz w:val="24"/>
-          <w:szCs w:val="24"/>
-        </w:rPr>
-      </w:pPr>
-      <w:r>
-        <w:rPr>
-          <w:rFonts w:ascii="Segoe UI" w:eastAsia="Times New Roman" w:hAnsi="Segoe UI" w:cs="Segoe UI"/>
-          <w:color w:val="24292E"/>
-          <w:sz w:val="24"/>
-          <w:szCs w:val="24"/>
-        </w:rPr>
-        <w:t>Valid Parentheses: </w:t>
-      </w:r>
-      <w:hyperlink r:id="rId17" w:history="1">
-        <w:r>
-          <w:rPr>
-            <w:rFonts w:ascii="Segoe UI" w:eastAsia="Times New Roman" w:hAnsi="Segoe UI" w:cs="Segoe UI"/>
-            <w:color w:val="0366D6"/>
-            <w:sz w:val="24"/>
-            <w:szCs w:val="24"/>
-            <w:u w:val="single"/>
-          </w:rPr>
-          <w:t>Leet code 20</w:t>
-        </w:r>
-      </w:hyperlink>
-    </w:p>
-    <w:p>
-      <w:pPr>
-        <w:numPr>
-          <w:ilvl w:val="0"/>
-          <w:numId w:val="3"/>
-        </w:numPr>
-        <w:shd w:val="clear" w:color="auto" w:fill="FFFFFF"/>
-        <w:spacing w:before="60" w:after="100" w:afterAutospacing="1" w:line="240" w:lineRule="auto"/>
-        <w:rPr>
-          <w:rFonts w:ascii="Segoe UI" w:eastAsia="Times New Roman" w:hAnsi="Segoe UI" w:cs="Segoe UI"/>
-          <w:color w:val="24292E"/>
-          <w:sz w:val="24"/>
-          <w:szCs w:val="24"/>
-        </w:rPr>
-      </w:pPr>
-      <w:r>
-        <w:rPr>
-          <w:rFonts w:ascii="Segoe UI" w:eastAsia="Times New Roman" w:hAnsi="Segoe UI" w:cs="Segoe UI"/>
-          <w:color w:val="24292E"/>
-          <w:sz w:val="24"/>
-          <w:szCs w:val="24"/>
-        </w:rPr>
-        <w:t>Simplify Path: </w:t>
-      </w:r>
-      <w:hyperlink r:id="rId18" w:history="1">
-        <w:r>
-          <w:rPr>
-            <w:rFonts w:ascii="Segoe UI" w:eastAsia="Times New Roman" w:hAnsi="Segoe UI" w:cs="Segoe UI"/>
-            <w:color w:val="0366D6"/>
-            <w:sz w:val="24"/>
-            <w:szCs w:val="24"/>
-            <w:u w:val="single"/>
-          </w:rPr>
-          <w:t>Leet code 71</w:t>
-        </w:r>
-      </w:hyperlink>
-    </w:p>
-    <w:p>
-      <w:pPr>
-        <w:numPr>
-          <w:ilvl w:val="0"/>
-          <w:numId w:val="3"/>
-        </w:numPr>
-        <w:shd w:val="clear" w:color="auto" w:fill="FFFFFF"/>
-        <w:spacing w:before="60" w:after="100" w:afterAutospacing="1" w:line="240" w:lineRule="auto"/>
-        <w:rPr>
-          <w:rFonts w:ascii="Segoe UI" w:eastAsia="Times New Roman" w:hAnsi="Segoe UI" w:cs="Segoe UI"/>
-          <w:color w:val="24292E"/>
-          <w:sz w:val="24"/>
-          <w:szCs w:val="24"/>
-        </w:rPr>
-      </w:pPr>
-      <w:r>
-        <w:rPr>
-          <w:rFonts w:ascii="Segoe UI" w:eastAsia="Times New Roman" w:hAnsi="Segoe UI" w:cs="Segoe UI"/>
-          <w:color w:val="24292E"/>
-          <w:sz w:val="24"/>
-          <w:szCs w:val="24"/>
-        </w:rPr>
-        <w:t>Min Stack: </w:t>
-      </w:r>
-      <w:hyperlink r:id="rId19" w:history="1">
-        <w:r>
-          <w:rPr>
-            <w:rFonts w:ascii="Segoe UI" w:eastAsia="Times New Roman" w:hAnsi="Segoe UI" w:cs="Segoe UI"/>
-            <w:color w:val="0366D6"/>
-            <w:sz w:val="24"/>
-            <w:szCs w:val="24"/>
-            <w:u w:val="single"/>
-          </w:rPr>
-          <w:t>Leet code 155</w:t>
-        </w:r>
-      </w:hyperlink>
-    </w:p>
-    <w:p>
-      <w:pPr>
-        <w:numPr>
-          <w:ilvl w:val="0"/>
-          <w:numId w:val="3"/>
-        </w:numPr>
-        <w:shd w:val="clear" w:color="auto" w:fill="FFFFFF"/>
-        <w:spacing w:before="60" w:after="100" w:afterAutospacing="1" w:line="240" w:lineRule="auto"/>
-        <w:rPr>
-          <w:rFonts w:ascii="Segoe UI" w:eastAsia="Times New Roman" w:hAnsi="Segoe UI" w:cs="Segoe UI"/>
-          <w:color w:val="24292E"/>
-          <w:sz w:val="24"/>
-          <w:szCs w:val="24"/>
-        </w:rPr>
-      </w:pPr>
-      <w:r>
-        <w:rPr>
-          <w:rFonts w:ascii="Segoe UI" w:eastAsia="Times New Roman" w:hAnsi="Segoe UI" w:cs="Segoe UI"/>
-          <w:color w:val="24292E"/>
-          <w:sz w:val="24"/>
-          <w:szCs w:val="24"/>
-        </w:rPr>
         <w:t>Basic Calculator: </w:t>
       </w:r>
       <w:hyperlink r:id="rId20" w:history="1">
@@ -1337,6 +1364,15 @@
           <w:t>Leet code 1019</w:t>
         </w:r>
       </w:hyperlink>
+      <w:r>
+        <w:rPr>
+          <w:rFonts w:ascii="Segoe UI" w:eastAsia="Times New Roman" w:hAnsi="Segoe UI" w:cs="Segoe UI"/>
+          <w:color w:val="24292E"/>
+          <w:sz w:val="24"/>
+          <w:szCs w:val="24"/>
+        </w:rPr>
+        <w:t xml:space="preserve"> - done</w:t>
+      </w:r>
     </w:p>
     <w:p>
       <w:pPr>
@@ -1374,6 +1410,15 @@
           <w:t>Leet code 1021</w:t>
         </w:r>
       </w:hyperlink>
+      <w:r>
+        <w:rPr>
+          <w:rFonts w:ascii="Segoe UI" w:eastAsia="Times New Roman" w:hAnsi="Segoe UI" w:cs="Segoe UI"/>
+          <w:color w:val="24292E"/>
+          <w:sz w:val="24"/>
+          <w:szCs w:val="24"/>
+        </w:rPr>
+        <w:t xml:space="preserve"> - done</w:t>
+      </w:r>
     </w:p>
     <w:p/>
     <w:sectPr>

</xml_diff>

<commit_message>
week 2 - problem 28 completed
</commit_message>
<xml_diff>
--- a/codelab/Problems.docx
+++ b/codelab/Problems.docx
@@ -732,601 +732,610 @@
         </w:rPr>
         <w:t xml:space="preserve"> - done</w:t>
       </w:r>
+    </w:p>
+    <w:p>
+      <w:pPr>
+        <w:numPr>
+          <w:ilvl w:val="0"/>
+          <w:numId w:val="3"/>
+        </w:numPr>
+        <w:shd w:val="clear" w:color="auto" w:fill="FFFFFF"/>
+        <w:spacing w:before="60" w:after="100" w:afterAutospacing="1" w:line="240" w:lineRule="auto"/>
+        <w:rPr>
+          <w:rFonts w:ascii="Segoe UI" w:eastAsia="Times New Roman" w:hAnsi="Segoe UI" w:cs="Segoe UI"/>
+          <w:color w:val="24292E"/>
+          <w:sz w:val="24"/>
+          <w:szCs w:val="24"/>
+        </w:rPr>
+      </w:pPr>
+      <w:r>
+        <w:rPr>
+          <w:rFonts w:ascii="Segoe UI" w:eastAsia="Times New Roman" w:hAnsi="Segoe UI" w:cs="Segoe UI"/>
+          <w:color w:val="24292E"/>
+          <w:sz w:val="24"/>
+          <w:szCs w:val="24"/>
+        </w:rPr>
+        <w:t>Basic Calculator: </w:t>
+      </w:r>
+      <w:hyperlink r:id="rId20" w:history="1">
+        <w:r>
+          <w:rPr>
+            <w:rFonts w:ascii="Segoe UI" w:eastAsia="Times New Roman" w:hAnsi="Segoe UI" w:cs="Segoe UI"/>
+            <w:color w:val="0366D6"/>
+            <w:sz w:val="24"/>
+            <w:szCs w:val="24"/>
+            <w:u w:val="single"/>
+          </w:rPr>
+          <w:t>Leet code 224</w:t>
+        </w:r>
+      </w:hyperlink>
+    </w:p>
+    <w:p>
+      <w:pPr>
+        <w:numPr>
+          <w:ilvl w:val="0"/>
+          <w:numId w:val="3"/>
+        </w:numPr>
+        <w:shd w:val="clear" w:color="auto" w:fill="FFFFFF"/>
+        <w:spacing w:before="60" w:after="100" w:afterAutospacing="1" w:line="240" w:lineRule="auto"/>
+        <w:rPr>
+          <w:rFonts w:ascii="Segoe UI" w:eastAsia="Times New Roman" w:hAnsi="Segoe UI" w:cs="Segoe UI"/>
+          <w:color w:val="24292E"/>
+          <w:sz w:val="24"/>
+          <w:szCs w:val="24"/>
+        </w:rPr>
+      </w:pPr>
+      <w:r>
+        <w:rPr>
+          <w:rFonts w:ascii="Segoe UI" w:eastAsia="Times New Roman" w:hAnsi="Segoe UI" w:cs="Segoe UI"/>
+          <w:color w:val="24292E"/>
+          <w:sz w:val="24"/>
+          <w:szCs w:val="24"/>
+        </w:rPr>
+        <w:t>Remove Duplicate Letters: </w:t>
+      </w:r>
+      <w:hyperlink r:id="rId21" w:history="1">
+        <w:r>
+          <w:rPr>
+            <w:rFonts w:ascii="Segoe UI" w:eastAsia="Times New Roman" w:hAnsi="Segoe UI" w:cs="Segoe UI"/>
+            <w:color w:val="0366D6"/>
+            <w:sz w:val="24"/>
+            <w:szCs w:val="24"/>
+            <w:u w:val="single"/>
+          </w:rPr>
+          <w:t>Leet code 316</w:t>
+        </w:r>
+      </w:hyperlink>
+    </w:p>
+    <w:p>
+      <w:pPr>
+        <w:numPr>
+          <w:ilvl w:val="0"/>
+          <w:numId w:val="3"/>
+        </w:numPr>
+        <w:shd w:val="clear" w:color="auto" w:fill="FFFFFF"/>
+        <w:spacing w:before="60" w:after="100" w:afterAutospacing="1" w:line="240" w:lineRule="auto"/>
+        <w:rPr>
+          <w:rFonts w:ascii="Segoe UI" w:eastAsia="Times New Roman" w:hAnsi="Segoe UI" w:cs="Segoe UI"/>
+          <w:color w:val="24292E"/>
+          <w:sz w:val="24"/>
+          <w:szCs w:val="24"/>
+        </w:rPr>
+      </w:pPr>
+      <w:r>
+        <w:rPr>
+          <w:rFonts w:ascii="Segoe UI" w:eastAsia="Times New Roman" w:hAnsi="Segoe UI" w:cs="Segoe UI"/>
+          <w:color w:val="24292E"/>
+          <w:sz w:val="24"/>
+          <w:szCs w:val="24"/>
+        </w:rPr>
+        <w:t>Mini Parser: </w:t>
+      </w:r>
+      <w:hyperlink r:id="rId22" w:history="1">
+        <w:r>
+          <w:rPr>
+            <w:rFonts w:ascii="Segoe UI" w:eastAsia="Times New Roman" w:hAnsi="Segoe UI" w:cs="Segoe UI"/>
+            <w:color w:val="0366D6"/>
+            <w:sz w:val="24"/>
+            <w:szCs w:val="24"/>
+            <w:u w:val="single"/>
+          </w:rPr>
+          <w:t>Leet code 385</w:t>
+        </w:r>
+      </w:hyperlink>
+    </w:p>
+    <w:p>
+      <w:pPr>
+        <w:numPr>
+          <w:ilvl w:val="0"/>
+          <w:numId w:val="3"/>
+        </w:numPr>
+        <w:shd w:val="clear" w:color="auto" w:fill="FFFFFF"/>
+        <w:spacing w:before="60" w:after="100" w:afterAutospacing="1" w:line="240" w:lineRule="auto"/>
+        <w:rPr>
+          <w:rFonts w:ascii="Segoe UI" w:eastAsia="Times New Roman" w:hAnsi="Segoe UI" w:cs="Segoe UI"/>
+          <w:color w:val="24292E"/>
+          <w:sz w:val="24"/>
+          <w:szCs w:val="24"/>
+        </w:rPr>
+      </w:pPr>
+      <w:r>
+        <w:rPr>
+          <w:rFonts w:ascii="Segoe UI" w:eastAsia="Times New Roman" w:hAnsi="Segoe UI" w:cs="Segoe UI"/>
+          <w:color w:val="24292E"/>
+          <w:sz w:val="24"/>
+          <w:szCs w:val="24"/>
+        </w:rPr>
+        <w:lastRenderedPageBreak/>
+        <w:t>Decode String: </w:t>
+      </w:r>
+      <w:hyperlink r:id="rId23" w:history="1">
+        <w:r>
+          <w:rPr>
+            <w:rFonts w:ascii="Segoe UI" w:eastAsia="Times New Roman" w:hAnsi="Segoe UI" w:cs="Segoe UI"/>
+            <w:color w:val="0366D6"/>
+            <w:sz w:val="24"/>
+            <w:szCs w:val="24"/>
+            <w:u w:val="single"/>
+          </w:rPr>
+          <w:t>Leet code 394</w:t>
+        </w:r>
+      </w:hyperlink>
+    </w:p>
+    <w:p>
+      <w:pPr>
+        <w:numPr>
+          <w:ilvl w:val="0"/>
+          <w:numId w:val="3"/>
+        </w:numPr>
+        <w:shd w:val="clear" w:color="auto" w:fill="FFFFFF"/>
+        <w:spacing w:before="60" w:after="100" w:afterAutospacing="1" w:line="240" w:lineRule="auto"/>
+        <w:rPr>
+          <w:rFonts w:ascii="Segoe UI" w:eastAsia="Times New Roman" w:hAnsi="Segoe UI" w:cs="Segoe UI"/>
+          <w:color w:val="24292E"/>
+          <w:sz w:val="24"/>
+          <w:szCs w:val="24"/>
+        </w:rPr>
+      </w:pPr>
+      <w:r>
+        <w:rPr>
+          <w:rFonts w:ascii="Segoe UI" w:eastAsia="Times New Roman" w:hAnsi="Segoe UI" w:cs="Segoe UI"/>
+          <w:color w:val="24292E"/>
+          <w:sz w:val="24"/>
+          <w:szCs w:val="24"/>
+        </w:rPr>
+        <w:t>Remove K Digits: </w:t>
+      </w:r>
+      <w:hyperlink r:id="rId24" w:history="1">
+        <w:r>
+          <w:rPr>
+            <w:rFonts w:ascii="Segoe UI" w:eastAsia="Times New Roman" w:hAnsi="Segoe UI" w:cs="Segoe UI"/>
+            <w:color w:val="0366D6"/>
+            <w:sz w:val="24"/>
+            <w:szCs w:val="24"/>
+            <w:u w:val="single"/>
+          </w:rPr>
+          <w:t>Leet code 402</w:t>
+        </w:r>
+      </w:hyperlink>
+    </w:p>
+    <w:p>
+      <w:pPr>
+        <w:numPr>
+          <w:ilvl w:val="0"/>
+          <w:numId w:val="3"/>
+        </w:numPr>
+        <w:shd w:val="clear" w:color="auto" w:fill="FFFFFF"/>
+        <w:spacing w:before="60" w:after="100" w:afterAutospacing="1" w:line="240" w:lineRule="auto"/>
+        <w:rPr>
+          <w:rFonts w:ascii="Segoe UI" w:eastAsia="Times New Roman" w:hAnsi="Segoe UI" w:cs="Segoe UI"/>
+          <w:color w:val="24292E"/>
+          <w:sz w:val="24"/>
+          <w:szCs w:val="24"/>
+        </w:rPr>
+      </w:pPr>
+      <w:r>
+        <w:rPr>
+          <w:rFonts w:ascii="Segoe UI" w:eastAsia="Times New Roman" w:hAnsi="Segoe UI" w:cs="Segoe UI"/>
+          <w:color w:val="24292E"/>
+          <w:sz w:val="24"/>
+          <w:szCs w:val="24"/>
+        </w:rPr>
+        <w:t>132 Pattern: </w:t>
+      </w:r>
+      <w:hyperlink r:id="rId25" w:history="1">
+        <w:r>
+          <w:rPr>
+            <w:rFonts w:ascii="Segoe UI" w:eastAsia="Times New Roman" w:hAnsi="Segoe UI" w:cs="Segoe UI"/>
+            <w:color w:val="0366D6"/>
+            <w:sz w:val="24"/>
+            <w:szCs w:val="24"/>
+            <w:u w:val="single"/>
+          </w:rPr>
+          <w:t>Leet code 456</w:t>
+        </w:r>
+      </w:hyperlink>
+    </w:p>
+    <w:p>
+      <w:pPr>
+        <w:numPr>
+          <w:ilvl w:val="0"/>
+          <w:numId w:val="3"/>
+        </w:numPr>
+        <w:shd w:val="clear" w:color="auto" w:fill="FFFFFF"/>
+        <w:spacing w:before="60" w:after="100" w:afterAutospacing="1" w:line="240" w:lineRule="auto"/>
+        <w:rPr>
+          <w:rFonts w:ascii="Segoe UI" w:eastAsia="Times New Roman" w:hAnsi="Segoe UI" w:cs="Segoe UI"/>
+          <w:color w:val="24292E"/>
+          <w:sz w:val="24"/>
+          <w:szCs w:val="24"/>
+        </w:rPr>
+      </w:pPr>
+      <w:r>
+        <w:rPr>
+          <w:rFonts w:ascii="Segoe UI" w:eastAsia="Times New Roman" w:hAnsi="Segoe UI" w:cs="Segoe UI"/>
+          <w:color w:val="24292E"/>
+          <w:sz w:val="24"/>
+          <w:szCs w:val="24"/>
+        </w:rPr>
+        <w:t>Next Greater Element I: </w:t>
+      </w:r>
+      <w:hyperlink r:id="rId26" w:history="1">
+        <w:r>
+          <w:rPr>
+            <w:rFonts w:ascii="Segoe UI" w:eastAsia="Times New Roman" w:hAnsi="Segoe UI" w:cs="Segoe UI"/>
+            <w:color w:val="0366D6"/>
+            <w:sz w:val="24"/>
+            <w:szCs w:val="24"/>
+            <w:u w:val="single"/>
+          </w:rPr>
+          <w:t>Leet code 496</w:t>
+        </w:r>
+      </w:hyperlink>
+    </w:p>
+    <w:p>
+      <w:pPr>
+        <w:numPr>
+          <w:ilvl w:val="0"/>
+          <w:numId w:val="3"/>
+        </w:numPr>
+        <w:shd w:val="clear" w:color="auto" w:fill="FFFFFF"/>
+        <w:spacing w:before="60" w:after="100" w:afterAutospacing="1" w:line="240" w:lineRule="auto"/>
+        <w:rPr>
+          <w:rFonts w:ascii="Segoe UI" w:eastAsia="Times New Roman" w:hAnsi="Segoe UI" w:cs="Segoe UI"/>
+          <w:color w:val="24292E"/>
+          <w:sz w:val="24"/>
+          <w:szCs w:val="24"/>
+        </w:rPr>
+      </w:pPr>
+      <w:r>
+        <w:rPr>
+          <w:rFonts w:ascii="Segoe UI" w:eastAsia="Times New Roman" w:hAnsi="Segoe UI" w:cs="Segoe UI"/>
+          <w:color w:val="24292E"/>
+          <w:sz w:val="24"/>
+          <w:szCs w:val="24"/>
+        </w:rPr>
+        <w:t>Next Greater Element II: </w:t>
+      </w:r>
+      <w:hyperlink r:id="rId27" w:history="1">
+        <w:r>
+          <w:rPr>
+            <w:rFonts w:ascii="Segoe UI" w:eastAsia="Times New Roman" w:hAnsi="Segoe UI" w:cs="Segoe UI"/>
+            <w:color w:val="0366D6"/>
+            <w:sz w:val="24"/>
+            <w:szCs w:val="24"/>
+            <w:u w:val="single"/>
+          </w:rPr>
+          <w:t>Leet code 503</w:t>
+        </w:r>
+      </w:hyperlink>
+    </w:p>
+    <w:p>
+      <w:pPr>
+        <w:numPr>
+          <w:ilvl w:val="0"/>
+          <w:numId w:val="3"/>
+        </w:numPr>
+        <w:shd w:val="clear" w:color="auto" w:fill="FFFFFF"/>
+        <w:spacing w:before="60" w:after="100" w:afterAutospacing="1" w:line="240" w:lineRule="auto"/>
+        <w:rPr>
+          <w:rFonts w:ascii="Segoe UI" w:eastAsia="Times New Roman" w:hAnsi="Segoe UI" w:cs="Segoe UI"/>
+          <w:color w:val="24292E"/>
+          <w:sz w:val="24"/>
+          <w:szCs w:val="24"/>
+        </w:rPr>
+      </w:pPr>
+      <w:r>
+        <w:rPr>
+          <w:rFonts w:ascii="Segoe UI" w:eastAsia="Times New Roman" w:hAnsi="Segoe UI" w:cs="Segoe UI"/>
+          <w:color w:val="24292E"/>
+          <w:sz w:val="24"/>
+          <w:szCs w:val="24"/>
+        </w:rPr>
+        <w:t>Number of Atoms: </w:t>
+      </w:r>
+      <w:hyperlink r:id="rId28" w:history="1">
+        <w:r>
+          <w:rPr>
+            <w:rFonts w:ascii="Segoe UI" w:eastAsia="Times New Roman" w:hAnsi="Segoe UI" w:cs="Segoe UI"/>
+            <w:color w:val="0366D6"/>
+            <w:sz w:val="24"/>
+            <w:szCs w:val="24"/>
+            <w:u w:val="single"/>
+          </w:rPr>
+          <w:t>Leet code 726</w:t>
+        </w:r>
+      </w:hyperlink>
+    </w:p>
+    <w:p>
+      <w:pPr>
+        <w:numPr>
+          <w:ilvl w:val="0"/>
+          <w:numId w:val="3"/>
+        </w:numPr>
+        <w:shd w:val="clear" w:color="auto" w:fill="FFFFFF"/>
+        <w:spacing w:before="60" w:after="100" w:afterAutospacing="1" w:line="240" w:lineRule="auto"/>
+        <w:rPr>
+          <w:rFonts w:ascii="Segoe UI" w:eastAsia="Times New Roman" w:hAnsi="Segoe UI" w:cs="Segoe UI"/>
+          <w:color w:val="24292E"/>
+          <w:sz w:val="24"/>
+          <w:szCs w:val="24"/>
+        </w:rPr>
+      </w:pPr>
+      <w:r>
+        <w:rPr>
+          <w:rFonts w:ascii="Segoe UI" w:eastAsia="Times New Roman" w:hAnsi="Segoe UI" w:cs="Segoe UI"/>
+          <w:color w:val="24292E"/>
+          <w:sz w:val="24"/>
+          <w:szCs w:val="24"/>
+        </w:rPr>
+        <w:t>Asteroid Collision: </w:t>
+      </w:r>
+      <w:hyperlink r:id="rId29" w:history="1">
+        <w:r>
+          <w:rPr>
+            <w:rFonts w:ascii="Segoe UI" w:eastAsia="Times New Roman" w:hAnsi="Segoe UI" w:cs="Segoe UI"/>
+            <w:color w:val="0366D6"/>
+            <w:sz w:val="24"/>
+            <w:szCs w:val="24"/>
+            <w:u w:val="single"/>
+          </w:rPr>
+          <w:t>Leet code 735</w:t>
+        </w:r>
+      </w:hyperlink>
+    </w:p>
+    <w:p>
+      <w:pPr>
+        <w:numPr>
+          <w:ilvl w:val="0"/>
+          <w:numId w:val="3"/>
+        </w:numPr>
+        <w:shd w:val="clear" w:color="auto" w:fill="FFFFFF"/>
+        <w:spacing w:before="60" w:after="100" w:afterAutospacing="1" w:line="240" w:lineRule="auto"/>
+        <w:rPr>
+          <w:rFonts w:ascii="Segoe UI" w:eastAsia="Times New Roman" w:hAnsi="Segoe UI" w:cs="Segoe UI"/>
+          <w:color w:val="24292E"/>
+          <w:sz w:val="24"/>
+          <w:szCs w:val="24"/>
+        </w:rPr>
+      </w:pPr>
+      <w:r>
+        <w:rPr>
+          <w:rFonts w:ascii="Segoe UI" w:eastAsia="Times New Roman" w:hAnsi="Segoe UI" w:cs="Segoe UI"/>
+          <w:color w:val="24292E"/>
+          <w:sz w:val="24"/>
+          <w:szCs w:val="24"/>
+        </w:rPr>
+        <w:t>Daily Temperatures: </w:t>
+      </w:r>
+      <w:hyperlink r:id="rId30" w:history="1">
+        <w:r>
+          <w:rPr>
+            <w:rFonts w:ascii="Segoe UI" w:eastAsia="Times New Roman" w:hAnsi="Segoe UI" w:cs="Segoe UI"/>
+            <w:color w:val="0366D6"/>
+            <w:sz w:val="24"/>
+            <w:szCs w:val="24"/>
+            <w:u w:val="single"/>
+          </w:rPr>
+          <w:t>Leet code 739</w:t>
+        </w:r>
+      </w:hyperlink>
+    </w:p>
+    <w:p>
+      <w:pPr>
+        <w:numPr>
+          <w:ilvl w:val="0"/>
+          <w:numId w:val="3"/>
+        </w:numPr>
+        <w:shd w:val="clear" w:color="auto" w:fill="FFFFFF"/>
+        <w:spacing w:before="60" w:after="100" w:afterAutospacing="1" w:line="240" w:lineRule="auto"/>
+        <w:rPr>
+          <w:rFonts w:ascii="Segoe UI" w:eastAsia="Times New Roman" w:hAnsi="Segoe UI" w:cs="Segoe UI"/>
+          <w:color w:val="24292E"/>
+          <w:sz w:val="24"/>
+          <w:szCs w:val="24"/>
+        </w:rPr>
+      </w:pPr>
+      <w:r>
+        <w:rPr>
+          <w:rFonts w:ascii="Segoe UI" w:eastAsia="Times New Roman" w:hAnsi="Segoe UI" w:cs="Segoe UI"/>
+          <w:color w:val="24292E"/>
+          <w:sz w:val="24"/>
+          <w:szCs w:val="24"/>
+        </w:rPr>
+        <w:t>Backspace String Compare: </w:t>
+      </w:r>
+      <w:hyperlink r:id="rId31" w:history="1">
+        <w:r>
+          <w:rPr>
+            <w:rFonts w:ascii="Segoe UI" w:eastAsia="Times New Roman" w:hAnsi="Segoe UI" w:cs="Segoe UI"/>
+            <w:color w:val="0366D6"/>
+            <w:sz w:val="24"/>
+            <w:szCs w:val="24"/>
+            <w:u w:val="single"/>
+          </w:rPr>
+          <w:t>Leet code 844</w:t>
+        </w:r>
+      </w:hyperlink>
+    </w:p>
+    <w:p>
+      <w:pPr>
+        <w:numPr>
+          <w:ilvl w:val="0"/>
+          <w:numId w:val="3"/>
+        </w:numPr>
+        <w:shd w:val="clear" w:color="auto" w:fill="FFFFFF"/>
+        <w:spacing w:before="60" w:after="100" w:afterAutospacing="1" w:line="240" w:lineRule="auto"/>
+        <w:rPr>
+          <w:rFonts w:ascii="Segoe UI" w:eastAsia="Times New Roman" w:hAnsi="Segoe UI" w:cs="Segoe UI"/>
+          <w:color w:val="24292E"/>
+          <w:sz w:val="24"/>
+          <w:szCs w:val="24"/>
+        </w:rPr>
+      </w:pPr>
+      <w:r>
+        <w:rPr>
+          <w:rFonts w:ascii="Segoe UI" w:eastAsia="Times New Roman" w:hAnsi="Segoe UI" w:cs="Segoe UI"/>
+          <w:color w:val="24292E"/>
+          <w:sz w:val="24"/>
+          <w:szCs w:val="24"/>
+        </w:rPr>
+        <w:t>Score of Parentheses: </w:t>
+      </w:r>
+      <w:hyperlink r:id="rId32" w:history="1">
+        <w:r>
+          <w:rPr>
+            <w:rFonts w:ascii="Segoe UI" w:eastAsia="Times New Roman" w:hAnsi="Segoe UI" w:cs="Segoe UI"/>
+            <w:color w:val="0366D6"/>
+            <w:sz w:val="24"/>
+            <w:szCs w:val="24"/>
+            <w:u w:val="single"/>
+          </w:rPr>
+          <w:t>Leet code 856</w:t>
+        </w:r>
+      </w:hyperlink>
+    </w:p>
+    <w:p>
+      <w:pPr>
+        <w:numPr>
+          <w:ilvl w:val="0"/>
+          <w:numId w:val="3"/>
+        </w:numPr>
+        <w:shd w:val="clear" w:color="auto" w:fill="FFFFFF"/>
+        <w:spacing w:before="60" w:after="100" w:afterAutospacing="1" w:line="240" w:lineRule="auto"/>
+        <w:rPr>
+          <w:rFonts w:ascii="Segoe UI" w:eastAsia="Times New Roman" w:hAnsi="Segoe UI" w:cs="Segoe UI"/>
+          <w:color w:val="24292E"/>
+          <w:sz w:val="24"/>
+          <w:szCs w:val="24"/>
+        </w:rPr>
+      </w:pPr>
+      <w:r>
+        <w:rPr>
+          <w:rFonts w:ascii="Segoe UI" w:eastAsia="Times New Roman" w:hAnsi="Segoe UI" w:cs="Segoe UI"/>
+          <w:color w:val="24292E"/>
+          <w:sz w:val="24"/>
+          <w:szCs w:val="24"/>
+        </w:rPr>
+        <w:t>Decoded String at Index: </w:t>
+      </w:r>
+      <w:hyperlink r:id="rId33" w:history="1">
+        <w:r>
+          <w:rPr>
+            <w:rFonts w:ascii="Segoe UI" w:eastAsia="Times New Roman" w:hAnsi="Segoe UI" w:cs="Segoe UI"/>
+            <w:color w:val="0366D6"/>
+            <w:sz w:val="24"/>
+            <w:szCs w:val="24"/>
+            <w:u w:val="single"/>
+          </w:rPr>
+          <w:t>Leet code 880</w:t>
+        </w:r>
+      </w:hyperlink>
+    </w:p>
+    <w:p>
+      <w:pPr>
+        <w:numPr>
+          <w:ilvl w:val="0"/>
+          <w:numId w:val="3"/>
+        </w:numPr>
+        <w:shd w:val="clear" w:color="auto" w:fill="FFFFFF"/>
+        <w:spacing w:before="60" w:after="100" w:afterAutospacing="1" w:line="240" w:lineRule="auto"/>
+        <w:rPr>
+          <w:rFonts w:ascii="Segoe UI" w:eastAsia="Times New Roman" w:hAnsi="Segoe UI" w:cs="Segoe UI"/>
+          <w:color w:val="24292E"/>
+          <w:sz w:val="24"/>
+          <w:szCs w:val="24"/>
+        </w:rPr>
+      </w:pPr>
+      <w:r>
+        <w:rPr>
+          <w:rFonts w:ascii="Segoe UI" w:eastAsia="Times New Roman" w:hAnsi="Segoe UI" w:cs="Segoe UI"/>
+          <w:color w:val="24292E"/>
+          <w:sz w:val="24"/>
+          <w:szCs w:val="24"/>
+        </w:rPr>
+        <w:t>Maximum Frequency Stack: </w:t>
+      </w:r>
+      <w:hyperlink r:id="rId34" w:history="1">
+        <w:r>
+          <w:rPr>
+            <w:rFonts w:ascii="Segoe UI" w:eastAsia="Times New Roman" w:hAnsi="Segoe UI" w:cs="Segoe UI"/>
+            <w:color w:val="0366D6"/>
+            <w:sz w:val="24"/>
+            <w:szCs w:val="24"/>
+            <w:u w:val="single"/>
+          </w:rPr>
+          <w:t>Leet code 895</w:t>
+        </w:r>
+      </w:hyperlink>
+    </w:p>
+    <w:p>
+      <w:pPr>
+        <w:numPr>
+          <w:ilvl w:val="0"/>
+          <w:numId w:val="3"/>
+        </w:numPr>
+        <w:shd w:val="clear" w:color="auto" w:fill="FFFFFF"/>
+        <w:spacing w:before="60" w:after="100" w:afterAutospacing="1" w:line="240" w:lineRule="auto"/>
+        <w:rPr>
+          <w:rFonts w:ascii="Segoe UI" w:eastAsia="Times New Roman" w:hAnsi="Segoe UI" w:cs="Segoe UI"/>
+          <w:color w:val="24292E"/>
+          <w:sz w:val="24"/>
+          <w:szCs w:val="24"/>
+        </w:rPr>
+      </w:pPr>
+      <w:r>
+        <w:rPr>
+          <w:rFonts w:ascii="Segoe UI" w:eastAsia="Times New Roman" w:hAnsi="Segoe UI" w:cs="Segoe UI"/>
+          <w:color w:val="24292E"/>
+          <w:sz w:val="24"/>
+          <w:szCs w:val="24"/>
+        </w:rPr>
+        <w:t>Minimum Add to Make Parentheses Valid: </w:t>
+      </w:r>
+      <w:hyperlink r:id="rId35" w:history="1">
+        <w:r>
+          <w:rPr>
+            <w:rFonts w:ascii="Segoe UI" w:eastAsia="Times New Roman" w:hAnsi="Segoe UI" w:cs="Segoe UI"/>
+            <w:color w:val="0366D6"/>
+            <w:sz w:val="24"/>
+            <w:szCs w:val="24"/>
+            <w:u w:val="single"/>
+          </w:rPr>
+          <w:t>Leet code 921</w:t>
+        </w:r>
+      </w:hyperlink>
+      <w:r>
+        <w:rPr>
+          <w:rFonts w:ascii="Segoe UI" w:eastAsia="Times New Roman" w:hAnsi="Segoe UI" w:cs="Segoe UI"/>
+          <w:color w:val="24292E"/>
+          <w:sz w:val="24"/>
+          <w:szCs w:val="24"/>
+        </w:rPr>
+        <w:t xml:space="preserve"> - done</w:t>
+      </w:r>
       <w:bookmarkStart w:id="0" w:name="_GoBack"/>
       <w:bookmarkEnd w:id="0"/>
-    </w:p>
-    <w:p>
-      <w:pPr>
-        <w:numPr>
-          <w:ilvl w:val="0"/>
-          <w:numId w:val="3"/>
-        </w:numPr>
-        <w:shd w:val="clear" w:color="auto" w:fill="FFFFFF"/>
-        <w:spacing w:before="60" w:after="100" w:afterAutospacing="1" w:line="240" w:lineRule="auto"/>
-        <w:rPr>
-          <w:rFonts w:ascii="Segoe UI" w:eastAsia="Times New Roman" w:hAnsi="Segoe UI" w:cs="Segoe UI"/>
-          <w:color w:val="24292E"/>
-          <w:sz w:val="24"/>
-          <w:szCs w:val="24"/>
-        </w:rPr>
-      </w:pPr>
-      <w:r>
-        <w:rPr>
-          <w:rFonts w:ascii="Segoe UI" w:eastAsia="Times New Roman" w:hAnsi="Segoe UI" w:cs="Segoe UI"/>
-          <w:color w:val="24292E"/>
-          <w:sz w:val="24"/>
-          <w:szCs w:val="24"/>
-        </w:rPr>
-        <w:t>Basic Calculator: </w:t>
-      </w:r>
-      <w:hyperlink r:id="rId20" w:history="1">
-        <w:r>
-          <w:rPr>
-            <w:rFonts w:ascii="Segoe UI" w:eastAsia="Times New Roman" w:hAnsi="Segoe UI" w:cs="Segoe UI"/>
-            <w:color w:val="0366D6"/>
-            <w:sz w:val="24"/>
-            <w:szCs w:val="24"/>
-            <w:u w:val="single"/>
-          </w:rPr>
-          <w:t>Leet code 224</w:t>
-        </w:r>
-      </w:hyperlink>
-    </w:p>
-    <w:p>
-      <w:pPr>
-        <w:numPr>
-          <w:ilvl w:val="0"/>
-          <w:numId w:val="3"/>
-        </w:numPr>
-        <w:shd w:val="clear" w:color="auto" w:fill="FFFFFF"/>
-        <w:spacing w:before="60" w:after="100" w:afterAutospacing="1" w:line="240" w:lineRule="auto"/>
-        <w:rPr>
-          <w:rFonts w:ascii="Segoe UI" w:eastAsia="Times New Roman" w:hAnsi="Segoe UI" w:cs="Segoe UI"/>
-          <w:color w:val="24292E"/>
-          <w:sz w:val="24"/>
-          <w:szCs w:val="24"/>
-        </w:rPr>
-      </w:pPr>
-      <w:r>
-        <w:rPr>
-          <w:rFonts w:ascii="Segoe UI" w:eastAsia="Times New Roman" w:hAnsi="Segoe UI" w:cs="Segoe UI"/>
-          <w:color w:val="24292E"/>
-          <w:sz w:val="24"/>
-          <w:szCs w:val="24"/>
-        </w:rPr>
-        <w:t>Remove Duplicate Letters: </w:t>
-      </w:r>
-      <w:hyperlink r:id="rId21" w:history="1">
-        <w:r>
-          <w:rPr>
-            <w:rFonts w:ascii="Segoe UI" w:eastAsia="Times New Roman" w:hAnsi="Segoe UI" w:cs="Segoe UI"/>
-            <w:color w:val="0366D6"/>
-            <w:sz w:val="24"/>
-            <w:szCs w:val="24"/>
-            <w:u w:val="single"/>
-          </w:rPr>
-          <w:t>Leet code 316</w:t>
-        </w:r>
-      </w:hyperlink>
-    </w:p>
-    <w:p>
-      <w:pPr>
-        <w:numPr>
-          <w:ilvl w:val="0"/>
-          <w:numId w:val="3"/>
-        </w:numPr>
-        <w:shd w:val="clear" w:color="auto" w:fill="FFFFFF"/>
-        <w:spacing w:before="60" w:after="100" w:afterAutospacing="1" w:line="240" w:lineRule="auto"/>
-        <w:rPr>
-          <w:rFonts w:ascii="Segoe UI" w:eastAsia="Times New Roman" w:hAnsi="Segoe UI" w:cs="Segoe UI"/>
-          <w:color w:val="24292E"/>
-          <w:sz w:val="24"/>
-          <w:szCs w:val="24"/>
-        </w:rPr>
-      </w:pPr>
-      <w:r>
-        <w:rPr>
-          <w:rFonts w:ascii="Segoe UI" w:eastAsia="Times New Roman" w:hAnsi="Segoe UI" w:cs="Segoe UI"/>
-          <w:color w:val="24292E"/>
-          <w:sz w:val="24"/>
-          <w:szCs w:val="24"/>
-        </w:rPr>
-        <w:t>Mini Parser: </w:t>
-      </w:r>
-      <w:hyperlink r:id="rId22" w:history="1">
-        <w:r>
-          <w:rPr>
-            <w:rFonts w:ascii="Segoe UI" w:eastAsia="Times New Roman" w:hAnsi="Segoe UI" w:cs="Segoe UI"/>
-            <w:color w:val="0366D6"/>
-            <w:sz w:val="24"/>
-            <w:szCs w:val="24"/>
-            <w:u w:val="single"/>
-          </w:rPr>
-          <w:t>Leet code 385</w:t>
-        </w:r>
-      </w:hyperlink>
-    </w:p>
-    <w:p>
-      <w:pPr>
-        <w:numPr>
-          <w:ilvl w:val="0"/>
-          <w:numId w:val="3"/>
-        </w:numPr>
-        <w:shd w:val="clear" w:color="auto" w:fill="FFFFFF"/>
-        <w:spacing w:before="60" w:after="100" w:afterAutospacing="1" w:line="240" w:lineRule="auto"/>
-        <w:rPr>
-          <w:rFonts w:ascii="Segoe UI" w:eastAsia="Times New Roman" w:hAnsi="Segoe UI" w:cs="Segoe UI"/>
-          <w:color w:val="24292E"/>
-          <w:sz w:val="24"/>
-          <w:szCs w:val="24"/>
-        </w:rPr>
-      </w:pPr>
-      <w:r>
-        <w:rPr>
-          <w:rFonts w:ascii="Segoe UI" w:eastAsia="Times New Roman" w:hAnsi="Segoe UI" w:cs="Segoe UI"/>
-          <w:color w:val="24292E"/>
-          <w:sz w:val="24"/>
-          <w:szCs w:val="24"/>
-        </w:rPr>
-        <w:lastRenderedPageBreak/>
-        <w:t>Decode String: </w:t>
-      </w:r>
-      <w:hyperlink r:id="rId23" w:history="1">
-        <w:r>
-          <w:rPr>
-            <w:rFonts w:ascii="Segoe UI" w:eastAsia="Times New Roman" w:hAnsi="Segoe UI" w:cs="Segoe UI"/>
-            <w:color w:val="0366D6"/>
-            <w:sz w:val="24"/>
-            <w:szCs w:val="24"/>
-            <w:u w:val="single"/>
-          </w:rPr>
-          <w:t>Leet code 394</w:t>
-        </w:r>
-      </w:hyperlink>
-    </w:p>
-    <w:p>
-      <w:pPr>
-        <w:numPr>
-          <w:ilvl w:val="0"/>
-          <w:numId w:val="3"/>
-        </w:numPr>
-        <w:shd w:val="clear" w:color="auto" w:fill="FFFFFF"/>
-        <w:spacing w:before="60" w:after="100" w:afterAutospacing="1" w:line="240" w:lineRule="auto"/>
-        <w:rPr>
-          <w:rFonts w:ascii="Segoe UI" w:eastAsia="Times New Roman" w:hAnsi="Segoe UI" w:cs="Segoe UI"/>
-          <w:color w:val="24292E"/>
-          <w:sz w:val="24"/>
-          <w:szCs w:val="24"/>
-        </w:rPr>
-      </w:pPr>
-      <w:r>
-        <w:rPr>
-          <w:rFonts w:ascii="Segoe UI" w:eastAsia="Times New Roman" w:hAnsi="Segoe UI" w:cs="Segoe UI"/>
-          <w:color w:val="24292E"/>
-          <w:sz w:val="24"/>
-          <w:szCs w:val="24"/>
-        </w:rPr>
-        <w:t>Remove K Digits: </w:t>
-      </w:r>
-      <w:hyperlink r:id="rId24" w:history="1">
-        <w:r>
-          <w:rPr>
-            <w:rFonts w:ascii="Segoe UI" w:eastAsia="Times New Roman" w:hAnsi="Segoe UI" w:cs="Segoe UI"/>
-            <w:color w:val="0366D6"/>
-            <w:sz w:val="24"/>
-            <w:szCs w:val="24"/>
-            <w:u w:val="single"/>
-          </w:rPr>
-          <w:t>Leet code 402</w:t>
-        </w:r>
-      </w:hyperlink>
-    </w:p>
-    <w:p>
-      <w:pPr>
-        <w:numPr>
-          <w:ilvl w:val="0"/>
-          <w:numId w:val="3"/>
-        </w:numPr>
-        <w:shd w:val="clear" w:color="auto" w:fill="FFFFFF"/>
-        <w:spacing w:before="60" w:after="100" w:afterAutospacing="1" w:line="240" w:lineRule="auto"/>
-        <w:rPr>
-          <w:rFonts w:ascii="Segoe UI" w:eastAsia="Times New Roman" w:hAnsi="Segoe UI" w:cs="Segoe UI"/>
-          <w:color w:val="24292E"/>
-          <w:sz w:val="24"/>
-          <w:szCs w:val="24"/>
-        </w:rPr>
-      </w:pPr>
-      <w:r>
-        <w:rPr>
-          <w:rFonts w:ascii="Segoe UI" w:eastAsia="Times New Roman" w:hAnsi="Segoe UI" w:cs="Segoe UI"/>
-          <w:color w:val="24292E"/>
-          <w:sz w:val="24"/>
-          <w:szCs w:val="24"/>
-        </w:rPr>
-        <w:t>132 Pattern: </w:t>
-      </w:r>
-      <w:hyperlink r:id="rId25" w:history="1">
-        <w:r>
-          <w:rPr>
-            <w:rFonts w:ascii="Segoe UI" w:eastAsia="Times New Roman" w:hAnsi="Segoe UI" w:cs="Segoe UI"/>
-            <w:color w:val="0366D6"/>
-            <w:sz w:val="24"/>
-            <w:szCs w:val="24"/>
-            <w:u w:val="single"/>
-          </w:rPr>
-          <w:t>Leet code 456</w:t>
-        </w:r>
-      </w:hyperlink>
-    </w:p>
-    <w:p>
-      <w:pPr>
-        <w:numPr>
-          <w:ilvl w:val="0"/>
-          <w:numId w:val="3"/>
-        </w:numPr>
-        <w:shd w:val="clear" w:color="auto" w:fill="FFFFFF"/>
-        <w:spacing w:before="60" w:after="100" w:afterAutospacing="1" w:line="240" w:lineRule="auto"/>
-        <w:rPr>
-          <w:rFonts w:ascii="Segoe UI" w:eastAsia="Times New Roman" w:hAnsi="Segoe UI" w:cs="Segoe UI"/>
-          <w:color w:val="24292E"/>
-          <w:sz w:val="24"/>
-          <w:szCs w:val="24"/>
-        </w:rPr>
-      </w:pPr>
-      <w:r>
-        <w:rPr>
-          <w:rFonts w:ascii="Segoe UI" w:eastAsia="Times New Roman" w:hAnsi="Segoe UI" w:cs="Segoe UI"/>
-          <w:color w:val="24292E"/>
-          <w:sz w:val="24"/>
-          <w:szCs w:val="24"/>
-        </w:rPr>
-        <w:t>Next Greater Element I: </w:t>
-      </w:r>
-      <w:hyperlink r:id="rId26" w:history="1">
-        <w:r>
-          <w:rPr>
-            <w:rFonts w:ascii="Segoe UI" w:eastAsia="Times New Roman" w:hAnsi="Segoe UI" w:cs="Segoe UI"/>
-            <w:color w:val="0366D6"/>
-            <w:sz w:val="24"/>
-            <w:szCs w:val="24"/>
-            <w:u w:val="single"/>
-          </w:rPr>
-          <w:t>Leet code 496</w:t>
-        </w:r>
-      </w:hyperlink>
-    </w:p>
-    <w:p>
-      <w:pPr>
-        <w:numPr>
-          <w:ilvl w:val="0"/>
-          <w:numId w:val="3"/>
-        </w:numPr>
-        <w:shd w:val="clear" w:color="auto" w:fill="FFFFFF"/>
-        <w:spacing w:before="60" w:after="100" w:afterAutospacing="1" w:line="240" w:lineRule="auto"/>
-        <w:rPr>
-          <w:rFonts w:ascii="Segoe UI" w:eastAsia="Times New Roman" w:hAnsi="Segoe UI" w:cs="Segoe UI"/>
-          <w:color w:val="24292E"/>
-          <w:sz w:val="24"/>
-          <w:szCs w:val="24"/>
-        </w:rPr>
-      </w:pPr>
-      <w:r>
-        <w:rPr>
-          <w:rFonts w:ascii="Segoe UI" w:eastAsia="Times New Roman" w:hAnsi="Segoe UI" w:cs="Segoe UI"/>
-          <w:color w:val="24292E"/>
-          <w:sz w:val="24"/>
-          <w:szCs w:val="24"/>
-        </w:rPr>
-        <w:t>Next Greater Element II: </w:t>
-      </w:r>
-      <w:hyperlink r:id="rId27" w:history="1">
-        <w:r>
-          <w:rPr>
-            <w:rFonts w:ascii="Segoe UI" w:eastAsia="Times New Roman" w:hAnsi="Segoe UI" w:cs="Segoe UI"/>
-            <w:color w:val="0366D6"/>
-            <w:sz w:val="24"/>
-            <w:szCs w:val="24"/>
-            <w:u w:val="single"/>
-          </w:rPr>
-          <w:t>Leet code 503</w:t>
-        </w:r>
-      </w:hyperlink>
-    </w:p>
-    <w:p>
-      <w:pPr>
-        <w:numPr>
-          <w:ilvl w:val="0"/>
-          <w:numId w:val="3"/>
-        </w:numPr>
-        <w:shd w:val="clear" w:color="auto" w:fill="FFFFFF"/>
-        <w:spacing w:before="60" w:after="100" w:afterAutospacing="1" w:line="240" w:lineRule="auto"/>
-        <w:rPr>
-          <w:rFonts w:ascii="Segoe UI" w:eastAsia="Times New Roman" w:hAnsi="Segoe UI" w:cs="Segoe UI"/>
-          <w:color w:val="24292E"/>
-          <w:sz w:val="24"/>
-          <w:szCs w:val="24"/>
-        </w:rPr>
-      </w:pPr>
-      <w:r>
-        <w:rPr>
-          <w:rFonts w:ascii="Segoe UI" w:eastAsia="Times New Roman" w:hAnsi="Segoe UI" w:cs="Segoe UI"/>
-          <w:color w:val="24292E"/>
-          <w:sz w:val="24"/>
-          <w:szCs w:val="24"/>
-        </w:rPr>
-        <w:t>Number of Atoms: </w:t>
-      </w:r>
-      <w:hyperlink r:id="rId28" w:history="1">
-        <w:r>
-          <w:rPr>
-            <w:rFonts w:ascii="Segoe UI" w:eastAsia="Times New Roman" w:hAnsi="Segoe UI" w:cs="Segoe UI"/>
-            <w:color w:val="0366D6"/>
-            <w:sz w:val="24"/>
-            <w:szCs w:val="24"/>
-            <w:u w:val="single"/>
-          </w:rPr>
-          <w:t>Leet code 726</w:t>
-        </w:r>
-      </w:hyperlink>
-    </w:p>
-    <w:p>
-      <w:pPr>
-        <w:numPr>
-          <w:ilvl w:val="0"/>
-          <w:numId w:val="3"/>
-        </w:numPr>
-        <w:shd w:val="clear" w:color="auto" w:fill="FFFFFF"/>
-        <w:spacing w:before="60" w:after="100" w:afterAutospacing="1" w:line="240" w:lineRule="auto"/>
-        <w:rPr>
-          <w:rFonts w:ascii="Segoe UI" w:eastAsia="Times New Roman" w:hAnsi="Segoe UI" w:cs="Segoe UI"/>
-          <w:color w:val="24292E"/>
-          <w:sz w:val="24"/>
-          <w:szCs w:val="24"/>
-        </w:rPr>
-      </w:pPr>
-      <w:r>
-        <w:rPr>
-          <w:rFonts w:ascii="Segoe UI" w:eastAsia="Times New Roman" w:hAnsi="Segoe UI" w:cs="Segoe UI"/>
-          <w:color w:val="24292E"/>
-          <w:sz w:val="24"/>
-          <w:szCs w:val="24"/>
-        </w:rPr>
-        <w:t>Asteroid Collision: </w:t>
-      </w:r>
-      <w:hyperlink r:id="rId29" w:history="1">
-        <w:r>
-          <w:rPr>
-            <w:rFonts w:ascii="Segoe UI" w:eastAsia="Times New Roman" w:hAnsi="Segoe UI" w:cs="Segoe UI"/>
-            <w:color w:val="0366D6"/>
-            <w:sz w:val="24"/>
-            <w:szCs w:val="24"/>
-            <w:u w:val="single"/>
-          </w:rPr>
-          <w:t>Leet code 735</w:t>
-        </w:r>
-      </w:hyperlink>
-    </w:p>
-    <w:p>
-      <w:pPr>
-        <w:numPr>
-          <w:ilvl w:val="0"/>
-          <w:numId w:val="3"/>
-        </w:numPr>
-        <w:shd w:val="clear" w:color="auto" w:fill="FFFFFF"/>
-        <w:spacing w:before="60" w:after="100" w:afterAutospacing="1" w:line="240" w:lineRule="auto"/>
-        <w:rPr>
-          <w:rFonts w:ascii="Segoe UI" w:eastAsia="Times New Roman" w:hAnsi="Segoe UI" w:cs="Segoe UI"/>
-          <w:color w:val="24292E"/>
-          <w:sz w:val="24"/>
-          <w:szCs w:val="24"/>
-        </w:rPr>
-      </w:pPr>
-      <w:r>
-        <w:rPr>
-          <w:rFonts w:ascii="Segoe UI" w:eastAsia="Times New Roman" w:hAnsi="Segoe UI" w:cs="Segoe UI"/>
-          <w:color w:val="24292E"/>
-          <w:sz w:val="24"/>
-          <w:szCs w:val="24"/>
-        </w:rPr>
-        <w:t>Daily Temperatures: </w:t>
-      </w:r>
-      <w:hyperlink r:id="rId30" w:history="1">
-        <w:r>
-          <w:rPr>
-            <w:rFonts w:ascii="Segoe UI" w:eastAsia="Times New Roman" w:hAnsi="Segoe UI" w:cs="Segoe UI"/>
-            <w:color w:val="0366D6"/>
-            <w:sz w:val="24"/>
-            <w:szCs w:val="24"/>
-            <w:u w:val="single"/>
-          </w:rPr>
-          <w:t>Leet code 739</w:t>
-        </w:r>
-      </w:hyperlink>
-    </w:p>
-    <w:p>
-      <w:pPr>
-        <w:numPr>
-          <w:ilvl w:val="0"/>
-          <w:numId w:val="3"/>
-        </w:numPr>
-        <w:shd w:val="clear" w:color="auto" w:fill="FFFFFF"/>
-        <w:spacing w:before="60" w:after="100" w:afterAutospacing="1" w:line="240" w:lineRule="auto"/>
-        <w:rPr>
-          <w:rFonts w:ascii="Segoe UI" w:eastAsia="Times New Roman" w:hAnsi="Segoe UI" w:cs="Segoe UI"/>
-          <w:color w:val="24292E"/>
-          <w:sz w:val="24"/>
-          <w:szCs w:val="24"/>
-        </w:rPr>
-      </w:pPr>
-      <w:r>
-        <w:rPr>
-          <w:rFonts w:ascii="Segoe UI" w:eastAsia="Times New Roman" w:hAnsi="Segoe UI" w:cs="Segoe UI"/>
-          <w:color w:val="24292E"/>
-          <w:sz w:val="24"/>
-          <w:szCs w:val="24"/>
-        </w:rPr>
-        <w:t>Backspace String Compare: </w:t>
-      </w:r>
-      <w:hyperlink r:id="rId31" w:history="1">
-        <w:r>
-          <w:rPr>
-            <w:rFonts w:ascii="Segoe UI" w:eastAsia="Times New Roman" w:hAnsi="Segoe UI" w:cs="Segoe UI"/>
-            <w:color w:val="0366D6"/>
-            <w:sz w:val="24"/>
-            <w:szCs w:val="24"/>
-            <w:u w:val="single"/>
-          </w:rPr>
-          <w:t>Leet code 844</w:t>
-        </w:r>
-      </w:hyperlink>
-    </w:p>
-    <w:p>
-      <w:pPr>
-        <w:numPr>
-          <w:ilvl w:val="0"/>
-          <w:numId w:val="3"/>
-        </w:numPr>
-        <w:shd w:val="clear" w:color="auto" w:fill="FFFFFF"/>
-        <w:spacing w:before="60" w:after="100" w:afterAutospacing="1" w:line="240" w:lineRule="auto"/>
-        <w:rPr>
-          <w:rFonts w:ascii="Segoe UI" w:eastAsia="Times New Roman" w:hAnsi="Segoe UI" w:cs="Segoe UI"/>
-          <w:color w:val="24292E"/>
-          <w:sz w:val="24"/>
-          <w:szCs w:val="24"/>
-        </w:rPr>
-      </w:pPr>
-      <w:r>
-        <w:rPr>
-          <w:rFonts w:ascii="Segoe UI" w:eastAsia="Times New Roman" w:hAnsi="Segoe UI" w:cs="Segoe UI"/>
-          <w:color w:val="24292E"/>
-          <w:sz w:val="24"/>
-          <w:szCs w:val="24"/>
-        </w:rPr>
-        <w:t>Score of Parentheses: </w:t>
-      </w:r>
-      <w:hyperlink r:id="rId32" w:history="1">
-        <w:r>
-          <w:rPr>
-            <w:rFonts w:ascii="Segoe UI" w:eastAsia="Times New Roman" w:hAnsi="Segoe UI" w:cs="Segoe UI"/>
-            <w:color w:val="0366D6"/>
-            <w:sz w:val="24"/>
-            <w:szCs w:val="24"/>
-            <w:u w:val="single"/>
-          </w:rPr>
-          <w:t>Leet code 856</w:t>
-        </w:r>
-      </w:hyperlink>
-    </w:p>
-    <w:p>
-      <w:pPr>
-        <w:numPr>
-          <w:ilvl w:val="0"/>
-          <w:numId w:val="3"/>
-        </w:numPr>
-        <w:shd w:val="clear" w:color="auto" w:fill="FFFFFF"/>
-        <w:spacing w:before="60" w:after="100" w:afterAutospacing="1" w:line="240" w:lineRule="auto"/>
-        <w:rPr>
-          <w:rFonts w:ascii="Segoe UI" w:eastAsia="Times New Roman" w:hAnsi="Segoe UI" w:cs="Segoe UI"/>
-          <w:color w:val="24292E"/>
-          <w:sz w:val="24"/>
-          <w:szCs w:val="24"/>
-        </w:rPr>
-      </w:pPr>
-      <w:r>
-        <w:rPr>
-          <w:rFonts w:ascii="Segoe UI" w:eastAsia="Times New Roman" w:hAnsi="Segoe UI" w:cs="Segoe UI"/>
-          <w:color w:val="24292E"/>
-          <w:sz w:val="24"/>
-          <w:szCs w:val="24"/>
-        </w:rPr>
-        <w:t>Decoded String at Index: </w:t>
-      </w:r>
-      <w:hyperlink r:id="rId33" w:history="1">
-        <w:r>
-          <w:rPr>
-            <w:rFonts w:ascii="Segoe UI" w:eastAsia="Times New Roman" w:hAnsi="Segoe UI" w:cs="Segoe UI"/>
-            <w:color w:val="0366D6"/>
-            <w:sz w:val="24"/>
-            <w:szCs w:val="24"/>
-            <w:u w:val="single"/>
-          </w:rPr>
-          <w:t>Leet code 880</w:t>
-        </w:r>
-      </w:hyperlink>
-    </w:p>
-    <w:p>
-      <w:pPr>
-        <w:numPr>
-          <w:ilvl w:val="0"/>
-          <w:numId w:val="3"/>
-        </w:numPr>
-        <w:shd w:val="clear" w:color="auto" w:fill="FFFFFF"/>
-        <w:spacing w:before="60" w:after="100" w:afterAutospacing="1" w:line="240" w:lineRule="auto"/>
-        <w:rPr>
-          <w:rFonts w:ascii="Segoe UI" w:eastAsia="Times New Roman" w:hAnsi="Segoe UI" w:cs="Segoe UI"/>
-          <w:color w:val="24292E"/>
-          <w:sz w:val="24"/>
-          <w:szCs w:val="24"/>
-        </w:rPr>
-      </w:pPr>
-      <w:r>
-        <w:rPr>
-          <w:rFonts w:ascii="Segoe UI" w:eastAsia="Times New Roman" w:hAnsi="Segoe UI" w:cs="Segoe UI"/>
-          <w:color w:val="24292E"/>
-          <w:sz w:val="24"/>
-          <w:szCs w:val="24"/>
-        </w:rPr>
-        <w:t>Maximum Frequency Stack: </w:t>
-      </w:r>
-      <w:hyperlink r:id="rId34" w:history="1">
-        <w:r>
-          <w:rPr>
-            <w:rFonts w:ascii="Segoe UI" w:eastAsia="Times New Roman" w:hAnsi="Segoe UI" w:cs="Segoe UI"/>
-            <w:color w:val="0366D6"/>
-            <w:sz w:val="24"/>
-            <w:szCs w:val="24"/>
-            <w:u w:val="single"/>
-          </w:rPr>
-          <w:t>Leet code 895</w:t>
-        </w:r>
-      </w:hyperlink>
-    </w:p>
-    <w:p>
-      <w:pPr>
-        <w:numPr>
-          <w:ilvl w:val="0"/>
-          <w:numId w:val="3"/>
-        </w:numPr>
-        <w:shd w:val="clear" w:color="auto" w:fill="FFFFFF"/>
-        <w:spacing w:before="60" w:after="100" w:afterAutospacing="1" w:line="240" w:lineRule="auto"/>
-        <w:rPr>
-          <w:rFonts w:ascii="Segoe UI" w:eastAsia="Times New Roman" w:hAnsi="Segoe UI" w:cs="Segoe UI"/>
-          <w:color w:val="24292E"/>
-          <w:sz w:val="24"/>
-          <w:szCs w:val="24"/>
-        </w:rPr>
-      </w:pPr>
-      <w:r>
-        <w:rPr>
-          <w:rFonts w:ascii="Segoe UI" w:eastAsia="Times New Roman" w:hAnsi="Segoe UI" w:cs="Segoe UI"/>
-          <w:color w:val="24292E"/>
-          <w:sz w:val="24"/>
-          <w:szCs w:val="24"/>
-        </w:rPr>
-        <w:t>Minimum Add to Make Parentheses Valid: </w:t>
-      </w:r>
-      <w:hyperlink r:id="rId35" w:history="1">
-        <w:r>
-          <w:rPr>
-            <w:rFonts w:ascii="Segoe UI" w:eastAsia="Times New Roman" w:hAnsi="Segoe UI" w:cs="Segoe UI"/>
-            <w:color w:val="0366D6"/>
-            <w:sz w:val="24"/>
-            <w:szCs w:val="24"/>
-            <w:u w:val="single"/>
-          </w:rPr>
-          <w:t>Leet code 921</w:t>
-        </w:r>
-      </w:hyperlink>
     </w:p>
     <w:p>
       <w:pPr>

</xml_diff>

<commit_message>
week 2 - problem 5,27 completed
</commit_message>
<xml_diff>
--- a/codelab/Problems.docx
+++ b/codelab/Problems.docx
@@ -402,6 +402,17 @@
           <w:t>Leet code 82</w:t>
         </w:r>
       </w:hyperlink>
+      <w:r>
+        <w:rPr>
+          <w:rFonts w:ascii="Segoe UI" w:eastAsia="Times New Roman" w:hAnsi="Segoe UI" w:cs="Segoe UI"/>
+          <w:color w:val="24292E"/>
+          <w:sz w:val="24"/>
+          <w:szCs w:val="24"/>
+        </w:rPr>
+        <w:t xml:space="preserve"> - done</w:t>
+      </w:r>
+      <w:bookmarkStart w:id="0" w:name="_GoBack"/>
+      <w:bookmarkEnd w:id="0"/>
     </w:p>
     <w:p>
       <w:pPr>
@@ -1214,6 +1225,15 @@
           <w:t>Leet code 856</w:t>
         </w:r>
       </w:hyperlink>
+      <w:r>
+        <w:rPr>
+          <w:rFonts w:ascii="Segoe UI" w:eastAsia="Times New Roman" w:hAnsi="Segoe UI" w:cs="Segoe UI"/>
+          <w:color w:val="24292E"/>
+          <w:sz w:val="24"/>
+          <w:szCs w:val="24"/>
+        </w:rPr>
+        <w:t xml:space="preserve"> - done</w:t>
+      </w:r>
     </w:p>
     <w:p>
       <w:pPr>
@@ -1251,6 +1271,15 @@
           <w:t>Leet code 880</w:t>
         </w:r>
       </w:hyperlink>
+      <w:r>
+        <w:rPr>
+          <w:rFonts w:ascii="Segoe UI" w:eastAsia="Times New Roman" w:hAnsi="Segoe UI" w:cs="Segoe UI"/>
+          <w:color w:val="24292E"/>
+          <w:sz w:val="24"/>
+          <w:szCs w:val="24"/>
+        </w:rPr>
+        <w:t xml:space="preserve"> - done</w:t>
+      </w:r>
     </w:p>
     <w:p>
       <w:pPr>
@@ -1334,8 +1363,6 @@
         </w:rPr>
         <w:t xml:space="preserve"> - done</w:t>
       </w:r>
-      <w:bookmarkStart w:id="0" w:name="_GoBack"/>
-      <w:bookmarkEnd w:id="0"/>
     </w:p>
     <w:p>
       <w:pPr>

</xml_diff>

<commit_message>
week 2 - problem 9,10,11 completed
</commit_message>
<xml_diff>
--- a/codelab/Problems.docx
+++ b/codelab/Problems.docx
@@ -411,6 +411,427 @@
         </w:rPr>
         <w:t xml:space="preserve"> - done</w:t>
       </w:r>
+    </w:p>
+    <w:p>
+      <w:pPr>
+        <w:numPr>
+          <w:ilvl w:val="0"/>
+          <w:numId w:val="3"/>
+        </w:numPr>
+        <w:shd w:val="clear" w:color="auto" w:fill="FFFFFF"/>
+        <w:spacing w:before="60" w:after="100" w:afterAutospacing="1" w:line="240" w:lineRule="auto"/>
+        <w:rPr>
+          <w:rFonts w:ascii="Segoe UI" w:eastAsia="Times New Roman" w:hAnsi="Segoe UI" w:cs="Segoe UI"/>
+          <w:color w:val="24292E"/>
+          <w:sz w:val="24"/>
+          <w:szCs w:val="24"/>
+        </w:rPr>
+      </w:pPr>
+      <w:r>
+        <w:rPr>
+          <w:rFonts w:ascii="Segoe UI" w:eastAsia="Times New Roman" w:hAnsi="Segoe UI" w:cs="Segoe UI"/>
+          <w:color w:val="24292E"/>
+          <w:sz w:val="24"/>
+          <w:szCs w:val="24"/>
+        </w:rPr>
+        <w:t>Reverse Nodes in k-Group: </w:t>
+      </w:r>
+      <w:hyperlink r:id="rId12" w:history="1">
+        <w:r>
+          <w:rPr>
+            <w:rFonts w:ascii="Segoe UI" w:eastAsia="Times New Roman" w:hAnsi="Segoe UI" w:cs="Segoe UI"/>
+            <w:color w:val="0366D6"/>
+            <w:sz w:val="24"/>
+            <w:szCs w:val="24"/>
+            <w:u w:val="single"/>
+          </w:rPr>
+          <w:t>Leet co</w:t>
+        </w:r>
+        <w:r>
+          <w:rPr>
+            <w:rFonts w:ascii="Segoe UI" w:eastAsia="Times New Roman" w:hAnsi="Segoe UI" w:cs="Segoe UI"/>
+            <w:color w:val="0366D6"/>
+            <w:sz w:val="24"/>
+            <w:szCs w:val="24"/>
+            <w:u w:val="single"/>
+          </w:rPr>
+          <w:t>d</w:t>
+        </w:r>
+        <w:r>
+          <w:rPr>
+            <w:rFonts w:ascii="Segoe UI" w:eastAsia="Times New Roman" w:hAnsi="Segoe UI" w:cs="Segoe UI"/>
+            <w:color w:val="0366D6"/>
+            <w:sz w:val="24"/>
+            <w:szCs w:val="24"/>
+            <w:u w:val="single"/>
+          </w:rPr>
+          <w:t>e 25</w:t>
+        </w:r>
+      </w:hyperlink>
+      <w:r>
+        <w:rPr>
+          <w:rFonts w:ascii="Segoe UI" w:eastAsia="Times New Roman" w:hAnsi="Segoe UI" w:cs="Segoe UI"/>
+          <w:color w:val="24292E"/>
+          <w:sz w:val="24"/>
+          <w:szCs w:val="24"/>
+        </w:rPr>
+        <w:t xml:space="preserve"> - done</w:t>
+      </w:r>
+    </w:p>
+    <w:p>
+      <w:pPr>
+        <w:numPr>
+          <w:ilvl w:val="0"/>
+          <w:numId w:val="3"/>
+        </w:numPr>
+        <w:shd w:val="clear" w:color="auto" w:fill="FFFFFF"/>
+        <w:spacing w:before="60" w:after="100" w:afterAutospacing="1" w:line="240" w:lineRule="auto"/>
+        <w:rPr>
+          <w:rFonts w:ascii="Segoe UI" w:eastAsia="Times New Roman" w:hAnsi="Segoe UI" w:cs="Segoe UI"/>
+          <w:color w:val="24292E"/>
+          <w:sz w:val="24"/>
+          <w:szCs w:val="24"/>
+        </w:rPr>
+      </w:pPr>
+      <w:r>
+        <w:rPr>
+          <w:rFonts w:ascii="Segoe UI" w:eastAsia="Times New Roman" w:hAnsi="Segoe UI" w:cs="Segoe UI"/>
+          <w:color w:val="24292E"/>
+          <w:sz w:val="24"/>
+          <w:szCs w:val="24"/>
+        </w:rPr>
+        <w:t>Reorder List: [Leet code 143]</w:t>
+      </w:r>
+      <w:r>
+        <w:rPr>
+          <w:rFonts w:ascii="Segoe UI" w:eastAsia="Times New Roman" w:hAnsi="Segoe UI" w:cs="Segoe UI"/>
+          <w:color w:val="24292E"/>
+          <w:sz w:val="24"/>
+          <w:szCs w:val="24"/>
+        </w:rPr>
+        <w:t xml:space="preserve"> </w:t>
+      </w:r>
+      <w:r>
+        <w:rPr>
+          <w:rFonts w:ascii="Segoe UI" w:eastAsia="Times New Roman" w:hAnsi="Segoe UI" w:cs="Segoe UI"/>
+          <w:color w:val="24292E"/>
+          <w:sz w:val="24"/>
+          <w:szCs w:val="24"/>
+        </w:rPr>
+        <w:t>(Reorder List)</w:t>
+      </w:r>
+      <w:r>
+        <w:rPr>
+          <w:rFonts w:ascii="Segoe UI" w:eastAsia="Times New Roman" w:hAnsi="Segoe UI" w:cs="Segoe UI"/>
+          <w:color w:val="24292E"/>
+          <w:sz w:val="24"/>
+          <w:szCs w:val="24"/>
+        </w:rPr>
+        <w:t xml:space="preserve"> - done</w:t>
+      </w:r>
+    </w:p>
+    <w:p>
+      <w:pPr>
+        <w:numPr>
+          <w:ilvl w:val="0"/>
+          <w:numId w:val="3"/>
+        </w:numPr>
+        <w:shd w:val="clear" w:color="auto" w:fill="FFFFFF"/>
+        <w:spacing w:before="60" w:after="100" w:afterAutospacing="1" w:line="240" w:lineRule="auto"/>
+        <w:rPr>
+          <w:rFonts w:ascii="Segoe UI" w:eastAsia="Times New Roman" w:hAnsi="Segoe UI" w:cs="Segoe UI"/>
+          <w:color w:val="24292E"/>
+          <w:sz w:val="24"/>
+          <w:szCs w:val="24"/>
+        </w:rPr>
+      </w:pPr>
+      <w:r>
+        <w:rPr>
+          <w:rFonts w:ascii="Segoe UI" w:eastAsia="Times New Roman" w:hAnsi="Segoe UI" w:cs="Segoe UI"/>
+          <w:color w:val="24292E"/>
+          <w:sz w:val="24"/>
+          <w:szCs w:val="24"/>
+        </w:rPr>
+        <w:t>Next Greater Node In Linked List: </w:t>
+      </w:r>
+      <w:hyperlink r:id="rId13" w:history="1">
+        <w:r>
+          <w:rPr>
+            <w:rFonts w:ascii="Segoe UI" w:eastAsia="Times New Roman" w:hAnsi="Segoe UI" w:cs="Segoe UI"/>
+            <w:color w:val="0366D6"/>
+            <w:sz w:val="24"/>
+            <w:szCs w:val="24"/>
+            <w:u w:val="single"/>
+          </w:rPr>
+          <w:t>Leet code 1019</w:t>
+        </w:r>
+      </w:hyperlink>
+      <w:r>
+        <w:rPr>
+          <w:rFonts w:ascii="Segoe UI" w:eastAsia="Times New Roman" w:hAnsi="Segoe UI" w:cs="Segoe UI"/>
+          <w:color w:val="24292E"/>
+          <w:sz w:val="24"/>
+          <w:szCs w:val="24"/>
+        </w:rPr>
+        <w:t xml:space="preserve"> - done</w:t>
+      </w:r>
+    </w:p>
+    <w:p>
+      <w:pPr>
+        <w:numPr>
+          <w:ilvl w:val="0"/>
+          <w:numId w:val="3"/>
+        </w:numPr>
+        <w:shd w:val="clear" w:color="auto" w:fill="FFFFFF"/>
+        <w:spacing w:before="60" w:after="100" w:afterAutospacing="1" w:line="240" w:lineRule="auto"/>
+        <w:rPr>
+          <w:rFonts w:ascii="Segoe UI" w:eastAsia="Times New Roman" w:hAnsi="Segoe UI" w:cs="Segoe UI"/>
+          <w:color w:val="24292E"/>
+          <w:sz w:val="24"/>
+          <w:szCs w:val="24"/>
+        </w:rPr>
+      </w:pPr>
+      <w:r>
+        <w:rPr>
+          <w:rFonts w:ascii="Segoe UI" w:eastAsia="Times New Roman" w:hAnsi="Segoe UI" w:cs="Segoe UI"/>
+          <w:color w:val="24292E"/>
+          <w:sz w:val="24"/>
+          <w:szCs w:val="24"/>
+        </w:rPr>
+        <w:t>Swap Nodes in Pairs: </w:t>
+      </w:r>
+      <w:hyperlink r:id="rId14" w:history="1">
+        <w:r>
+          <w:rPr>
+            <w:rFonts w:ascii="Segoe UI" w:eastAsia="Times New Roman" w:hAnsi="Segoe UI" w:cs="Segoe UI"/>
+            <w:color w:val="0366D6"/>
+            <w:sz w:val="24"/>
+            <w:szCs w:val="24"/>
+            <w:u w:val="single"/>
+          </w:rPr>
+          <w:t>Leet code 24</w:t>
+        </w:r>
+      </w:hyperlink>
+      <w:r>
+        <w:rPr>
+          <w:rFonts w:ascii="Segoe UI" w:eastAsia="Times New Roman" w:hAnsi="Segoe UI" w:cs="Segoe UI"/>
+          <w:color w:val="24292E"/>
+          <w:sz w:val="24"/>
+          <w:szCs w:val="24"/>
+        </w:rPr>
+        <w:t xml:space="preserve"> - done</w:t>
+      </w:r>
+    </w:p>
+    <w:p>
+      <w:pPr>
+        <w:numPr>
+          <w:ilvl w:val="0"/>
+          <w:numId w:val="3"/>
+        </w:numPr>
+        <w:shd w:val="clear" w:color="auto" w:fill="FFFFFF"/>
+        <w:spacing w:before="60" w:after="100" w:afterAutospacing="1" w:line="240" w:lineRule="auto"/>
+        <w:rPr>
+          <w:rFonts w:ascii="Segoe UI" w:eastAsia="Times New Roman" w:hAnsi="Segoe UI" w:cs="Segoe UI"/>
+          <w:color w:val="24292E"/>
+          <w:sz w:val="24"/>
+          <w:szCs w:val="24"/>
+        </w:rPr>
+      </w:pPr>
+      <w:r>
+        <w:rPr>
+          <w:rFonts w:ascii="Segoe UI" w:eastAsia="Times New Roman" w:hAnsi="Segoe UI" w:cs="Segoe UI"/>
+          <w:color w:val="24292E"/>
+          <w:sz w:val="24"/>
+          <w:szCs w:val="24"/>
+        </w:rPr>
+        <w:t>Reverse Nodes in k-Group:</w:t>
+      </w:r>
+      <w:hyperlink r:id="rId15" w:history="1">
+        <w:r>
+          <w:rPr>
+            <w:rFonts w:ascii="Segoe UI" w:eastAsia="Times New Roman" w:hAnsi="Segoe UI" w:cs="Segoe UI"/>
+            <w:color w:val="0366D6"/>
+            <w:sz w:val="24"/>
+            <w:szCs w:val="24"/>
+            <w:u w:val="single"/>
+          </w:rPr>
+          <w:t>Leet code 25</w:t>
+        </w:r>
+      </w:hyperlink>
+      <w:r>
+        <w:rPr>
+          <w:rFonts w:ascii="Segoe UI" w:eastAsia="Times New Roman" w:hAnsi="Segoe UI" w:cs="Segoe UI"/>
+          <w:color w:val="24292E"/>
+          <w:sz w:val="24"/>
+          <w:szCs w:val="24"/>
+        </w:rPr>
+        <w:t xml:space="preserve"> </w:t>
+      </w:r>
+      <w:r>
+        <w:rPr>
+          <w:rFonts w:ascii="Segoe UI" w:eastAsia="Times New Roman" w:hAnsi="Segoe UI" w:cs="Segoe UI"/>
+          <w:color w:val="24292E"/>
+          <w:sz w:val="24"/>
+          <w:szCs w:val="24"/>
+        </w:rPr>
+        <w:t>–</w:t>
+      </w:r>
+      <w:r>
+        <w:rPr>
+          <w:rFonts w:ascii="Segoe UI" w:eastAsia="Times New Roman" w:hAnsi="Segoe UI" w:cs="Segoe UI"/>
+          <w:color w:val="24292E"/>
+          <w:sz w:val="24"/>
+          <w:szCs w:val="24"/>
+        </w:rPr>
+        <w:t xml:space="preserve"> done</w:t>
+      </w:r>
+      <w:r>
+        <w:rPr>
+          <w:rFonts w:ascii="Segoe UI" w:eastAsia="Times New Roman" w:hAnsi="Segoe UI" w:cs="Segoe UI"/>
+          <w:color w:val="24292E"/>
+          <w:sz w:val="24"/>
+          <w:szCs w:val="24"/>
+        </w:rPr>
+        <w:t xml:space="preserve"> - duplicate</w:t>
+      </w:r>
+    </w:p>
+    <w:p>
+      <w:pPr>
+        <w:numPr>
+          <w:ilvl w:val="0"/>
+          <w:numId w:val="3"/>
+        </w:numPr>
+        <w:shd w:val="clear" w:color="auto" w:fill="FFFFFF"/>
+        <w:spacing w:before="60" w:after="100" w:afterAutospacing="1" w:line="240" w:lineRule="auto"/>
+        <w:rPr>
+          <w:rFonts w:ascii="Segoe UI" w:eastAsia="Times New Roman" w:hAnsi="Segoe UI" w:cs="Segoe UI"/>
+          <w:color w:val="24292E"/>
+          <w:sz w:val="24"/>
+          <w:szCs w:val="24"/>
+        </w:rPr>
+      </w:pPr>
+      <w:r>
+        <w:rPr>
+          <w:rFonts w:ascii="Segoe UI" w:eastAsia="Times New Roman" w:hAnsi="Segoe UI" w:cs="Segoe UI"/>
+          <w:color w:val="24292E"/>
+          <w:sz w:val="24"/>
+          <w:szCs w:val="24"/>
+        </w:rPr>
+        <w:t>Remove Linked List Elements: </w:t>
+      </w:r>
+      <w:hyperlink r:id="rId16" w:history="1">
+        <w:r>
+          <w:rPr>
+            <w:rFonts w:ascii="Segoe UI" w:eastAsia="Times New Roman" w:hAnsi="Segoe UI" w:cs="Segoe UI"/>
+            <w:color w:val="0366D6"/>
+            <w:sz w:val="24"/>
+            <w:szCs w:val="24"/>
+            <w:u w:val="single"/>
+          </w:rPr>
+          <w:t>Leet code 203</w:t>
+        </w:r>
+      </w:hyperlink>
+      <w:r>
+        <w:rPr>
+          <w:rFonts w:ascii="Segoe UI" w:eastAsia="Times New Roman" w:hAnsi="Segoe UI" w:cs="Segoe UI"/>
+          <w:color w:val="24292E"/>
+          <w:sz w:val="24"/>
+          <w:szCs w:val="24"/>
+        </w:rPr>
+        <w:t xml:space="preserve"> - done</w:t>
+      </w:r>
+    </w:p>
+    <w:p>
+      <w:pPr>
+        <w:numPr>
+          <w:ilvl w:val="0"/>
+          <w:numId w:val="3"/>
+        </w:numPr>
+        <w:shd w:val="clear" w:color="auto" w:fill="FFFFFF"/>
+        <w:spacing w:before="60" w:after="100" w:afterAutospacing="1" w:line="240" w:lineRule="auto"/>
+        <w:rPr>
+          <w:rFonts w:ascii="Segoe UI" w:eastAsia="Times New Roman" w:hAnsi="Segoe UI" w:cs="Segoe UI"/>
+          <w:color w:val="24292E"/>
+          <w:sz w:val="24"/>
+          <w:szCs w:val="24"/>
+        </w:rPr>
+      </w:pPr>
+      <w:r>
+        <w:rPr>
+          <w:rFonts w:ascii="Segoe UI" w:eastAsia="Times New Roman" w:hAnsi="Segoe UI" w:cs="Segoe UI"/>
+          <w:color w:val="24292E"/>
+          <w:sz w:val="24"/>
+          <w:szCs w:val="24"/>
+        </w:rPr>
+        <w:t>Valid Parentheses: </w:t>
+      </w:r>
+      <w:hyperlink r:id="rId17" w:history="1">
+        <w:r>
+          <w:rPr>
+            <w:rFonts w:ascii="Segoe UI" w:eastAsia="Times New Roman" w:hAnsi="Segoe UI" w:cs="Segoe UI"/>
+            <w:color w:val="0366D6"/>
+            <w:sz w:val="24"/>
+            <w:szCs w:val="24"/>
+            <w:u w:val="single"/>
+          </w:rPr>
+          <w:t>Leet code 20</w:t>
+        </w:r>
+      </w:hyperlink>
+      <w:r>
+        <w:rPr>
+          <w:rFonts w:ascii="Segoe UI" w:eastAsia="Times New Roman" w:hAnsi="Segoe UI" w:cs="Segoe UI"/>
+          <w:color w:val="24292E"/>
+          <w:sz w:val="24"/>
+          <w:szCs w:val="24"/>
+        </w:rPr>
+        <w:t xml:space="preserve"> - done</w:t>
+      </w:r>
+    </w:p>
+    <w:p>
+      <w:pPr>
+        <w:numPr>
+          <w:ilvl w:val="0"/>
+          <w:numId w:val="3"/>
+        </w:numPr>
+        <w:shd w:val="clear" w:color="auto" w:fill="FFFFFF"/>
+        <w:spacing w:before="60" w:after="100" w:afterAutospacing="1" w:line="240" w:lineRule="auto"/>
+        <w:rPr>
+          <w:rFonts w:ascii="Segoe UI" w:eastAsia="Times New Roman" w:hAnsi="Segoe UI" w:cs="Segoe UI"/>
+          <w:color w:val="24292E"/>
+          <w:sz w:val="24"/>
+          <w:szCs w:val="24"/>
+        </w:rPr>
+      </w:pPr>
+      <w:r>
+        <w:rPr>
+          <w:rFonts w:ascii="Segoe UI" w:eastAsia="Times New Roman" w:hAnsi="Segoe UI" w:cs="Segoe UI"/>
+          <w:color w:val="24292E"/>
+          <w:sz w:val="24"/>
+          <w:szCs w:val="24"/>
+        </w:rPr>
+        <w:t>Simplify Path: </w:t>
+      </w:r>
+      <w:hyperlink r:id="rId18" w:history="1">
+        <w:r>
+          <w:rPr>
+            <w:rFonts w:ascii="Segoe UI" w:eastAsia="Times New Roman" w:hAnsi="Segoe UI" w:cs="Segoe UI"/>
+            <w:color w:val="0366D6"/>
+            <w:sz w:val="24"/>
+            <w:szCs w:val="24"/>
+            <w:u w:val="single"/>
+          </w:rPr>
+          <w:t>Leet code 71</w:t>
+        </w:r>
+      </w:hyperlink>
+      <w:r>
+        <w:rPr>
+          <w:rFonts w:ascii="Segoe UI" w:eastAsia="Times New Roman" w:hAnsi="Segoe UI" w:cs="Segoe UI"/>
+          <w:color w:val="24292E"/>
+          <w:sz w:val="24"/>
+          <w:szCs w:val="24"/>
+        </w:rPr>
+        <w:t xml:space="preserve"> -done</w:t>
+      </w:r>
       <w:bookmarkStart w:id="0" w:name="_GoBack"/>
       <w:bookmarkEnd w:id="0"/>
     </w:p>
@@ -436,290 +857,6 @@
           <w:sz w:val="24"/>
           <w:szCs w:val="24"/>
         </w:rPr>
-        <w:t>Reverse Nodes in k-Group: </w:t>
-      </w:r>
-      <w:hyperlink r:id="rId12" w:history="1">
-        <w:r>
-          <w:rPr>
-            <w:rFonts w:ascii="Segoe UI" w:eastAsia="Times New Roman" w:hAnsi="Segoe UI" w:cs="Segoe UI"/>
-            <w:color w:val="0366D6"/>
-            <w:sz w:val="24"/>
-            <w:szCs w:val="24"/>
-            <w:u w:val="single"/>
-          </w:rPr>
-          <w:t>Leet code 25</w:t>
-        </w:r>
-      </w:hyperlink>
-    </w:p>
-    <w:p>
-      <w:pPr>
-        <w:numPr>
-          <w:ilvl w:val="0"/>
-          <w:numId w:val="3"/>
-        </w:numPr>
-        <w:shd w:val="clear" w:color="auto" w:fill="FFFFFF"/>
-        <w:spacing w:before="60" w:after="100" w:afterAutospacing="1" w:line="240" w:lineRule="auto"/>
-        <w:rPr>
-          <w:rFonts w:ascii="Segoe UI" w:eastAsia="Times New Roman" w:hAnsi="Segoe UI" w:cs="Segoe UI"/>
-          <w:color w:val="24292E"/>
-          <w:sz w:val="24"/>
-          <w:szCs w:val="24"/>
-        </w:rPr>
-      </w:pPr>
-      <w:r>
-        <w:rPr>
-          <w:rFonts w:ascii="Segoe UI" w:eastAsia="Times New Roman" w:hAnsi="Segoe UI" w:cs="Segoe UI"/>
-          <w:color w:val="24292E"/>
-          <w:sz w:val="24"/>
-          <w:szCs w:val="24"/>
-        </w:rPr>
-        <w:t>Reorder List: [Leet code 143](Reorder List)</w:t>
-      </w:r>
-    </w:p>
-    <w:p>
-      <w:pPr>
-        <w:numPr>
-          <w:ilvl w:val="0"/>
-          <w:numId w:val="3"/>
-        </w:numPr>
-        <w:shd w:val="clear" w:color="auto" w:fill="FFFFFF"/>
-        <w:spacing w:before="60" w:after="100" w:afterAutospacing="1" w:line="240" w:lineRule="auto"/>
-        <w:rPr>
-          <w:rFonts w:ascii="Segoe UI" w:eastAsia="Times New Roman" w:hAnsi="Segoe UI" w:cs="Segoe UI"/>
-          <w:color w:val="24292E"/>
-          <w:sz w:val="24"/>
-          <w:szCs w:val="24"/>
-        </w:rPr>
-      </w:pPr>
-      <w:r>
-        <w:rPr>
-          <w:rFonts w:ascii="Segoe UI" w:eastAsia="Times New Roman" w:hAnsi="Segoe UI" w:cs="Segoe UI"/>
-          <w:color w:val="24292E"/>
-          <w:sz w:val="24"/>
-          <w:szCs w:val="24"/>
-        </w:rPr>
-        <w:t>Next Greater Node In Linked List: </w:t>
-      </w:r>
-      <w:hyperlink r:id="rId13" w:history="1">
-        <w:r>
-          <w:rPr>
-            <w:rFonts w:ascii="Segoe UI" w:eastAsia="Times New Roman" w:hAnsi="Segoe UI" w:cs="Segoe UI"/>
-            <w:color w:val="0366D6"/>
-            <w:sz w:val="24"/>
-            <w:szCs w:val="24"/>
-            <w:u w:val="single"/>
-          </w:rPr>
-          <w:t>Leet code 1019</w:t>
-        </w:r>
-      </w:hyperlink>
-    </w:p>
-    <w:p>
-      <w:pPr>
-        <w:numPr>
-          <w:ilvl w:val="0"/>
-          <w:numId w:val="3"/>
-        </w:numPr>
-        <w:shd w:val="clear" w:color="auto" w:fill="FFFFFF"/>
-        <w:spacing w:before="60" w:after="100" w:afterAutospacing="1" w:line="240" w:lineRule="auto"/>
-        <w:rPr>
-          <w:rFonts w:ascii="Segoe UI" w:eastAsia="Times New Roman" w:hAnsi="Segoe UI" w:cs="Segoe UI"/>
-          <w:color w:val="24292E"/>
-          <w:sz w:val="24"/>
-          <w:szCs w:val="24"/>
-        </w:rPr>
-      </w:pPr>
-      <w:r>
-        <w:rPr>
-          <w:rFonts w:ascii="Segoe UI" w:eastAsia="Times New Roman" w:hAnsi="Segoe UI" w:cs="Segoe UI"/>
-          <w:color w:val="24292E"/>
-          <w:sz w:val="24"/>
-          <w:szCs w:val="24"/>
-        </w:rPr>
-        <w:t>Swap Nodes in Pairs: </w:t>
-      </w:r>
-      <w:hyperlink r:id="rId14" w:history="1">
-        <w:r>
-          <w:rPr>
-            <w:rFonts w:ascii="Segoe UI" w:eastAsia="Times New Roman" w:hAnsi="Segoe UI" w:cs="Segoe UI"/>
-            <w:color w:val="0366D6"/>
-            <w:sz w:val="24"/>
-            <w:szCs w:val="24"/>
-            <w:u w:val="single"/>
-          </w:rPr>
-          <w:t>Leet code 24</w:t>
-        </w:r>
-      </w:hyperlink>
-    </w:p>
-    <w:p>
-      <w:pPr>
-        <w:numPr>
-          <w:ilvl w:val="0"/>
-          <w:numId w:val="3"/>
-        </w:numPr>
-        <w:shd w:val="clear" w:color="auto" w:fill="FFFFFF"/>
-        <w:spacing w:before="60" w:after="100" w:afterAutospacing="1" w:line="240" w:lineRule="auto"/>
-        <w:rPr>
-          <w:rFonts w:ascii="Segoe UI" w:eastAsia="Times New Roman" w:hAnsi="Segoe UI" w:cs="Segoe UI"/>
-          <w:color w:val="24292E"/>
-          <w:sz w:val="24"/>
-          <w:szCs w:val="24"/>
-        </w:rPr>
-      </w:pPr>
-      <w:r>
-        <w:rPr>
-          <w:rFonts w:ascii="Segoe UI" w:eastAsia="Times New Roman" w:hAnsi="Segoe UI" w:cs="Segoe UI"/>
-          <w:color w:val="24292E"/>
-          <w:sz w:val="24"/>
-          <w:szCs w:val="24"/>
-        </w:rPr>
-        <w:t>Reverse Nodes in k-Group:</w:t>
-      </w:r>
-      <w:hyperlink r:id="rId15" w:history="1">
-        <w:r>
-          <w:rPr>
-            <w:rFonts w:ascii="Segoe UI" w:eastAsia="Times New Roman" w:hAnsi="Segoe UI" w:cs="Segoe UI"/>
-            <w:color w:val="0366D6"/>
-            <w:sz w:val="24"/>
-            <w:szCs w:val="24"/>
-            <w:u w:val="single"/>
-          </w:rPr>
-          <w:t>Leet code 25</w:t>
-        </w:r>
-      </w:hyperlink>
-    </w:p>
-    <w:p>
-      <w:pPr>
-        <w:numPr>
-          <w:ilvl w:val="0"/>
-          <w:numId w:val="3"/>
-        </w:numPr>
-        <w:shd w:val="clear" w:color="auto" w:fill="FFFFFF"/>
-        <w:spacing w:before="60" w:after="100" w:afterAutospacing="1" w:line="240" w:lineRule="auto"/>
-        <w:rPr>
-          <w:rFonts w:ascii="Segoe UI" w:eastAsia="Times New Roman" w:hAnsi="Segoe UI" w:cs="Segoe UI"/>
-          <w:color w:val="24292E"/>
-          <w:sz w:val="24"/>
-          <w:szCs w:val="24"/>
-        </w:rPr>
-      </w:pPr>
-      <w:r>
-        <w:rPr>
-          <w:rFonts w:ascii="Segoe UI" w:eastAsia="Times New Roman" w:hAnsi="Segoe UI" w:cs="Segoe UI"/>
-          <w:color w:val="24292E"/>
-          <w:sz w:val="24"/>
-          <w:szCs w:val="24"/>
-        </w:rPr>
-        <w:t>Remove Linked List Elements: </w:t>
-      </w:r>
-      <w:hyperlink r:id="rId16" w:history="1">
-        <w:r>
-          <w:rPr>
-            <w:rFonts w:ascii="Segoe UI" w:eastAsia="Times New Roman" w:hAnsi="Segoe UI" w:cs="Segoe UI"/>
-            <w:color w:val="0366D6"/>
-            <w:sz w:val="24"/>
-            <w:szCs w:val="24"/>
-            <w:u w:val="single"/>
-          </w:rPr>
-          <w:t>Leet code 203</w:t>
-        </w:r>
-      </w:hyperlink>
-    </w:p>
-    <w:p>
-      <w:pPr>
-        <w:numPr>
-          <w:ilvl w:val="0"/>
-          <w:numId w:val="3"/>
-        </w:numPr>
-        <w:shd w:val="clear" w:color="auto" w:fill="FFFFFF"/>
-        <w:spacing w:before="60" w:after="100" w:afterAutospacing="1" w:line="240" w:lineRule="auto"/>
-        <w:rPr>
-          <w:rFonts w:ascii="Segoe UI" w:eastAsia="Times New Roman" w:hAnsi="Segoe UI" w:cs="Segoe UI"/>
-          <w:color w:val="24292E"/>
-          <w:sz w:val="24"/>
-          <w:szCs w:val="24"/>
-        </w:rPr>
-      </w:pPr>
-      <w:r>
-        <w:rPr>
-          <w:rFonts w:ascii="Segoe UI" w:eastAsia="Times New Roman" w:hAnsi="Segoe UI" w:cs="Segoe UI"/>
-          <w:color w:val="24292E"/>
-          <w:sz w:val="24"/>
-          <w:szCs w:val="24"/>
-        </w:rPr>
-        <w:t>Valid Parentheses: </w:t>
-      </w:r>
-      <w:hyperlink r:id="rId17" w:history="1">
-        <w:r>
-          <w:rPr>
-            <w:rFonts w:ascii="Segoe UI" w:eastAsia="Times New Roman" w:hAnsi="Segoe UI" w:cs="Segoe UI"/>
-            <w:color w:val="0366D6"/>
-            <w:sz w:val="24"/>
-            <w:szCs w:val="24"/>
-            <w:u w:val="single"/>
-          </w:rPr>
-          <w:t>Leet code 20</w:t>
-        </w:r>
-      </w:hyperlink>
-    </w:p>
-    <w:p>
-      <w:pPr>
-        <w:numPr>
-          <w:ilvl w:val="0"/>
-          <w:numId w:val="3"/>
-        </w:numPr>
-        <w:shd w:val="clear" w:color="auto" w:fill="FFFFFF"/>
-        <w:spacing w:before="60" w:after="100" w:afterAutospacing="1" w:line="240" w:lineRule="auto"/>
-        <w:rPr>
-          <w:rFonts w:ascii="Segoe UI" w:eastAsia="Times New Roman" w:hAnsi="Segoe UI" w:cs="Segoe UI"/>
-          <w:color w:val="24292E"/>
-          <w:sz w:val="24"/>
-          <w:szCs w:val="24"/>
-        </w:rPr>
-      </w:pPr>
-      <w:r>
-        <w:rPr>
-          <w:rFonts w:ascii="Segoe UI" w:eastAsia="Times New Roman" w:hAnsi="Segoe UI" w:cs="Segoe UI"/>
-          <w:color w:val="24292E"/>
-          <w:sz w:val="24"/>
-          <w:szCs w:val="24"/>
-        </w:rPr>
-        <w:t>Simplify Path: </w:t>
-      </w:r>
-      <w:hyperlink r:id="rId18" w:history="1">
-        <w:r>
-          <w:rPr>
-            <w:rFonts w:ascii="Segoe UI" w:eastAsia="Times New Roman" w:hAnsi="Segoe UI" w:cs="Segoe UI"/>
-            <w:color w:val="0366D6"/>
-            <w:sz w:val="24"/>
-            <w:szCs w:val="24"/>
-            <w:u w:val="single"/>
-          </w:rPr>
-          <w:t>Leet code 71</w:t>
-        </w:r>
-      </w:hyperlink>
-    </w:p>
-    <w:p>
-      <w:pPr>
-        <w:numPr>
-          <w:ilvl w:val="0"/>
-          <w:numId w:val="3"/>
-        </w:numPr>
-        <w:shd w:val="clear" w:color="auto" w:fill="FFFFFF"/>
-        <w:spacing w:before="60" w:after="100" w:afterAutospacing="1" w:line="240" w:lineRule="auto"/>
-        <w:rPr>
-          <w:rFonts w:ascii="Segoe UI" w:eastAsia="Times New Roman" w:hAnsi="Segoe UI" w:cs="Segoe UI"/>
-          <w:color w:val="24292E"/>
-          <w:sz w:val="24"/>
-          <w:szCs w:val="24"/>
-        </w:rPr>
-      </w:pPr>
-      <w:r>
-        <w:rPr>
-          <w:rFonts w:ascii="Segoe UI" w:eastAsia="Times New Roman" w:hAnsi="Segoe UI" w:cs="Segoe UI"/>
-          <w:color w:val="24292E"/>
-          <w:sz w:val="24"/>
-          <w:szCs w:val="24"/>
-        </w:rPr>
         <w:t>Min Stack: </w:t>
       </w:r>
       <w:hyperlink r:id="rId19" w:history="1">
@@ -1148,9 +1285,48 @@
             <w:szCs w:val="24"/>
             <w:u w:val="single"/>
           </w:rPr>
-          <w:t>Leet code 739</w:t>
-        </w:r>
-      </w:hyperlink>
+          <w:t>Leet c</w:t>
+        </w:r>
+        <w:r>
+          <w:rPr>
+            <w:rFonts w:ascii="Segoe UI" w:eastAsia="Times New Roman" w:hAnsi="Segoe UI" w:cs="Segoe UI"/>
+            <w:color w:val="0366D6"/>
+            <w:sz w:val="24"/>
+            <w:szCs w:val="24"/>
+            <w:u w:val="single"/>
+          </w:rPr>
+          <w:t>o</w:t>
+        </w:r>
+        <w:r>
+          <w:rPr>
+            <w:rFonts w:ascii="Segoe UI" w:eastAsia="Times New Roman" w:hAnsi="Segoe UI" w:cs="Segoe UI"/>
+            <w:color w:val="0366D6"/>
+            <w:sz w:val="24"/>
+            <w:szCs w:val="24"/>
+            <w:u w:val="single"/>
+          </w:rPr>
+          <w:t>d</w:t>
+        </w:r>
+        <w:r>
+          <w:rPr>
+            <w:rFonts w:ascii="Segoe UI" w:eastAsia="Times New Roman" w:hAnsi="Segoe UI" w:cs="Segoe UI"/>
+            <w:color w:val="0366D6"/>
+            <w:sz w:val="24"/>
+            <w:szCs w:val="24"/>
+            <w:u w:val="single"/>
+          </w:rPr>
+          <w:t>e 739</w:t>
+        </w:r>
+      </w:hyperlink>
+      <w:r>
+        <w:rPr>
+          <w:rFonts w:ascii="Segoe UI" w:eastAsia="Times New Roman" w:hAnsi="Segoe UI" w:cs="Segoe UI"/>
+          <w:color w:val="24292E"/>
+          <w:sz w:val="24"/>
+          <w:szCs w:val="24"/>
+        </w:rPr>
+        <w:t xml:space="preserve"> - done</w:t>
+      </w:r>
     </w:p>
     <w:p>
       <w:pPr>
@@ -1185,9 +1361,78 @@
             <w:szCs w:val="24"/>
             <w:u w:val="single"/>
           </w:rPr>
-          <w:t>Leet code 844</w:t>
-        </w:r>
-      </w:hyperlink>
+          <w:t>Leet</w:t>
+        </w:r>
+        <w:r>
+          <w:rPr>
+            <w:rFonts w:ascii="Segoe UI" w:eastAsia="Times New Roman" w:hAnsi="Segoe UI" w:cs="Segoe UI"/>
+            <w:color w:val="0366D6"/>
+            <w:sz w:val="24"/>
+            <w:szCs w:val="24"/>
+            <w:u w:val="single"/>
+          </w:rPr>
+          <w:t xml:space="preserve"> </w:t>
+        </w:r>
+        <w:r>
+          <w:rPr>
+            <w:rFonts w:ascii="Segoe UI" w:eastAsia="Times New Roman" w:hAnsi="Segoe UI" w:cs="Segoe UI"/>
+            <w:color w:val="0366D6"/>
+            <w:sz w:val="24"/>
+            <w:szCs w:val="24"/>
+            <w:u w:val="single"/>
+          </w:rPr>
+          <w:t>co</w:t>
+        </w:r>
+        <w:r>
+          <w:rPr>
+            <w:rFonts w:ascii="Segoe UI" w:eastAsia="Times New Roman" w:hAnsi="Segoe UI" w:cs="Segoe UI"/>
+            <w:color w:val="0366D6"/>
+            <w:sz w:val="24"/>
+            <w:szCs w:val="24"/>
+            <w:u w:val="single"/>
+          </w:rPr>
+          <w:t>d</w:t>
+        </w:r>
+        <w:r>
+          <w:rPr>
+            <w:rFonts w:ascii="Segoe UI" w:eastAsia="Times New Roman" w:hAnsi="Segoe UI" w:cs="Segoe UI"/>
+            <w:color w:val="0366D6"/>
+            <w:sz w:val="24"/>
+            <w:szCs w:val="24"/>
+            <w:u w:val="single"/>
+          </w:rPr>
+          <w:t>e</w:t>
+        </w:r>
+        <w:r>
+          <w:rPr>
+            <w:rFonts w:ascii="Segoe UI" w:eastAsia="Times New Roman" w:hAnsi="Segoe UI" w:cs="Segoe UI"/>
+            <w:color w:val="0366D6"/>
+            <w:sz w:val="24"/>
+            <w:szCs w:val="24"/>
+            <w:u w:val="single"/>
+          </w:rPr>
+          <w:t xml:space="preserve"> </w:t>
+        </w:r>
+        <w:r>
+          <w:rPr>
+            <w:rFonts w:ascii="Segoe UI" w:eastAsia="Times New Roman" w:hAnsi="Segoe UI" w:cs="Segoe UI"/>
+            <w:color w:val="0366D6"/>
+            <w:sz w:val="24"/>
+            <w:szCs w:val="24"/>
+            <w:u w:val="single"/>
+          </w:rPr>
+          <w:t>844</w:t>
+        </w:r>
+      </w:hyperlink>
+      <w:r>
+        <w:rPr>
+          <w:rFonts w:ascii="Segoe UI" w:eastAsia="Times New Roman" w:hAnsi="Segoe UI" w:cs="Segoe UI"/>
+          <w:color w:val="24292E"/>
+          <w:sz w:val="24"/>
+          <w:szCs w:val="24"/>
+        </w:rPr>
+        <w:t xml:space="preserve"> - </w:t>
+      </w:r>
     </w:p>
     <w:p>
       <w:pPr>

</xml_diff>

<commit_message>
week 2 - problem MiniParser completed
</commit_message>
<xml_diff>
--- a/codelab/Problems.docx
+++ b/codelab/Problems.docx
@@ -832,6 +832,172 @@
         </w:rPr>
         <w:t xml:space="preserve"> -done</w:t>
       </w:r>
+    </w:p>
+    <w:p>
+      <w:pPr>
+        <w:numPr>
+          <w:ilvl w:val="0"/>
+          <w:numId w:val="3"/>
+        </w:numPr>
+        <w:shd w:val="clear" w:color="auto" w:fill="FFFFFF"/>
+        <w:spacing w:before="60" w:after="100" w:afterAutospacing="1" w:line="240" w:lineRule="auto"/>
+        <w:rPr>
+          <w:rFonts w:ascii="Segoe UI" w:eastAsia="Times New Roman" w:hAnsi="Segoe UI" w:cs="Segoe UI"/>
+          <w:color w:val="24292E"/>
+          <w:sz w:val="24"/>
+          <w:szCs w:val="24"/>
+        </w:rPr>
+      </w:pPr>
+      <w:r>
+        <w:rPr>
+          <w:rFonts w:ascii="Segoe UI" w:eastAsia="Times New Roman" w:hAnsi="Segoe UI" w:cs="Segoe UI"/>
+          <w:color w:val="24292E"/>
+          <w:sz w:val="24"/>
+          <w:szCs w:val="24"/>
+        </w:rPr>
+        <w:t>Min Stack: </w:t>
+      </w:r>
+      <w:hyperlink r:id="rId19" w:history="1">
+        <w:r>
+          <w:rPr>
+            <w:rFonts w:ascii="Segoe UI" w:eastAsia="Times New Roman" w:hAnsi="Segoe UI" w:cs="Segoe UI"/>
+            <w:color w:val="0366D6"/>
+            <w:sz w:val="24"/>
+            <w:szCs w:val="24"/>
+            <w:u w:val="single"/>
+          </w:rPr>
+          <w:t>Leet code 155</w:t>
+        </w:r>
+      </w:hyperlink>
+      <w:r>
+        <w:rPr>
+          <w:rFonts w:ascii="Segoe UI" w:eastAsia="Times New Roman" w:hAnsi="Segoe UI" w:cs="Segoe UI"/>
+          <w:color w:val="24292E"/>
+          <w:sz w:val="24"/>
+          <w:szCs w:val="24"/>
+        </w:rPr>
+        <w:t xml:space="preserve"> - done</w:t>
+      </w:r>
+    </w:p>
+    <w:p>
+      <w:pPr>
+        <w:numPr>
+          <w:ilvl w:val="0"/>
+          <w:numId w:val="3"/>
+        </w:numPr>
+        <w:shd w:val="clear" w:color="auto" w:fill="FFFFFF"/>
+        <w:spacing w:before="60" w:after="100" w:afterAutospacing="1" w:line="240" w:lineRule="auto"/>
+        <w:rPr>
+          <w:rFonts w:ascii="Segoe UI" w:eastAsia="Times New Roman" w:hAnsi="Segoe UI" w:cs="Segoe UI"/>
+          <w:color w:val="24292E"/>
+          <w:sz w:val="24"/>
+          <w:szCs w:val="24"/>
+        </w:rPr>
+      </w:pPr>
+      <w:r>
+        <w:rPr>
+          <w:rFonts w:ascii="Segoe UI" w:eastAsia="Times New Roman" w:hAnsi="Segoe UI" w:cs="Segoe UI"/>
+          <w:color w:val="24292E"/>
+          <w:sz w:val="24"/>
+          <w:szCs w:val="24"/>
+        </w:rPr>
+        <w:t>Basic Calculator: </w:t>
+      </w:r>
+      <w:hyperlink r:id="rId20" w:history="1">
+        <w:r>
+          <w:rPr>
+            <w:rFonts w:ascii="Segoe UI" w:eastAsia="Times New Roman" w:hAnsi="Segoe UI" w:cs="Segoe UI"/>
+            <w:color w:val="0366D6"/>
+            <w:sz w:val="24"/>
+            <w:szCs w:val="24"/>
+            <w:u w:val="single"/>
+          </w:rPr>
+          <w:t>Leet code 224</w:t>
+        </w:r>
+      </w:hyperlink>
+    </w:p>
+    <w:p>
+      <w:pPr>
+        <w:numPr>
+          <w:ilvl w:val="0"/>
+          <w:numId w:val="3"/>
+        </w:numPr>
+        <w:shd w:val="clear" w:color="auto" w:fill="FFFFFF"/>
+        <w:spacing w:before="60" w:after="100" w:afterAutospacing="1" w:line="240" w:lineRule="auto"/>
+        <w:rPr>
+          <w:rFonts w:ascii="Segoe UI" w:eastAsia="Times New Roman" w:hAnsi="Segoe UI" w:cs="Segoe UI"/>
+          <w:color w:val="24292E"/>
+          <w:sz w:val="24"/>
+          <w:szCs w:val="24"/>
+        </w:rPr>
+      </w:pPr>
+      <w:r>
+        <w:rPr>
+          <w:rFonts w:ascii="Segoe UI" w:eastAsia="Times New Roman" w:hAnsi="Segoe UI" w:cs="Segoe UI"/>
+          <w:color w:val="24292E"/>
+          <w:sz w:val="24"/>
+          <w:szCs w:val="24"/>
+        </w:rPr>
+        <w:t>Remove Duplicate Letters: </w:t>
+      </w:r>
+      <w:hyperlink r:id="rId21" w:history="1">
+        <w:r>
+          <w:rPr>
+            <w:rFonts w:ascii="Segoe UI" w:eastAsia="Times New Roman" w:hAnsi="Segoe UI" w:cs="Segoe UI"/>
+            <w:color w:val="0366D6"/>
+            <w:sz w:val="24"/>
+            <w:szCs w:val="24"/>
+            <w:u w:val="single"/>
+          </w:rPr>
+          <w:t>Leet code 316</w:t>
+        </w:r>
+      </w:hyperlink>
+    </w:p>
+    <w:p>
+      <w:pPr>
+        <w:numPr>
+          <w:ilvl w:val="0"/>
+          <w:numId w:val="3"/>
+        </w:numPr>
+        <w:shd w:val="clear" w:color="auto" w:fill="FFFFFF"/>
+        <w:spacing w:before="60" w:after="100" w:afterAutospacing="1" w:line="240" w:lineRule="auto"/>
+        <w:rPr>
+          <w:rFonts w:ascii="Segoe UI" w:eastAsia="Times New Roman" w:hAnsi="Segoe UI" w:cs="Segoe UI"/>
+          <w:color w:val="24292E"/>
+          <w:sz w:val="24"/>
+          <w:szCs w:val="24"/>
+        </w:rPr>
+      </w:pPr>
+      <w:r>
+        <w:rPr>
+          <w:rFonts w:ascii="Segoe UI" w:eastAsia="Times New Roman" w:hAnsi="Segoe UI" w:cs="Segoe UI"/>
+          <w:color w:val="24292E"/>
+          <w:sz w:val="24"/>
+          <w:szCs w:val="24"/>
+        </w:rPr>
+        <w:t>Mini Parser: </w:t>
+      </w:r>
+      <w:hyperlink r:id="rId22" w:history="1">
+        <w:r>
+          <w:rPr>
+            <w:rFonts w:ascii="Segoe UI" w:eastAsia="Times New Roman" w:hAnsi="Segoe UI" w:cs="Segoe UI"/>
+            <w:color w:val="0366D6"/>
+            <w:sz w:val="24"/>
+            <w:szCs w:val="24"/>
+            <w:u w:val="single"/>
+          </w:rPr>
+          <w:t>Leet code 385</w:t>
+        </w:r>
+      </w:hyperlink>
+      <w:r>
+        <w:rPr>
+          <w:rFonts w:ascii="Segoe UI" w:eastAsia="Times New Roman" w:hAnsi="Segoe UI" w:cs="Segoe UI"/>
+          <w:color w:val="24292E"/>
+          <w:sz w:val="24"/>
+          <w:szCs w:val="24"/>
+        </w:rPr>
+        <w:t xml:space="preserve"> - done</w:t>
+      </w:r>
       <w:bookmarkStart w:id="0" w:name="_GoBack"/>
       <w:bookmarkEnd w:id="0"/>
     </w:p>
@@ -857,163 +1023,6 @@
           <w:sz w:val="24"/>
           <w:szCs w:val="24"/>
         </w:rPr>
-        <w:t>Min Stack: </w:t>
-      </w:r>
-      <w:hyperlink r:id="rId19" w:history="1">
-        <w:r>
-          <w:rPr>
-            <w:rFonts w:ascii="Segoe UI" w:eastAsia="Times New Roman" w:hAnsi="Segoe UI" w:cs="Segoe UI"/>
-            <w:color w:val="0366D6"/>
-            <w:sz w:val="24"/>
-            <w:szCs w:val="24"/>
-            <w:u w:val="single"/>
-          </w:rPr>
-          <w:t>Leet code 155</w:t>
-        </w:r>
-      </w:hyperlink>
-      <w:r>
-        <w:rPr>
-          <w:rFonts w:ascii="Segoe UI" w:eastAsia="Times New Roman" w:hAnsi="Segoe UI" w:cs="Segoe UI"/>
-          <w:color w:val="24292E"/>
-          <w:sz w:val="24"/>
-          <w:szCs w:val="24"/>
-        </w:rPr>
-        <w:t xml:space="preserve"> - done</w:t>
-      </w:r>
-    </w:p>
-    <w:p>
-      <w:pPr>
-        <w:numPr>
-          <w:ilvl w:val="0"/>
-          <w:numId w:val="3"/>
-        </w:numPr>
-        <w:shd w:val="clear" w:color="auto" w:fill="FFFFFF"/>
-        <w:spacing w:before="60" w:after="100" w:afterAutospacing="1" w:line="240" w:lineRule="auto"/>
-        <w:rPr>
-          <w:rFonts w:ascii="Segoe UI" w:eastAsia="Times New Roman" w:hAnsi="Segoe UI" w:cs="Segoe UI"/>
-          <w:color w:val="24292E"/>
-          <w:sz w:val="24"/>
-          <w:szCs w:val="24"/>
-        </w:rPr>
-      </w:pPr>
-      <w:r>
-        <w:rPr>
-          <w:rFonts w:ascii="Segoe UI" w:eastAsia="Times New Roman" w:hAnsi="Segoe UI" w:cs="Segoe UI"/>
-          <w:color w:val="24292E"/>
-          <w:sz w:val="24"/>
-          <w:szCs w:val="24"/>
-        </w:rPr>
-        <w:t>Basic Calculator: </w:t>
-      </w:r>
-      <w:hyperlink r:id="rId20" w:history="1">
-        <w:r>
-          <w:rPr>
-            <w:rFonts w:ascii="Segoe UI" w:eastAsia="Times New Roman" w:hAnsi="Segoe UI" w:cs="Segoe UI"/>
-            <w:color w:val="0366D6"/>
-            <w:sz w:val="24"/>
-            <w:szCs w:val="24"/>
-            <w:u w:val="single"/>
-          </w:rPr>
-          <w:t>Leet code 224</w:t>
-        </w:r>
-      </w:hyperlink>
-    </w:p>
-    <w:p>
-      <w:pPr>
-        <w:numPr>
-          <w:ilvl w:val="0"/>
-          <w:numId w:val="3"/>
-        </w:numPr>
-        <w:shd w:val="clear" w:color="auto" w:fill="FFFFFF"/>
-        <w:spacing w:before="60" w:after="100" w:afterAutospacing="1" w:line="240" w:lineRule="auto"/>
-        <w:rPr>
-          <w:rFonts w:ascii="Segoe UI" w:eastAsia="Times New Roman" w:hAnsi="Segoe UI" w:cs="Segoe UI"/>
-          <w:color w:val="24292E"/>
-          <w:sz w:val="24"/>
-          <w:szCs w:val="24"/>
-        </w:rPr>
-      </w:pPr>
-      <w:r>
-        <w:rPr>
-          <w:rFonts w:ascii="Segoe UI" w:eastAsia="Times New Roman" w:hAnsi="Segoe UI" w:cs="Segoe UI"/>
-          <w:color w:val="24292E"/>
-          <w:sz w:val="24"/>
-          <w:szCs w:val="24"/>
-        </w:rPr>
-        <w:t>Remove Duplicate Letters: </w:t>
-      </w:r>
-      <w:hyperlink r:id="rId21" w:history="1">
-        <w:r>
-          <w:rPr>
-            <w:rFonts w:ascii="Segoe UI" w:eastAsia="Times New Roman" w:hAnsi="Segoe UI" w:cs="Segoe UI"/>
-            <w:color w:val="0366D6"/>
-            <w:sz w:val="24"/>
-            <w:szCs w:val="24"/>
-            <w:u w:val="single"/>
-          </w:rPr>
-          <w:t>Leet code 316</w:t>
-        </w:r>
-      </w:hyperlink>
-    </w:p>
-    <w:p>
-      <w:pPr>
-        <w:numPr>
-          <w:ilvl w:val="0"/>
-          <w:numId w:val="3"/>
-        </w:numPr>
-        <w:shd w:val="clear" w:color="auto" w:fill="FFFFFF"/>
-        <w:spacing w:before="60" w:after="100" w:afterAutospacing="1" w:line="240" w:lineRule="auto"/>
-        <w:rPr>
-          <w:rFonts w:ascii="Segoe UI" w:eastAsia="Times New Roman" w:hAnsi="Segoe UI" w:cs="Segoe UI"/>
-          <w:color w:val="24292E"/>
-          <w:sz w:val="24"/>
-          <w:szCs w:val="24"/>
-        </w:rPr>
-      </w:pPr>
-      <w:r>
-        <w:rPr>
-          <w:rFonts w:ascii="Segoe UI" w:eastAsia="Times New Roman" w:hAnsi="Segoe UI" w:cs="Segoe UI"/>
-          <w:color w:val="24292E"/>
-          <w:sz w:val="24"/>
-          <w:szCs w:val="24"/>
-        </w:rPr>
-        <w:t>Mini Parser: </w:t>
-      </w:r>
-      <w:hyperlink r:id="rId22" w:history="1">
-        <w:r>
-          <w:rPr>
-            <w:rFonts w:ascii="Segoe UI" w:eastAsia="Times New Roman" w:hAnsi="Segoe UI" w:cs="Segoe UI"/>
-            <w:color w:val="0366D6"/>
-            <w:sz w:val="24"/>
-            <w:szCs w:val="24"/>
-            <w:u w:val="single"/>
-          </w:rPr>
-          <w:t>Leet code 385</w:t>
-        </w:r>
-      </w:hyperlink>
-    </w:p>
-    <w:p>
-      <w:pPr>
-        <w:numPr>
-          <w:ilvl w:val="0"/>
-          <w:numId w:val="3"/>
-        </w:numPr>
-        <w:shd w:val="clear" w:color="auto" w:fill="FFFFFF"/>
-        <w:spacing w:before="60" w:after="100" w:afterAutospacing="1" w:line="240" w:lineRule="auto"/>
-        <w:rPr>
-          <w:rFonts w:ascii="Segoe UI" w:eastAsia="Times New Roman" w:hAnsi="Segoe UI" w:cs="Segoe UI"/>
-          <w:color w:val="24292E"/>
-          <w:sz w:val="24"/>
-          <w:szCs w:val="24"/>
-        </w:rPr>
-      </w:pPr>
-      <w:r>
-        <w:rPr>
-          <w:rFonts w:ascii="Segoe UI" w:eastAsia="Times New Roman" w:hAnsi="Segoe UI" w:cs="Segoe UI"/>
-          <w:color w:val="24292E"/>
-          <w:sz w:val="24"/>
-          <w:szCs w:val="24"/>
-        </w:rPr>
         <w:lastRenderedPageBreak/>
         <w:t>Decode String: </w:t>
       </w:r>
@@ -1432,6 +1441,15 @@
           <w:szCs w:val="24"/>
         </w:rPr>
         <w:t xml:space="preserve"> - </w:t>
+      </w:r>
+      <w:r>
+        <w:rPr>
+          <w:rFonts w:ascii="Segoe UI" w:eastAsia="Times New Roman" w:hAnsi="Segoe UI" w:cs="Segoe UI"/>
+          <w:color w:val="24292E"/>
+          <w:sz w:val="24"/>
+          <w:szCs w:val="24"/>
+        </w:rPr>
+        <w:t>done</w:t>
       </w:r>
     </w:p>
     <w:p>

</xml_diff>

<commit_message>
week 2 - problem remove duplicated completed
</commit_message>
<xml_diff>
--- a/codelab/Problems.docx
+++ b/codelab/Problems.docx
@@ -998,6 +998,164 @@
         </w:rPr>
         <w:t xml:space="preserve"> - done</w:t>
       </w:r>
+    </w:p>
+    <w:p>
+      <w:pPr>
+        <w:numPr>
+          <w:ilvl w:val="0"/>
+          <w:numId w:val="3"/>
+        </w:numPr>
+        <w:shd w:val="clear" w:color="auto" w:fill="FFFFFF"/>
+        <w:spacing w:before="60" w:after="100" w:afterAutospacing="1" w:line="240" w:lineRule="auto"/>
+        <w:rPr>
+          <w:rFonts w:ascii="Segoe UI" w:eastAsia="Times New Roman" w:hAnsi="Segoe UI" w:cs="Segoe UI"/>
+          <w:color w:val="24292E"/>
+          <w:sz w:val="24"/>
+          <w:szCs w:val="24"/>
+        </w:rPr>
+      </w:pPr>
+      <w:r>
+        <w:rPr>
+          <w:rFonts w:ascii="Segoe UI" w:eastAsia="Times New Roman" w:hAnsi="Segoe UI" w:cs="Segoe UI"/>
+          <w:color w:val="24292E"/>
+          <w:sz w:val="24"/>
+          <w:szCs w:val="24"/>
+        </w:rPr>
+        <w:lastRenderedPageBreak/>
+        <w:t>Decode String: </w:t>
+      </w:r>
+      <w:hyperlink r:id="rId23" w:history="1">
+        <w:r>
+          <w:rPr>
+            <w:rFonts w:ascii="Segoe UI" w:eastAsia="Times New Roman" w:hAnsi="Segoe UI" w:cs="Segoe UI"/>
+            <w:color w:val="0366D6"/>
+            <w:sz w:val="24"/>
+            <w:szCs w:val="24"/>
+            <w:u w:val="single"/>
+          </w:rPr>
+          <w:t>Leet code 394</w:t>
+        </w:r>
+      </w:hyperlink>
+    </w:p>
+    <w:p>
+      <w:pPr>
+        <w:numPr>
+          <w:ilvl w:val="0"/>
+          <w:numId w:val="3"/>
+        </w:numPr>
+        <w:shd w:val="clear" w:color="auto" w:fill="FFFFFF"/>
+        <w:spacing w:before="60" w:after="100" w:afterAutospacing="1" w:line="240" w:lineRule="auto"/>
+        <w:rPr>
+          <w:rFonts w:ascii="Segoe UI" w:eastAsia="Times New Roman" w:hAnsi="Segoe UI" w:cs="Segoe UI"/>
+          <w:color w:val="24292E"/>
+          <w:sz w:val="24"/>
+          <w:szCs w:val="24"/>
+        </w:rPr>
+      </w:pPr>
+      <w:r>
+        <w:rPr>
+          <w:rFonts w:ascii="Segoe UI" w:eastAsia="Times New Roman" w:hAnsi="Segoe UI" w:cs="Segoe UI"/>
+          <w:color w:val="24292E"/>
+          <w:sz w:val="24"/>
+          <w:szCs w:val="24"/>
+        </w:rPr>
+        <w:t>Remove K Digits: </w:t>
+      </w:r>
+      <w:hyperlink r:id="rId24" w:history="1">
+        <w:r>
+          <w:rPr>
+            <w:rFonts w:ascii="Segoe UI" w:eastAsia="Times New Roman" w:hAnsi="Segoe UI" w:cs="Segoe UI"/>
+            <w:color w:val="0366D6"/>
+            <w:sz w:val="24"/>
+            <w:szCs w:val="24"/>
+            <w:u w:val="single"/>
+          </w:rPr>
+          <w:t>Leet code 402</w:t>
+        </w:r>
+      </w:hyperlink>
+    </w:p>
+    <w:p>
+      <w:pPr>
+        <w:numPr>
+          <w:ilvl w:val="0"/>
+          <w:numId w:val="3"/>
+        </w:numPr>
+        <w:shd w:val="clear" w:color="auto" w:fill="FFFFFF"/>
+        <w:spacing w:before="60" w:after="100" w:afterAutospacing="1" w:line="240" w:lineRule="auto"/>
+        <w:rPr>
+          <w:rFonts w:ascii="Segoe UI" w:eastAsia="Times New Roman" w:hAnsi="Segoe UI" w:cs="Segoe UI"/>
+          <w:color w:val="24292E"/>
+          <w:sz w:val="24"/>
+          <w:szCs w:val="24"/>
+        </w:rPr>
+      </w:pPr>
+      <w:r>
+        <w:rPr>
+          <w:rFonts w:ascii="Segoe UI" w:eastAsia="Times New Roman" w:hAnsi="Segoe UI" w:cs="Segoe UI"/>
+          <w:color w:val="24292E"/>
+          <w:sz w:val="24"/>
+          <w:szCs w:val="24"/>
+        </w:rPr>
+        <w:t>132 Pattern: </w:t>
+      </w:r>
+      <w:hyperlink r:id="rId25" w:history="1">
+        <w:r>
+          <w:rPr>
+            <w:rFonts w:ascii="Segoe UI" w:eastAsia="Times New Roman" w:hAnsi="Segoe UI" w:cs="Segoe UI"/>
+            <w:color w:val="0366D6"/>
+            <w:sz w:val="24"/>
+            <w:szCs w:val="24"/>
+            <w:u w:val="single"/>
+          </w:rPr>
+          <w:t>Leet code 456</w:t>
+        </w:r>
+      </w:hyperlink>
+    </w:p>
+    <w:p>
+      <w:pPr>
+        <w:numPr>
+          <w:ilvl w:val="0"/>
+          <w:numId w:val="3"/>
+        </w:numPr>
+        <w:shd w:val="clear" w:color="auto" w:fill="FFFFFF"/>
+        <w:spacing w:before="60" w:after="100" w:afterAutospacing="1" w:line="240" w:lineRule="auto"/>
+        <w:rPr>
+          <w:rFonts w:ascii="Segoe UI" w:eastAsia="Times New Roman" w:hAnsi="Segoe UI" w:cs="Segoe UI"/>
+          <w:color w:val="24292E"/>
+          <w:sz w:val="24"/>
+          <w:szCs w:val="24"/>
+        </w:rPr>
+      </w:pPr>
+      <w:r>
+        <w:rPr>
+          <w:rFonts w:ascii="Segoe UI" w:eastAsia="Times New Roman" w:hAnsi="Segoe UI" w:cs="Segoe UI"/>
+          <w:color w:val="24292E"/>
+          <w:sz w:val="24"/>
+          <w:szCs w:val="24"/>
+        </w:rPr>
+        <w:t>Next Greater Element I: </w:t>
+      </w:r>
+      <w:hyperlink r:id="rId26" w:history="1">
+        <w:r>
+          <w:rPr>
+            <w:rFonts w:ascii="Segoe UI" w:eastAsia="Times New Roman" w:hAnsi="Segoe UI" w:cs="Segoe UI"/>
+            <w:color w:val="0366D6"/>
+            <w:sz w:val="24"/>
+            <w:szCs w:val="24"/>
+            <w:u w:val="single"/>
+          </w:rPr>
+          <w:t>Leet code 496</w:t>
+        </w:r>
+      </w:hyperlink>
+      <w:r>
+        <w:rPr>
+          <w:rFonts w:ascii="Segoe UI" w:eastAsia="Times New Roman" w:hAnsi="Segoe UI" w:cs="Segoe UI"/>
+          <w:color w:val="24292E"/>
+          <w:sz w:val="24"/>
+          <w:szCs w:val="24"/>
+        </w:rPr>
+        <w:t xml:space="preserve"> - done</w:t>
+      </w:r>
       <w:bookmarkStart w:id="0" w:name="_GoBack"/>
       <w:bookmarkEnd w:id="0"/>
     </w:p>
@@ -1023,155 +1181,6 @@
           <w:sz w:val="24"/>
           <w:szCs w:val="24"/>
         </w:rPr>
-        <w:lastRenderedPageBreak/>
-        <w:t>Decode String: </w:t>
-      </w:r>
-      <w:hyperlink r:id="rId23" w:history="1">
-        <w:r>
-          <w:rPr>
-            <w:rFonts w:ascii="Segoe UI" w:eastAsia="Times New Roman" w:hAnsi="Segoe UI" w:cs="Segoe UI"/>
-            <w:color w:val="0366D6"/>
-            <w:sz w:val="24"/>
-            <w:szCs w:val="24"/>
-            <w:u w:val="single"/>
-          </w:rPr>
-          <w:t>Leet code 394</w:t>
-        </w:r>
-      </w:hyperlink>
-    </w:p>
-    <w:p>
-      <w:pPr>
-        <w:numPr>
-          <w:ilvl w:val="0"/>
-          <w:numId w:val="3"/>
-        </w:numPr>
-        <w:shd w:val="clear" w:color="auto" w:fill="FFFFFF"/>
-        <w:spacing w:before="60" w:after="100" w:afterAutospacing="1" w:line="240" w:lineRule="auto"/>
-        <w:rPr>
-          <w:rFonts w:ascii="Segoe UI" w:eastAsia="Times New Roman" w:hAnsi="Segoe UI" w:cs="Segoe UI"/>
-          <w:color w:val="24292E"/>
-          <w:sz w:val="24"/>
-          <w:szCs w:val="24"/>
-        </w:rPr>
-      </w:pPr>
-      <w:r>
-        <w:rPr>
-          <w:rFonts w:ascii="Segoe UI" w:eastAsia="Times New Roman" w:hAnsi="Segoe UI" w:cs="Segoe UI"/>
-          <w:color w:val="24292E"/>
-          <w:sz w:val="24"/>
-          <w:szCs w:val="24"/>
-        </w:rPr>
-        <w:t>Remove K Digits: </w:t>
-      </w:r>
-      <w:hyperlink r:id="rId24" w:history="1">
-        <w:r>
-          <w:rPr>
-            <w:rFonts w:ascii="Segoe UI" w:eastAsia="Times New Roman" w:hAnsi="Segoe UI" w:cs="Segoe UI"/>
-            <w:color w:val="0366D6"/>
-            <w:sz w:val="24"/>
-            <w:szCs w:val="24"/>
-            <w:u w:val="single"/>
-          </w:rPr>
-          <w:t>Leet code 402</w:t>
-        </w:r>
-      </w:hyperlink>
-    </w:p>
-    <w:p>
-      <w:pPr>
-        <w:numPr>
-          <w:ilvl w:val="0"/>
-          <w:numId w:val="3"/>
-        </w:numPr>
-        <w:shd w:val="clear" w:color="auto" w:fill="FFFFFF"/>
-        <w:spacing w:before="60" w:after="100" w:afterAutospacing="1" w:line="240" w:lineRule="auto"/>
-        <w:rPr>
-          <w:rFonts w:ascii="Segoe UI" w:eastAsia="Times New Roman" w:hAnsi="Segoe UI" w:cs="Segoe UI"/>
-          <w:color w:val="24292E"/>
-          <w:sz w:val="24"/>
-          <w:szCs w:val="24"/>
-        </w:rPr>
-      </w:pPr>
-      <w:r>
-        <w:rPr>
-          <w:rFonts w:ascii="Segoe UI" w:eastAsia="Times New Roman" w:hAnsi="Segoe UI" w:cs="Segoe UI"/>
-          <w:color w:val="24292E"/>
-          <w:sz w:val="24"/>
-          <w:szCs w:val="24"/>
-        </w:rPr>
-        <w:t>132 Pattern: </w:t>
-      </w:r>
-      <w:hyperlink r:id="rId25" w:history="1">
-        <w:r>
-          <w:rPr>
-            <w:rFonts w:ascii="Segoe UI" w:eastAsia="Times New Roman" w:hAnsi="Segoe UI" w:cs="Segoe UI"/>
-            <w:color w:val="0366D6"/>
-            <w:sz w:val="24"/>
-            <w:szCs w:val="24"/>
-            <w:u w:val="single"/>
-          </w:rPr>
-          <w:t>Leet code 456</w:t>
-        </w:r>
-      </w:hyperlink>
-    </w:p>
-    <w:p>
-      <w:pPr>
-        <w:numPr>
-          <w:ilvl w:val="0"/>
-          <w:numId w:val="3"/>
-        </w:numPr>
-        <w:shd w:val="clear" w:color="auto" w:fill="FFFFFF"/>
-        <w:spacing w:before="60" w:after="100" w:afterAutospacing="1" w:line="240" w:lineRule="auto"/>
-        <w:rPr>
-          <w:rFonts w:ascii="Segoe UI" w:eastAsia="Times New Roman" w:hAnsi="Segoe UI" w:cs="Segoe UI"/>
-          <w:color w:val="24292E"/>
-          <w:sz w:val="24"/>
-          <w:szCs w:val="24"/>
-        </w:rPr>
-      </w:pPr>
-      <w:r>
-        <w:rPr>
-          <w:rFonts w:ascii="Segoe UI" w:eastAsia="Times New Roman" w:hAnsi="Segoe UI" w:cs="Segoe UI"/>
-          <w:color w:val="24292E"/>
-          <w:sz w:val="24"/>
-          <w:szCs w:val="24"/>
-        </w:rPr>
-        <w:t>Next Greater Element I: </w:t>
-      </w:r>
-      <w:hyperlink r:id="rId26" w:history="1">
-        <w:r>
-          <w:rPr>
-            <w:rFonts w:ascii="Segoe UI" w:eastAsia="Times New Roman" w:hAnsi="Segoe UI" w:cs="Segoe UI"/>
-            <w:color w:val="0366D6"/>
-            <w:sz w:val="24"/>
-            <w:szCs w:val="24"/>
-            <w:u w:val="single"/>
-          </w:rPr>
-          <w:t>Leet code 496</w:t>
-        </w:r>
-      </w:hyperlink>
-    </w:p>
-    <w:p>
-      <w:pPr>
-        <w:numPr>
-          <w:ilvl w:val="0"/>
-          <w:numId w:val="3"/>
-        </w:numPr>
-        <w:shd w:val="clear" w:color="auto" w:fill="FFFFFF"/>
-        <w:spacing w:before="60" w:after="100" w:afterAutospacing="1" w:line="240" w:lineRule="auto"/>
-        <w:rPr>
-          <w:rFonts w:ascii="Segoe UI" w:eastAsia="Times New Roman" w:hAnsi="Segoe UI" w:cs="Segoe UI"/>
-          <w:color w:val="24292E"/>
-          <w:sz w:val="24"/>
-          <w:szCs w:val="24"/>
-        </w:rPr>
-      </w:pPr>
-      <w:r>
-        <w:rPr>
-          <w:rFonts w:ascii="Segoe UI" w:eastAsia="Times New Roman" w:hAnsi="Segoe UI" w:cs="Segoe UI"/>
-          <w:color w:val="24292E"/>
-          <w:sz w:val="24"/>
-          <w:szCs w:val="24"/>
-        </w:rPr>
         <w:t>Next Greater Element II: </w:t>
       </w:r>
       <w:hyperlink r:id="rId27" w:history="1">
@@ -1260,6 +1269,15 @@
           <w:t>Leet code 735</w:t>
         </w:r>
       </w:hyperlink>
+      <w:r>
+        <w:rPr>
+          <w:rFonts w:ascii="Segoe UI" w:eastAsia="Times New Roman" w:hAnsi="Segoe UI" w:cs="Segoe UI"/>
+          <w:color w:val="24292E"/>
+          <w:sz w:val="24"/>
+          <w:szCs w:val="24"/>
+        </w:rPr>
+        <w:t xml:space="preserve"> - done</w:t>
+      </w:r>
     </w:p>
     <w:p>
       <w:pPr>

</xml_diff>

<commit_message>
week 2 - problem Next Greater Element II completed
</commit_message>
<xml_diff>
--- a/codelab/Problems.docx
+++ b/codelab/Problems.docx
@@ -952,6 +952,17 @@
           <w:t>Leet code 316</w:t>
         </w:r>
       </w:hyperlink>
+      <w:r>
+        <w:rPr>
+          <w:rFonts w:ascii="Segoe UI" w:eastAsia="Times New Roman" w:hAnsi="Segoe UI" w:cs="Segoe UI"/>
+          <w:color w:val="24292E"/>
+          <w:sz w:val="24"/>
+          <w:szCs w:val="24"/>
+        </w:rPr>
+        <w:t xml:space="preserve"> - done</w:t>
+      </w:r>
+      <w:bookmarkStart w:id="0" w:name="_GoBack"/>
+      <w:bookmarkEnd w:id="0"/>
     </w:p>
     <w:p>
       <w:pPr>
@@ -1156,8 +1167,6 @@
         </w:rPr>
         <w:t xml:space="preserve"> - done</w:t>
       </w:r>
-      <w:bookmarkStart w:id="0" w:name="_GoBack"/>
-      <w:bookmarkEnd w:id="0"/>
     </w:p>
     <w:p>
       <w:pPr>

</xml_diff>

<commit_message>
week 2 - problem max freq stack completed
</commit_message>
<xml_diff>
--- a/codelab/Problems.docx
+++ b/codelab/Problems.docx
@@ -961,249 +961,258 @@
         </w:rPr>
         <w:t xml:space="preserve"> - done</w:t>
       </w:r>
+    </w:p>
+    <w:p>
+      <w:pPr>
+        <w:numPr>
+          <w:ilvl w:val="0"/>
+          <w:numId w:val="3"/>
+        </w:numPr>
+        <w:shd w:val="clear" w:color="auto" w:fill="FFFFFF"/>
+        <w:spacing w:before="60" w:after="100" w:afterAutospacing="1" w:line="240" w:lineRule="auto"/>
+        <w:rPr>
+          <w:rFonts w:ascii="Segoe UI" w:eastAsia="Times New Roman" w:hAnsi="Segoe UI" w:cs="Segoe UI"/>
+          <w:color w:val="24292E"/>
+          <w:sz w:val="24"/>
+          <w:szCs w:val="24"/>
+        </w:rPr>
+      </w:pPr>
+      <w:r>
+        <w:rPr>
+          <w:rFonts w:ascii="Segoe UI" w:eastAsia="Times New Roman" w:hAnsi="Segoe UI" w:cs="Segoe UI"/>
+          <w:color w:val="24292E"/>
+          <w:sz w:val="24"/>
+          <w:szCs w:val="24"/>
+        </w:rPr>
+        <w:t>Mini Parser: </w:t>
+      </w:r>
+      <w:hyperlink r:id="rId22" w:history="1">
+        <w:r>
+          <w:rPr>
+            <w:rFonts w:ascii="Segoe UI" w:eastAsia="Times New Roman" w:hAnsi="Segoe UI" w:cs="Segoe UI"/>
+            <w:color w:val="0366D6"/>
+            <w:sz w:val="24"/>
+            <w:szCs w:val="24"/>
+            <w:u w:val="single"/>
+          </w:rPr>
+          <w:t>Leet code 385</w:t>
+        </w:r>
+      </w:hyperlink>
+      <w:r>
+        <w:rPr>
+          <w:rFonts w:ascii="Segoe UI" w:eastAsia="Times New Roman" w:hAnsi="Segoe UI" w:cs="Segoe UI"/>
+          <w:color w:val="24292E"/>
+          <w:sz w:val="24"/>
+          <w:szCs w:val="24"/>
+        </w:rPr>
+        <w:t xml:space="preserve"> - done</w:t>
+      </w:r>
+    </w:p>
+    <w:p>
+      <w:pPr>
+        <w:numPr>
+          <w:ilvl w:val="0"/>
+          <w:numId w:val="3"/>
+        </w:numPr>
+        <w:shd w:val="clear" w:color="auto" w:fill="FFFFFF"/>
+        <w:spacing w:before="60" w:after="100" w:afterAutospacing="1" w:line="240" w:lineRule="auto"/>
+        <w:rPr>
+          <w:rFonts w:ascii="Segoe UI" w:eastAsia="Times New Roman" w:hAnsi="Segoe UI" w:cs="Segoe UI"/>
+          <w:color w:val="24292E"/>
+          <w:sz w:val="24"/>
+          <w:szCs w:val="24"/>
+        </w:rPr>
+      </w:pPr>
+      <w:r>
+        <w:rPr>
+          <w:rFonts w:ascii="Segoe UI" w:eastAsia="Times New Roman" w:hAnsi="Segoe UI" w:cs="Segoe UI"/>
+          <w:color w:val="24292E"/>
+          <w:sz w:val="24"/>
+          <w:szCs w:val="24"/>
+        </w:rPr>
+        <w:lastRenderedPageBreak/>
+        <w:t>Decode String: </w:t>
+      </w:r>
+      <w:hyperlink r:id="rId23" w:history="1">
+        <w:r>
+          <w:rPr>
+            <w:rFonts w:ascii="Segoe UI" w:eastAsia="Times New Roman" w:hAnsi="Segoe UI" w:cs="Segoe UI"/>
+            <w:color w:val="0366D6"/>
+            <w:sz w:val="24"/>
+            <w:szCs w:val="24"/>
+            <w:u w:val="single"/>
+          </w:rPr>
+          <w:t>Leet code 394</w:t>
+        </w:r>
+      </w:hyperlink>
+    </w:p>
+    <w:p>
+      <w:pPr>
+        <w:numPr>
+          <w:ilvl w:val="0"/>
+          <w:numId w:val="3"/>
+        </w:numPr>
+        <w:shd w:val="clear" w:color="auto" w:fill="FFFFFF"/>
+        <w:spacing w:before="60" w:after="100" w:afterAutospacing="1" w:line="240" w:lineRule="auto"/>
+        <w:rPr>
+          <w:rFonts w:ascii="Segoe UI" w:eastAsia="Times New Roman" w:hAnsi="Segoe UI" w:cs="Segoe UI"/>
+          <w:color w:val="24292E"/>
+          <w:sz w:val="24"/>
+          <w:szCs w:val="24"/>
+        </w:rPr>
+      </w:pPr>
+      <w:r>
+        <w:rPr>
+          <w:rFonts w:ascii="Segoe UI" w:eastAsia="Times New Roman" w:hAnsi="Segoe UI" w:cs="Segoe UI"/>
+          <w:color w:val="24292E"/>
+          <w:sz w:val="24"/>
+          <w:szCs w:val="24"/>
+        </w:rPr>
+        <w:t>Remove K Digits: </w:t>
+      </w:r>
+      <w:hyperlink r:id="rId24" w:history="1">
+        <w:r>
+          <w:rPr>
+            <w:rFonts w:ascii="Segoe UI" w:eastAsia="Times New Roman" w:hAnsi="Segoe UI" w:cs="Segoe UI"/>
+            <w:color w:val="0366D6"/>
+            <w:sz w:val="24"/>
+            <w:szCs w:val="24"/>
+            <w:u w:val="single"/>
+          </w:rPr>
+          <w:t>Leet code 402</w:t>
+        </w:r>
+      </w:hyperlink>
+    </w:p>
+    <w:p>
+      <w:pPr>
+        <w:numPr>
+          <w:ilvl w:val="0"/>
+          <w:numId w:val="3"/>
+        </w:numPr>
+        <w:shd w:val="clear" w:color="auto" w:fill="FFFFFF"/>
+        <w:spacing w:before="60" w:after="100" w:afterAutospacing="1" w:line="240" w:lineRule="auto"/>
+        <w:rPr>
+          <w:rFonts w:ascii="Segoe UI" w:eastAsia="Times New Roman" w:hAnsi="Segoe UI" w:cs="Segoe UI"/>
+          <w:color w:val="24292E"/>
+          <w:sz w:val="24"/>
+          <w:szCs w:val="24"/>
+        </w:rPr>
+      </w:pPr>
+      <w:r>
+        <w:rPr>
+          <w:rFonts w:ascii="Segoe UI" w:eastAsia="Times New Roman" w:hAnsi="Segoe UI" w:cs="Segoe UI"/>
+          <w:color w:val="24292E"/>
+          <w:sz w:val="24"/>
+          <w:szCs w:val="24"/>
+        </w:rPr>
+        <w:t>132 Pattern: </w:t>
+      </w:r>
+      <w:hyperlink r:id="rId25" w:history="1">
+        <w:r>
+          <w:rPr>
+            <w:rFonts w:ascii="Segoe UI" w:eastAsia="Times New Roman" w:hAnsi="Segoe UI" w:cs="Segoe UI"/>
+            <w:color w:val="0366D6"/>
+            <w:sz w:val="24"/>
+            <w:szCs w:val="24"/>
+            <w:u w:val="single"/>
+          </w:rPr>
+          <w:t>Leet code 456</w:t>
+        </w:r>
+      </w:hyperlink>
+    </w:p>
+    <w:p>
+      <w:pPr>
+        <w:numPr>
+          <w:ilvl w:val="0"/>
+          <w:numId w:val="3"/>
+        </w:numPr>
+        <w:shd w:val="clear" w:color="auto" w:fill="FFFFFF"/>
+        <w:spacing w:before="60" w:after="100" w:afterAutospacing="1" w:line="240" w:lineRule="auto"/>
+        <w:rPr>
+          <w:rFonts w:ascii="Segoe UI" w:eastAsia="Times New Roman" w:hAnsi="Segoe UI" w:cs="Segoe UI"/>
+          <w:color w:val="24292E"/>
+          <w:sz w:val="24"/>
+          <w:szCs w:val="24"/>
+        </w:rPr>
+      </w:pPr>
+      <w:r>
+        <w:rPr>
+          <w:rFonts w:ascii="Segoe UI" w:eastAsia="Times New Roman" w:hAnsi="Segoe UI" w:cs="Segoe UI"/>
+          <w:color w:val="24292E"/>
+          <w:sz w:val="24"/>
+          <w:szCs w:val="24"/>
+        </w:rPr>
+        <w:t>Next Greater Element I: </w:t>
+      </w:r>
+      <w:hyperlink r:id="rId26" w:history="1">
+        <w:r>
+          <w:rPr>
+            <w:rFonts w:ascii="Segoe UI" w:eastAsia="Times New Roman" w:hAnsi="Segoe UI" w:cs="Segoe UI"/>
+            <w:color w:val="0366D6"/>
+            <w:sz w:val="24"/>
+            <w:szCs w:val="24"/>
+            <w:u w:val="single"/>
+          </w:rPr>
+          <w:t>Leet code 496</w:t>
+        </w:r>
+      </w:hyperlink>
+      <w:r>
+        <w:rPr>
+          <w:rFonts w:ascii="Segoe UI" w:eastAsia="Times New Roman" w:hAnsi="Segoe UI" w:cs="Segoe UI"/>
+          <w:color w:val="24292E"/>
+          <w:sz w:val="24"/>
+          <w:szCs w:val="24"/>
+        </w:rPr>
+        <w:t xml:space="preserve"> - done</w:t>
+      </w:r>
+    </w:p>
+    <w:p>
+      <w:pPr>
+        <w:numPr>
+          <w:ilvl w:val="0"/>
+          <w:numId w:val="3"/>
+        </w:numPr>
+        <w:shd w:val="clear" w:color="auto" w:fill="FFFFFF"/>
+        <w:spacing w:before="60" w:after="100" w:afterAutospacing="1" w:line="240" w:lineRule="auto"/>
+        <w:rPr>
+          <w:rFonts w:ascii="Segoe UI" w:eastAsia="Times New Roman" w:hAnsi="Segoe UI" w:cs="Segoe UI"/>
+          <w:color w:val="24292E"/>
+          <w:sz w:val="24"/>
+          <w:szCs w:val="24"/>
+        </w:rPr>
+      </w:pPr>
+      <w:r>
+        <w:rPr>
+          <w:rFonts w:ascii="Segoe UI" w:eastAsia="Times New Roman" w:hAnsi="Segoe UI" w:cs="Segoe UI"/>
+          <w:color w:val="24292E"/>
+          <w:sz w:val="24"/>
+          <w:szCs w:val="24"/>
+        </w:rPr>
+        <w:t>Next Greater Element II: </w:t>
+      </w:r>
+      <w:hyperlink r:id="rId27" w:history="1">
+        <w:r>
+          <w:rPr>
+            <w:rFonts w:ascii="Segoe UI" w:eastAsia="Times New Roman" w:hAnsi="Segoe UI" w:cs="Segoe UI"/>
+            <w:color w:val="0366D6"/>
+            <w:sz w:val="24"/>
+            <w:szCs w:val="24"/>
+            <w:u w:val="single"/>
+          </w:rPr>
+          <w:t>Leet code 503</w:t>
+        </w:r>
+      </w:hyperlink>
+      <w:r>
+        <w:rPr>
+          <w:rFonts w:ascii="Segoe UI" w:eastAsia="Times New Roman" w:hAnsi="Segoe UI" w:cs="Segoe UI"/>
+          <w:color w:val="24292E"/>
+          <w:sz w:val="24"/>
+          <w:szCs w:val="24"/>
+        </w:rPr>
+        <w:t xml:space="preserve"> - done</w:t>
+      </w:r>
       <w:bookmarkStart w:id="0" w:name="_GoBack"/>
       <w:bookmarkEnd w:id="0"/>
-    </w:p>
-    <w:p>
-      <w:pPr>
-        <w:numPr>
-          <w:ilvl w:val="0"/>
-          <w:numId w:val="3"/>
-        </w:numPr>
-        <w:shd w:val="clear" w:color="auto" w:fill="FFFFFF"/>
-        <w:spacing w:before="60" w:after="100" w:afterAutospacing="1" w:line="240" w:lineRule="auto"/>
-        <w:rPr>
-          <w:rFonts w:ascii="Segoe UI" w:eastAsia="Times New Roman" w:hAnsi="Segoe UI" w:cs="Segoe UI"/>
-          <w:color w:val="24292E"/>
-          <w:sz w:val="24"/>
-          <w:szCs w:val="24"/>
-        </w:rPr>
-      </w:pPr>
-      <w:r>
-        <w:rPr>
-          <w:rFonts w:ascii="Segoe UI" w:eastAsia="Times New Roman" w:hAnsi="Segoe UI" w:cs="Segoe UI"/>
-          <w:color w:val="24292E"/>
-          <w:sz w:val="24"/>
-          <w:szCs w:val="24"/>
-        </w:rPr>
-        <w:t>Mini Parser: </w:t>
-      </w:r>
-      <w:hyperlink r:id="rId22" w:history="1">
-        <w:r>
-          <w:rPr>
-            <w:rFonts w:ascii="Segoe UI" w:eastAsia="Times New Roman" w:hAnsi="Segoe UI" w:cs="Segoe UI"/>
-            <w:color w:val="0366D6"/>
-            <w:sz w:val="24"/>
-            <w:szCs w:val="24"/>
-            <w:u w:val="single"/>
-          </w:rPr>
-          <w:t>Leet code 385</w:t>
-        </w:r>
-      </w:hyperlink>
-      <w:r>
-        <w:rPr>
-          <w:rFonts w:ascii="Segoe UI" w:eastAsia="Times New Roman" w:hAnsi="Segoe UI" w:cs="Segoe UI"/>
-          <w:color w:val="24292E"/>
-          <w:sz w:val="24"/>
-          <w:szCs w:val="24"/>
-        </w:rPr>
-        <w:t xml:space="preserve"> - done</w:t>
-      </w:r>
-    </w:p>
-    <w:p>
-      <w:pPr>
-        <w:numPr>
-          <w:ilvl w:val="0"/>
-          <w:numId w:val="3"/>
-        </w:numPr>
-        <w:shd w:val="clear" w:color="auto" w:fill="FFFFFF"/>
-        <w:spacing w:before="60" w:after="100" w:afterAutospacing="1" w:line="240" w:lineRule="auto"/>
-        <w:rPr>
-          <w:rFonts w:ascii="Segoe UI" w:eastAsia="Times New Roman" w:hAnsi="Segoe UI" w:cs="Segoe UI"/>
-          <w:color w:val="24292E"/>
-          <w:sz w:val="24"/>
-          <w:szCs w:val="24"/>
-        </w:rPr>
-      </w:pPr>
-      <w:r>
-        <w:rPr>
-          <w:rFonts w:ascii="Segoe UI" w:eastAsia="Times New Roman" w:hAnsi="Segoe UI" w:cs="Segoe UI"/>
-          <w:color w:val="24292E"/>
-          <w:sz w:val="24"/>
-          <w:szCs w:val="24"/>
-        </w:rPr>
-        <w:lastRenderedPageBreak/>
-        <w:t>Decode String: </w:t>
-      </w:r>
-      <w:hyperlink r:id="rId23" w:history="1">
-        <w:r>
-          <w:rPr>
-            <w:rFonts w:ascii="Segoe UI" w:eastAsia="Times New Roman" w:hAnsi="Segoe UI" w:cs="Segoe UI"/>
-            <w:color w:val="0366D6"/>
-            <w:sz w:val="24"/>
-            <w:szCs w:val="24"/>
-            <w:u w:val="single"/>
-          </w:rPr>
-          <w:t>Leet code 394</w:t>
-        </w:r>
-      </w:hyperlink>
-    </w:p>
-    <w:p>
-      <w:pPr>
-        <w:numPr>
-          <w:ilvl w:val="0"/>
-          <w:numId w:val="3"/>
-        </w:numPr>
-        <w:shd w:val="clear" w:color="auto" w:fill="FFFFFF"/>
-        <w:spacing w:before="60" w:after="100" w:afterAutospacing="1" w:line="240" w:lineRule="auto"/>
-        <w:rPr>
-          <w:rFonts w:ascii="Segoe UI" w:eastAsia="Times New Roman" w:hAnsi="Segoe UI" w:cs="Segoe UI"/>
-          <w:color w:val="24292E"/>
-          <w:sz w:val="24"/>
-          <w:szCs w:val="24"/>
-        </w:rPr>
-      </w:pPr>
-      <w:r>
-        <w:rPr>
-          <w:rFonts w:ascii="Segoe UI" w:eastAsia="Times New Roman" w:hAnsi="Segoe UI" w:cs="Segoe UI"/>
-          <w:color w:val="24292E"/>
-          <w:sz w:val="24"/>
-          <w:szCs w:val="24"/>
-        </w:rPr>
-        <w:t>Remove K Digits: </w:t>
-      </w:r>
-      <w:hyperlink r:id="rId24" w:history="1">
-        <w:r>
-          <w:rPr>
-            <w:rFonts w:ascii="Segoe UI" w:eastAsia="Times New Roman" w:hAnsi="Segoe UI" w:cs="Segoe UI"/>
-            <w:color w:val="0366D6"/>
-            <w:sz w:val="24"/>
-            <w:szCs w:val="24"/>
-            <w:u w:val="single"/>
-          </w:rPr>
-          <w:t>Leet code 402</w:t>
-        </w:r>
-      </w:hyperlink>
-    </w:p>
-    <w:p>
-      <w:pPr>
-        <w:numPr>
-          <w:ilvl w:val="0"/>
-          <w:numId w:val="3"/>
-        </w:numPr>
-        <w:shd w:val="clear" w:color="auto" w:fill="FFFFFF"/>
-        <w:spacing w:before="60" w:after="100" w:afterAutospacing="1" w:line="240" w:lineRule="auto"/>
-        <w:rPr>
-          <w:rFonts w:ascii="Segoe UI" w:eastAsia="Times New Roman" w:hAnsi="Segoe UI" w:cs="Segoe UI"/>
-          <w:color w:val="24292E"/>
-          <w:sz w:val="24"/>
-          <w:szCs w:val="24"/>
-        </w:rPr>
-      </w:pPr>
-      <w:r>
-        <w:rPr>
-          <w:rFonts w:ascii="Segoe UI" w:eastAsia="Times New Roman" w:hAnsi="Segoe UI" w:cs="Segoe UI"/>
-          <w:color w:val="24292E"/>
-          <w:sz w:val="24"/>
-          <w:szCs w:val="24"/>
-        </w:rPr>
-        <w:t>132 Pattern: </w:t>
-      </w:r>
-      <w:hyperlink r:id="rId25" w:history="1">
-        <w:r>
-          <w:rPr>
-            <w:rFonts w:ascii="Segoe UI" w:eastAsia="Times New Roman" w:hAnsi="Segoe UI" w:cs="Segoe UI"/>
-            <w:color w:val="0366D6"/>
-            <w:sz w:val="24"/>
-            <w:szCs w:val="24"/>
-            <w:u w:val="single"/>
-          </w:rPr>
-          <w:t>Leet code 456</w:t>
-        </w:r>
-      </w:hyperlink>
-    </w:p>
-    <w:p>
-      <w:pPr>
-        <w:numPr>
-          <w:ilvl w:val="0"/>
-          <w:numId w:val="3"/>
-        </w:numPr>
-        <w:shd w:val="clear" w:color="auto" w:fill="FFFFFF"/>
-        <w:spacing w:before="60" w:after="100" w:afterAutospacing="1" w:line="240" w:lineRule="auto"/>
-        <w:rPr>
-          <w:rFonts w:ascii="Segoe UI" w:eastAsia="Times New Roman" w:hAnsi="Segoe UI" w:cs="Segoe UI"/>
-          <w:color w:val="24292E"/>
-          <w:sz w:val="24"/>
-          <w:szCs w:val="24"/>
-        </w:rPr>
-      </w:pPr>
-      <w:r>
-        <w:rPr>
-          <w:rFonts w:ascii="Segoe UI" w:eastAsia="Times New Roman" w:hAnsi="Segoe UI" w:cs="Segoe UI"/>
-          <w:color w:val="24292E"/>
-          <w:sz w:val="24"/>
-          <w:szCs w:val="24"/>
-        </w:rPr>
-        <w:t>Next Greater Element I: </w:t>
-      </w:r>
-      <w:hyperlink r:id="rId26" w:history="1">
-        <w:r>
-          <w:rPr>
-            <w:rFonts w:ascii="Segoe UI" w:eastAsia="Times New Roman" w:hAnsi="Segoe UI" w:cs="Segoe UI"/>
-            <w:color w:val="0366D6"/>
-            <w:sz w:val="24"/>
-            <w:szCs w:val="24"/>
-            <w:u w:val="single"/>
-          </w:rPr>
-          <w:t>Leet code 496</w:t>
-        </w:r>
-      </w:hyperlink>
-      <w:r>
-        <w:rPr>
-          <w:rFonts w:ascii="Segoe UI" w:eastAsia="Times New Roman" w:hAnsi="Segoe UI" w:cs="Segoe UI"/>
-          <w:color w:val="24292E"/>
-          <w:sz w:val="24"/>
-          <w:szCs w:val="24"/>
-        </w:rPr>
-        <w:t xml:space="preserve"> - done</w:t>
-      </w:r>
-    </w:p>
-    <w:p>
-      <w:pPr>
-        <w:numPr>
-          <w:ilvl w:val="0"/>
-          <w:numId w:val="3"/>
-        </w:numPr>
-        <w:shd w:val="clear" w:color="auto" w:fill="FFFFFF"/>
-        <w:spacing w:before="60" w:after="100" w:afterAutospacing="1" w:line="240" w:lineRule="auto"/>
-        <w:rPr>
-          <w:rFonts w:ascii="Segoe UI" w:eastAsia="Times New Roman" w:hAnsi="Segoe UI" w:cs="Segoe UI"/>
-          <w:color w:val="24292E"/>
-          <w:sz w:val="24"/>
-          <w:szCs w:val="24"/>
-        </w:rPr>
-      </w:pPr>
-      <w:r>
-        <w:rPr>
-          <w:rFonts w:ascii="Segoe UI" w:eastAsia="Times New Roman" w:hAnsi="Segoe UI" w:cs="Segoe UI"/>
-          <w:color w:val="24292E"/>
-          <w:sz w:val="24"/>
-          <w:szCs w:val="24"/>
-        </w:rPr>
-        <w:t>Next Greater Element II: </w:t>
-      </w:r>
-      <w:hyperlink r:id="rId27" w:history="1">
-        <w:r>
-          <w:rPr>
-            <w:rFonts w:ascii="Segoe UI" w:eastAsia="Times New Roman" w:hAnsi="Segoe UI" w:cs="Segoe UI"/>
-            <w:color w:val="0366D6"/>
-            <w:sz w:val="24"/>
-            <w:szCs w:val="24"/>
-            <w:u w:val="single"/>
-          </w:rPr>
-          <w:t>Leet code 503</w:t>
-        </w:r>
-      </w:hyperlink>
     </w:p>
     <w:p>
       <w:pPr>

</xml_diff>

<commit_message>
week 2 - problem Decoded String completed
</commit_message>
<xml_diff>
--- a/codelab/Problems.docx
+++ b/codelab/Problems.docx
@@ -1045,163 +1045,6 @@
           <w:t>Leet code 394</w:t>
         </w:r>
       </w:hyperlink>
-    </w:p>
-    <w:p>
-      <w:pPr>
-        <w:numPr>
-          <w:ilvl w:val="0"/>
-          <w:numId w:val="3"/>
-        </w:numPr>
-        <w:shd w:val="clear" w:color="auto" w:fill="FFFFFF"/>
-        <w:spacing w:before="60" w:after="100" w:afterAutospacing="1" w:line="240" w:lineRule="auto"/>
-        <w:rPr>
-          <w:rFonts w:ascii="Segoe UI" w:eastAsia="Times New Roman" w:hAnsi="Segoe UI" w:cs="Segoe UI"/>
-          <w:color w:val="24292E"/>
-          <w:sz w:val="24"/>
-          <w:szCs w:val="24"/>
-        </w:rPr>
-      </w:pPr>
-      <w:r>
-        <w:rPr>
-          <w:rFonts w:ascii="Segoe UI" w:eastAsia="Times New Roman" w:hAnsi="Segoe UI" w:cs="Segoe UI"/>
-          <w:color w:val="24292E"/>
-          <w:sz w:val="24"/>
-          <w:szCs w:val="24"/>
-        </w:rPr>
-        <w:t>Remove K Digits: </w:t>
-      </w:r>
-      <w:hyperlink r:id="rId24" w:history="1">
-        <w:r>
-          <w:rPr>
-            <w:rFonts w:ascii="Segoe UI" w:eastAsia="Times New Roman" w:hAnsi="Segoe UI" w:cs="Segoe UI"/>
-            <w:color w:val="0366D6"/>
-            <w:sz w:val="24"/>
-            <w:szCs w:val="24"/>
-            <w:u w:val="single"/>
-          </w:rPr>
-          <w:t>Leet code 402</w:t>
-        </w:r>
-      </w:hyperlink>
-    </w:p>
-    <w:p>
-      <w:pPr>
-        <w:numPr>
-          <w:ilvl w:val="0"/>
-          <w:numId w:val="3"/>
-        </w:numPr>
-        <w:shd w:val="clear" w:color="auto" w:fill="FFFFFF"/>
-        <w:spacing w:before="60" w:after="100" w:afterAutospacing="1" w:line="240" w:lineRule="auto"/>
-        <w:rPr>
-          <w:rFonts w:ascii="Segoe UI" w:eastAsia="Times New Roman" w:hAnsi="Segoe UI" w:cs="Segoe UI"/>
-          <w:color w:val="24292E"/>
-          <w:sz w:val="24"/>
-          <w:szCs w:val="24"/>
-        </w:rPr>
-      </w:pPr>
-      <w:r>
-        <w:rPr>
-          <w:rFonts w:ascii="Segoe UI" w:eastAsia="Times New Roman" w:hAnsi="Segoe UI" w:cs="Segoe UI"/>
-          <w:color w:val="24292E"/>
-          <w:sz w:val="24"/>
-          <w:szCs w:val="24"/>
-        </w:rPr>
-        <w:t>132 Pattern: </w:t>
-      </w:r>
-      <w:hyperlink r:id="rId25" w:history="1">
-        <w:r>
-          <w:rPr>
-            <w:rFonts w:ascii="Segoe UI" w:eastAsia="Times New Roman" w:hAnsi="Segoe UI" w:cs="Segoe UI"/>
-            <w:color w:val="0366D6"/>
-            <w:sz w:val="24"/>
-            <w:szCs w:val="24"/>
-            <w:u w:val="single"/>
-          </w:rPr>
-          <w:t>Leet code 456</w:t>
-        </w:r>
-      </w:hyperlink>
-    </w:p>
-    <w:p>
-      <w:pPr>
-        <w:numPr>
-          <w:ilvl w:val="0"/>
-          <w:numId w:val="3"/>
-        </w:numPr>
-        <w:shd w:val="clear" w:color="auto" w:fill="FFFFFF"/>
-        <w:spacing w:before="60" w:after="100" w:afterAutospacing="1" w:line="240" w:lineRule="auto"/>
-        <w:rPr>
-          <w:rFonts w:ascii="Segoe UI" w:eastAsia="Times New Roman" w:hAnsi="Segoe UI" w:cs="Segoe UI"/>
-          <w:color w:val="24292E"/>
-          <w:sz w:val="24"/>
-          <w:szCs w:val="24"/>
-        </w:rPr>
-      </w:pPr>
-      <w:r>
-        <w:rPr>
-          <w:rFonts w:ascii="Segoe UI" w:eastAsia="Times New Roman" w:hAnsi="Segoe UI" w:cs="Segoe UI"/>
-          <w:color w:val="24292E"/>
-          <w:sz w:val="24"/>
-          <w:szCs w:val="24"/>
-        </w:rPr>
-        <w:t>Next Greater Element I: </w:t>
-      </w:r>
-      <w:hyperlink r:id="rId26" w:history="1">
-        <w:r>
-          <w:rPr>
-            <w:rFonts w:ascii="Segoe UI" w:eastAsia="Times New Roman" w:hAnsi="Segoe UI" w:cs="Segoe UI"/>
-            <w:color w:val="0366D6"/>
-            <w:sz w:val="24"/>
-            <w:szCs w:val="24"/>
-            <w:u w:val="single"/>
-          </w:rPr>
-          <w:t>Leet code 496</w:t>
-        </w:r>
-      </w:hyperlink>
-      <w:r>
-        <w:rPr>
-          <w:rFonts w:ascii="Segoe UI" w:eastAsia="Times New Roman" w:hAnsi="Segoe UI" w:cs="Segoe UI"/>
-          <w:color w:val="24292E"/>
-          <w:sz w:val="24"/>
-          <w:szCs w:val="24"/>
-        </w:rPr>
-        <w:t xml:space="preserve"> - done</w:t>
-      </w:r>
-    </w:p>
-    <w:p>
-      <w:pPr>
-        <w:numPr>
-          <w:ilvl w:val="0"/>
-          <w:numId w:val="3"/>
-        </w:numPr>
-        <w:shd w:val="clear" w:color="auto" w:fill="FFFFFF"/>
-        <w:spacing w:before="60" w:after="100" w:afterAutospacing="1" w:line="240" w:lineRule="auto"/>
-        <w:rPr>
-          <w:rFonts w:ascii="Segoe UI" w:eastAsia="Times New Roman" w:hAnsi="Segoe UI" w:cs="Segoe UI"/>
-          <w:color w:val="24292E"/>
-          <w:sz w:val="24"/>
-          <w:szCs w:val="24"/>
-        </w:rPr>
-      </w:pPr>
-      <w:r>
-        <w:rPr>
-          <w:rFonts w:ascii="Segoe UI" w:eastAsia="Times New Roman" w:hAnsi="Segoe UI" w:cs="Segoe UI"/>
-          <w:color w:val="24292E"/>
-          <w:sz w:val="24"/>
-          <w:szCs w:val="24"/>
-        </w:rPr>
-        <w:t>Next Greater Element II: </w:t>
-      </w:r>
-      <w:hyperlink r:id="rId27" w:history="1">
-        <w:r>
-          <w:rPr>
-            <w:rFonts w:ascii="Segoe UI" w:eastAsia="Times New Roman" w:hAnsi="Segoe UI" w:cs="Segoe UI"/>
-            <w:color w:val="0366D6"/>
-            <w:sz w:val="24"/>
-            <w:szCs w:val="24"/>
-            <w:u w:val="single"/>
-          </w:rPr>
-          <w:t>Leet code 503</w:t>
-        </w:r>
-      </w:hyperlink>
       <w:r>
         <w:rPr>
           <w:rFonts w:ascii="Segoe UI" w:eastAsia="Times New Roman" w:hAnsi="Segoe UI" w:cs="Segoe UI"/>
@@ -1236,6 +1079,172 @@
           <w:sz w:val="24"/>
           <w:szCs w:val="24"/>
         </w:rPr>
+        <w:t>Remove K Digits: </w:t>
+      </w:r>
+      <w:hyperlink r:id="rId24" w:history="1">
+        <w:r>
+          <w:rPr>
+            <w:rFonts w:ascii="Segoe UI" w:eastAsia="Times New Roman" w:hAnsi="Segoe UI" w:cs="Segoe UI"/>
+            <w:color w:val="0366D6"/>
+            <w:sz w:val="24"/>
+            <w:szCs w:val="24"/>
+            <w:u w:val="single"/>
+          </w:rPr>
+          <w:t>Leet code 402</w:t>
+        </w:r>
+      </w:hyperlink>
+    </w:p>
+    <w:p>
+      <w:pPr>
+        <w:numPr>
+          <w:ilvl w:val="0"/>
+          <w:numId w:val="3"/>
+        </w:numPr>
+        <w:shd w:val="clear" w:color="auto" w:fill="FFFFFF"/>
+        <w:spacing w:before="60" w:after="100" w:afterAutospacing="1" w:line="240" w:lineRule="auto"/>
+        <w:rPr>
+          <w:rFonts w:ascii="Segoe UI" w:eastAsia="Times New Roman" w:hAnsi="Segoe UI" w:cs="Segoe UI"/>
+          <w:color w:val="24292E"/>
+          <w:sz w:val="24"/>
+          <w:szCs w:val="24"/>
+        </w:rPr>
+      </w:pPr>
+      <w:r>
+        <w:rPr>
+          <w:rFonts w:ascii="Segoe UI" w:eastAsia="Times New Roman" w:hAnsi="Segoe UI" w:cs="Segoe UI"/>
+          <w:color w:val="24292E"/>
+          <w:sz w:val="24"/>
+          <w:szCs w:val="24"/>
+        </w:rPr>
+        <w:t>132 Pattern: </w:t>
+      </w:r>
+      <w:hyperlink r:id="rId25" w:history="1">
+        <w:r>
+          <w:rPr>
+            <w:rFonts w:ascii="Segoe UI" w:eastAsia="Times New Roman" w:hAnsi="Segoe UI" w:cs="Segoe UI"/>
+            <w:color w:val="0366D6"/>
+            <w:sz w:val="24"/>
+            <w:szCs w:val="24"/>
+            <w:u w:val="single"/>
+          </w:rPr>
+          <w:t>Leet code 456</w:t>
+        </w:r>
+      </w:hyperlink>
+    </w:p>
+    <w:p>
+      <w:pPr>
+        <w:numPr>
+          <w:ilvl w:val="0"/>
+          <w:numId w:val="3"/>
+        </w:numPr>
+        <w:shd w:val="clear" w:color="auto" w:fill="FFFFFF"/>
+        <w:spacing w:before="60" w:after="100" w:afterAutospacing="1" w:line="240" w:lineRule="auto"/>
+        <w:rPr>
+          <w:rFonts w:ascii="Segoe UI" w:eastAsia="Times New Roman" w:hAnsi="Segoe UI" w:cs="Segoe UI"/>
+          <w:color w:val="24292E"/>
+          <w:sz w:val="24"/>
+          <w:szCs w:val="24"/>
+        </w:rPr>
+      </w:pPr>
+      <w:r>
+        <w:rPr>
+          <w:rFonts w:ascii="Segoe UI" w:eastAsia="Times New Roman" w:hAnsi="Segoe UI" w:cs="Segoe UI"/>
+          <w:color w:val="24292E"/>
+          <w:sz w:val="24"/>
+          <w:szCs w:val="24"/>
+        </w:rPr>
+        <w:t>Next Greater Element I: </w:t>
+      </w:r>
+      <w:hyperlink r:id="rId26" w:history="1">
+        <w:r>
+          <w:rPr>
+            <w:rFonts w:ascii="Segoe UI" w:eastAsia="Times New Roman" w:hAnsi="Segoe UI" w:cs="Segoe UI"/>
+            <w:color w:val="0366D6"/>
+            <w:sz w:val="24"/>
+            <w:szCs w:val="24"/>
+            <w:u w:val="single"/>
+          </w:rPr>
+          <w:t>Leet code 496</w:t>
+        </w:r>
+      </w:hyperlink>
+      <w:r>
+        <w:rPr>
+          <w:rFonts w:ascii="Segoe UI" w:eastAsia="Times New Roman" w:hAnsi="Segoe UI" w:cs="Segoe UI"/>
+          <w:color w:val="24292E"/>
+          <w:sz w:val="24"/>
+          <w:szCs w:val="24"/>
+        </w:rPr>
+        <w:t xml:space="preserve"> - done</w:t>
+      </w:r>
+    </w:p>
+    <w:p>
+      <w:pPr>
+        <w:numPr>
+          <w:ilvl w:val="0"/>
+          <w:numId w:val="3"/>
+        </w:numPr>
+        <w:shd w:val="clear" w:color="auto" w:fill="FFFFFF"/>
+        <w:spacing w:before="60" w:after="100" w:afterAutospacing="1" w:line="240" w:lineRule="auto"/>
+        <w:rPr>
+          <w:rFonts w:ascii="Segoe UI" w:eastAsia="Times New Roman" w:hAnsi="Segoe UI" w:cs="Segoe UI"/>
+          <w:color w:val="24292E"/>
+          <w:sz w:val="24"/>
+          <w:szCs w:val="24"/>
+        </w:rPr>
+      </w:pPr>
+      <w:r>
+        <w:rPr>
+          <w:rFonts w:ascii="Segoe UI" w:eastAsia="Times New Roman" w:hAnsi="Segoe UI" w:cs="Segoe UI"/>
+          <w:color w:val="24292E"/>
+          <w:sz w:val="24"/>
+          <w:szCs w:val="24"/>
+        </w:rPr>
+        <w:t>Next Greater Element II: </w:t>
+      </w:r>
+      <w:hyperlink r:id="rId27" w:history="1">
+        <w:r>
+          <w:rPr>
+            <w:rFonts w:ascii="Segoe UI" w:eastAsia="Times New Roman" w:hAnsi="Segoe UI" w:cs="Segoe UI"/>
+            <w:color w:val="0366D6"/>
+            <w:sz w:val="24"/>
+            <w:szCs w:val="24"/>
+            <w:u w:val="single"/>
+          </w:rPr>
+          <w:t>Leet code 503</w:t>
+        </w:r>
+      </w:hyperlink>
+      <w:r>
+        <w:rPr>
+          <w:rFonts w:ascii="Segoe UI" w:eastAsia="Times New Roman" w:hAnsi="Segoe UI" w:cs="Segoe UI"/>
+          <w:color w:val="24292E"/>
+          <w:sz w:val="24"/>
+          <w:szCs w:val="24"/>
+        </w:rPr>
+        <w:t xml:space="preserve"> - done</w:t>
+      </w:r>
+    </w:p>
+    <w:p>
+      <w:pPr>
+        <w:numPr>
+          <w:ilvl w:val="0"/>
+          <w:numId w:val="3"/>
+        </w:numPr>
+        <w:shd w:val="clear" w:color="auto" w:fill="FFFFFF"/>
+        <w:spacing w:before="60" w:after="100" w:afterAutospacing="1" w:line="240" w:lineRule="auto"/>
+        <w:rPr>
+          <w:rFonts w:ascii="Segoe UI" w:eastAsia="Times New Roman" w:hAnsi="Segoe UI" w:cs="Segoe UI"/>
+          <w:color w:val="24292E"/>
+          <w:sz w:val="24"/>
+          <w:szCs w:val="24"/>
+        </w:rPr>
+      </w:pPr>
+      <w:r>
+        <w:rPr>
+          <w:rFonts w:ascii="Segoe UI" w:eastAsia="Times New Roman" w:hAnsi="Segoe UI" w:cs="Segoe UI"/>
+          <w:color w:val="24292E"/>
+          <w:sz w:val="24"/>
+          <w:szCs w:val="24"/>
+        </w:rPr>
         <w:t>Number of Atoms: </w:t>
       </w:r>
       <w:hyperlink r:id="rId28" w:history="1">
@@ -1616,6 +1625,15 @@
           <w:t>Leet code 895</w:t>
         </w:r>
       </w:hyperlink>
+      <w:r>
+        <w:rPr>
+          <w:rFonts w:ascii="Segoe UI" w:eastAsia="Times New Roman" w:hAnsi="Segoe UI" w:cs="Segoe UI"/>
+          <w:color w:val="24292E"/>
+          <w:sz w:val="24"/>
+          <w:szCs w:val="24"/>
+        </w:rPr>
+        <w:t xml:space="preserve"> - done</w:t>
+      </w:r>
     </w:p>
     <w:p>
       <w:pPr>

</xml_diff>

<commit_message>
remove k digits completed
</commit_message>
<xml_diff>
--- a/codelab/Problems.docx
+++ b/codelab/Problems.docx
@@ -970,25 +970,36 @@
           <w:color w:val="24292E"/>
           <w:sz w:val="24"/>
           <w:szCs w:val="24"/>
-        </w:rPr>
-      </w:pPr>
-      <w:r>
-        <w:rPr>
-          <w:rFonts w:ascii="Segoe UI" w:eastAsia="Times New Roman" w:hAnsi="Segoe UI" w:cs="Segoe UI"/>
-          <w:color w:val="24292E"/>
-          <w:sz w:val="24"/>
-          <w:szCs w:val="24"/>
+          <w:highlight w:val="yellow"/>
+        </w:rPr>
+      </w:pPr>
+      <w:r>
+        <w:rPr>
+          <w:rFonts w:ascii="Segoe UI" w:eastAsia="Times New Roman" w:hAnsi="Segoe UI" w:cs="Segoe UI"/>
+          <w:color w:val="24292E"/>
+          <w:sz w:val="24"/>
+          <w:szCs w:val="24"/>
+          <w:highlight w:val="yellow"/>
         </w:rPr>
         <w:t>Next Greater Node In Linked List: </w:t>
       </w:r>
       <w:proofErr w:type="spellStart"/>
       <w:r>
+        <w:rPr>
+          <w:highlight w:val="yellow"/>
+        </w:rPr>
         <w:fldChar w:fldCharType="begin"/>
       </w:r>
       <w:r>
+        <w:rPr>
+          <w:highlight w:val="yellow"/>
+        </w:rPr>
         <w:instrText xml:space="preserve"> HYPERLINK "https://leetcode.com/problems/next-greater-node-in-linked-list" </w:instrText>
       </w:r>
       <w:r>
+        <w:rPr>
+          <w:highlight w:val="yellow"/>
+        </w:rPr>
         <w:fldChar w:fldCharType="separate"/>
       </w:r>
       <w:r>
@@ -997,6 +1008,7 @@
           <w:color w:val="0366D6"/>
           <w:sz w:val="24"/>
           <w:szCs w:val="24"/>
+          <w:highlight w:val="yellow"/>
           <w:u w:val="single"/>
         </w:rPr>
         <w:t>Leet</w:t>
@@ -1008,6 +1020,7 @@
           <w:color w:val="0366D6"/>
           <w:sz w:val="24"/>
           <w:szCs w:val="24"/>
+          <w:highlight w:val="yellow"/>
           <w:u w:val="single"/>
         </w:rPr>
         <w:t xml:space="preserve"> code 1019</w:t>
@@ -1018,6 +1031,7 @@
           <w:color w:val="0366D6"/>
           <w:sz w:val="24"/>
           <w:szCs w:val="24"/>
+          <w:highlight w:val="yellow"/>
           <w:u w:val="single"/>
         </w:rPr>
         <w:fldChar w:fldCharType="end"/>
@@ -1028,6 +1042,7 @@
           <w:color w:val="24292E"/>
           <w:sz w:val="24"/>
           <w:szCs w:val="24"/>
+          <w:highlight w:val="yellow"/>
         </w:rPr>
         <w:t xml:space="preserve"> - done</w:t>
       </w:r>
@@ -1766,25 +1781,36 @@
           <w:color w:val="24292E"/>
           <w:sz w:val="24"/>
           <w:szCs w:val="24"/>
-        </w:rPr>
-      </w:pPr>
-      <w:r>
-        <w:rPr>
-          <w:rFonts w:ascii="Segoe UI" w:eastAsia="Times New Roman" w:hAnsi="Segoe UI" w:cs="Segoe UI"/>
-          <w:color w:val="24292E"/>
-          <w:sz w:val="24"/>
-          <w:szCs w:val="24"/>
+          <w:highlight w:val="yellow"/>
+        </w:rPr>
+      </w:pPr>
+      <w:r>
+        <w:rPr>
+          <w:rFonts w:ascii="Segoe UI" w:eastAsia="Times New Roman" w:hAnsi="Segoe UI" w:cs="Segoe UI"/>
+          <w:color w:val="24292E"/>
+          <w:sz w:val="24"/>
+          <w:szCs w:val="24"/>
+          <w:highlight w:val="yellow"/>
         </w:rPr>
         <w:t>Mini Parser: </w:t>
       </w:r>
       <w:proofErr w:type="spellStart"/>
       <w:r>
+        <w:rPr>
+          <w:highlight w:val="yellow"/>
+        </w:rPr>
         <w:fldChar w:fldCharType="begin"/>
       </w:r>
       <w:r>
+        <w:rPr>
+          <w:highlight w:val="yellow"/>
+        </w:rPr>
         <w:instrText xml:space="preserve"> HYPERLINK "https://leetcode.com/problems/mini-parser" </w:instrText>
       </w:r>
       <w:r>
+        <w:rPr>
+          <w:highlight w:val="yellow"/>
+        </w:rPr>
         <w:fldChar w:fldCharType="separate"/>
       </w:r>
       <w:r>
@@ -1793,6 +1819,7 @@
           <w:color w:val="0366D6"/>
           <w:sz w:val="24"/>
           <w:szCs w:val="24"/>
+          <w:highlight w:val="yellow"/>
           <w:u w:val="single"/>
         </w:rPr>
         <w:t>Leet</w:t>
@@ -1804,6 +1831,7 @@
           <w:color w:val="0366D6"/>
           <w:sz w:val="24"/>
           <w:szCs w:val="24"/>
+          <w:highlight w:val="yellow"/>
           <w:u w:val="single"/>
         </w:rPr>
         <w:t xml:space="preserve"> code 385</w:t>
@@ -1814,6 +1842,7 @@
           <w:color w:val="0366D6"/>
           <w:sz w:val="24"/>
           <w:szCs w:val="24"/>
+          <w:highlight w:val="yellow"/>
           <w:u w:val="single"/>
         </w:rPr>
         <w:fldChar w:fldCharType="end"/>
@@ -1824,9 +1853,12 @@
           <w:color w:val="24292E"/>
           <w:sz w:val="24"/>
           <w:szCs w:val="24"/>
+          <w:highlight w:val="yellow"/>
         </w:rPr>
         <w:t xml:space="preserve"> - done</w:t>
       </w:r>
+      <w:bookmarkStart w:id="0" w:name="_GoBack"/>
+      <w:bookmarkEnd w:id="0"/>
     </w:p>
     <w:p>
       <w:pPr>
@@ -2207,20 +2239,7 @@
           <w:highlight w:val="yellow"/>
           <w:u w:val="single"/>
         </w:rPr>
-        <w:t xml:space="preserve"> code</w:t>
-      </w:r>
-      <w:bookmarkStart w:id="0" w:name="_GoBack"/>
-      <w:bookmarkEnd w:id="0"/>
-      <w:r>
-        <w:rPr>
-          <w:rFonts w:ascii="Segoe UI" w:eastAsia="Times New Roman" w:hAnsi="Segoe UI" w:cs="Segoe UI"/>
-          <w:color w:val="0366D6"/>
-          <w:sz w:val="24"/>
-          <w:szCs w:val="24"/>
-          <w:highlight w:val="yellow"/>
-          <w:u w:val="single"/>
-        </w:rPr>
-        <w:t xml:space="preserve"> 503</w:t>
+        <w:t xml:space="preserve"> code 503</w:t>
       </w:r>
       <w:r>
         <w:rPr>

</xml_diff>

<commit_message>
minimum add paranthesis valid completed
</commit_message>
<xml_diff>
--- a/codelab/Problems.docx
+++ b/codelab/Problems.docx
@@ -1857,8 +1857,6 @@
         </w:rPr>
         <w:t xml:space="preserve"> - done</w:t>
       </w:r>
-      <w:bookmarkStart w:id="0" w:name="_GoBack"/>
-      <w:bookmarkEnd w:id="0"/>
     </w:p>
     <w:p>
       <w:pPr>
@@ -1972,17 +1970,27 @@
           <w:color w:val="24292E"/>
           <w:sz w:val="24"/>
           <w:szCs w:val="24"/>
+          <w:highlight w:val="yellow"/>
         </w:rPr>
         <w:t>Remove K Digits: </w:t>
       </w:r>
       <w:proofErr w:type="spellStart"/>
       <w:r>
+        <w:rPr>
+          <w:highlight w:val="yellow"/>
+        </w:rPr>
         <w:fldChar w:fldCharType="begin"/>
       </w:r>
       <w:r>
+        <w:rPr>
+          <w:highlight w:val="yellow"/>
+        </w:rPr>
         <w:instrText xml:space="preserve"> HYPERLINK "https://leetcode.com/problems/remove-k-digits" </w:instrText>
       </w:r>
       <w:r>
+        <w:rPr>
+          <w:highlight w:val="yellow"/>
+        </w:rPr>
         <w:fldChar w:fldCharType="separate"/>
       </w:r>
       <w:r>
@@ -1991,6 +1999,7 @@
           <w:color w:val="0366D6"/>
           <w:sz w:val="24"/>
           <w:szCs w:val="24"/>
+          <w:highlight w:val="yellow"/>
           <w:u w:val="single"/>
         </w:rPr>
         <w:t>Leet</w:t>
@@ -2002,6 +2011,7 @@
           <w:color w:val="0366D6"/>
           <w:sz w:val="24"/>
           <w:szCs w:val="24"/>
+          <w:highlight w:val="yellow"/>
           <w:u w:val="single"/>
         </w:rPr>
         <w:t xml:space="preserve"> code 402</w:t>
@@ -2012,6 +2022,7 @@
           <w:color w:val="0366D6"/>
           <w:sz w:val="24"/>
           <w:szCs w:val="24"/>
+          <w:highlight w:val="yellow"/>
           <w:u w:val="single"/>
         </w:rPr>
         <w:fldChar w:fldCharType="end"/>
@@ -2424,6 +2435,8 @@
         </w:rPr>
         <w:t xml:space="preserve"> </w:t>
       </w:r>
+      <w:bookmarkStart w:id="0" w:name="_GoBack"/>
+      <w:bookmarkEnd w:id="0"/>
     </w:p>
     <w:p>
       <w:pPr>
@@ -2926,25 +2939,36 @@
           <w:color w:val="24292E"/>
           <w:sz w:val="24"/>
           <w:szCs w:val="24"/>
-        </w:rPr>
-      </w:pPr>
-      <w:r>
-        <w:rPr>
-          <w:rFonts w:ascii="Segoe UI" w:eastAsia="Times New Roman" w:hAnsi="Segoe UI" w:cs="Segoe UI"/>
-          <w:color w:val="24292E"/>
-          <w:sz w:val="24"/>
-          <w:szCs w:val="24"/>
+          <w:highlight w:val="yellow"/>
+        </w:rPr>
+      </w:pPr>
+      <w:r>
+        <w:rPr>
+          <w:rFonts w:ascii="Segoe UI" w:eastAsia="Times New Roman" w:hAnsi="Segoe UI" w:cs="Segoe UI"/>
+          <w:color w:val="24292E"/>
+          <w:sz w:val="24"/>
+          <w:szCs w:val="24"/>
+          <w:highlight w:val="yellow"/>
         </w:rPr>
         <w:t>Minimum Add to Make Parentheses Valid: </w:t>
       </w:r>
       <w:proofErr w:type="spellStart"/>
       <w:r>
+        <w:rPr>
+          <w:highlight w:val="yellow"/>
+        </w:rPr>
         <w:fldChar w:fldCharType="begin"/>
       </w:r>
       <w:r>
+        <w:rPr>
+          <w:highlight w:val="yellow"/>
+        </w:rPr>
         <w:instrText xml:space="preserve"> HYPERLINK "https://leetcode.com/problems/minimum-add-to-make-parentheses-valid" </w:instrText>
       </w:r>
       <w:r>
+        <w:rPr>
+          <w:highlight w:val="yellow"/>
+        </w:rPr>
         <w:fldChar w:fldCharType="separate"/>
       </w:r>
       <w:r>
@@ -2953,6 +2977,7 @@
           <w:color w:val="0366D6"/>
           <w:sz w:val="24"/>
           <w:szCs w:val="24"/>
+          <w:highlight w:val="yellow"/>
           <w:u w:val="single"/>
         </w:rPr>
         <w:t>Leet</w:t>
@@ -2964,6 +2989,7 @@
           <w:color w:val="0366D6"/>
           <w:sz w:val="24"/>
           <w:szCs w:val="24"/>
+          <w:highlight w:val="yellow"/>
           <w:u w:val="single"/>
         </w:rPr>
         <w:t xml:space="preserve"> code 921</w:t>
@@ -2974,6 +3000,7 @@
           <w:color w:val="0366D6"/>
           <w:sz w:val="24"/>
           <w:szCs w:val="24"/>
+          <w:highlight w:val="yellow"/>
           <w:u w:val="single"/>
         </w:rPr>
         <w:fldChar w:fldCharType="end"/>
@@ -2984,6 +3011,7 @@
           <w:color w:val="24292E"/>
           <w:sz w:val="24"/>
           <w:szCs w:val="24"/>
+          <w:highlight w:val="yellow"/>
         </w:rPr>
         <w:t xml:space="preserve"> - done</w:t>
       </w:r>

</xml_diff>